<commit_message>
more update for ross
</commit_message>
<xml_diff>
--- a/Reports and Presentations/Reports/USRC 2018/USRC TECHNICAL REPORT.docx
+++ b/Reports and Presentations/Reports/USRC 2018/USRC TECHNICAL REPORT.docx
@@ -153,7 +153,15 @@
         <w:jc w:val="center"/>
       </w:pPr>
       <w:r>
-        <w:t>Grace Johnston, Charles Gould, Ross Thyne, Ester Yee</w:t>
+        <w:t xml:space="preserve">Grace Johnston, Charles Gould, Ross </w:t>
+      </w:r>
+      <w:proofErr w:type="spellStart"/>
+      <w:r>
+        <w:t>Thyne</w:t>
+      </w:r>
+      <w:proofErr w:type="spellEnd"/>
+      <w:r>
+        <w:t>, Ester Yee</w:t>
       </w:r>
     </w:p>
     <w:p>
@@ -8040,7 +8048,15 @@
     <w:p/>
     <w:p>
       <w:r>
-        <w:t>Both engines are solid-propellant rocket motors manufactured by Cesaroni. Solid engines were chosen for simplicity and</w:t>
+        <w:t xml:space="preserve">Both engines are solid-propellant rocket motors manufactured by </w:t>
+      </w:r>
+      <w:proofErr w:type="spellStart"/>
+      <w:r>
+        <w:t>Cesaroni</w:t>
+      </w:r>
+      <w:proofErr w:type="spellEnd"/>
+      <w:r>
+        <w:t>. Solid engines were chosen for simplicity and</w:t>
       </w:r>
       <w:r>
         <w:t xml:space="preserve"> were</w:t>
@@ -8066,7 +8082,15 @@
     </w:p>
     <w:p>
       <w:r>
-        <w:t>The TeleMega GPS/Altimeter system used will be</w:t>
+        <w:t xml:space="preserve">The </w:t>
+      </w:r>
+      <w:proofErr w:type="spellStart"/>
+      <w:r>
+        <w:t>TeleMega</w:t>
+      </w:r>
+      <w:proofErr w:type="spellEnd"/>
+      <w:r>
+        <w:t xml:space="preserve"> GPS/Altimeter system used will be</w:t>
       </w:r>
       <w:r>
         <w:t xml:space="preserve"> referred to as</w:t>
@@ -8936,7 +8960,21 @@
         <w:rPr>
           <w:rFonts w:ascii="Calibri" w:eastAsia="Times New Roman" w:hAnsi="Calibri" w:cs="Calibri"/>
         </w:rPr>
-        <w:t>Proper retainment on all engines</w:t>
+        <w:t xml:space="preserve">Proper </w:t>
+      </w:r>
+      <w:proofErr w:type="spellStart"/>
+      <w:r>
+        <w:rPr>
+          <w:rFonts w:ascii="Calibri" w:eastAsia="Times New Roman" w:hAnsi="Calibri" w:cs="Calibri"/>
+        </w:rPr>
+        <w:t>retainment</w:t>
+      </w:r>
+      <w:proofErr w:type="spellEnd"/>
+      <w:r>
+        <w:rPr>
+          <w:rFonts w:ascii="Calibri" w:eastAsia="Times New Roman" w:hAnsi="Calibri" w:cs="Calibri"/>
+        </w:rPr>
+        <w:t xml:space="preserve"> on all engines</w:t>
       </w:r>
     </w:p>
     <w:p>
@@ -9021,7 +9059,21 @@
         <w:rPr>
           <w:rFonts w:ascii="Calibri" w:eastAsia="Times New Roman" w:hAnsi="Calibri" w:cs="Calibri"/>
         </w:rPr>
-        <w:t>Verify TeleMega connection, continuity on all igniters and GPS tracking</w:t>
+        <w:t xml:space="preserve">Verify </w:t>
+      </w:r>
+      <w:proofErr w:type="spellStart"/>
+      <w:r>
+        <w:rPr>
+          <w:rFonts w:ascii="Calibri" w:eastAsia="Times New Roman" w:hAnsi="Calibri" w:cs="Calibri"/>
+        </w:rPr>
+        <w:t>TeleMega</w:t>
+      </w:r>
+      <w:proofErr w:type="spellEnd"/>
+      <w:r>
+        <w:rPr>
+          <w:rFonts w:ascii="Calibri" w:eastAsia="Times New Roman" w:hAnsi="Calibri" w:cs="Calibri"/>
+        </w:rPr>
+        <w:t xml:space="preserve"> connection, continuity on all igniters and GPS tracking</w:t>
       </w:r>
     </w:p>
     <w:p>
@@ -9481,14 +9533,27 @@
         <w:t xml:space="preserve">custom </w:t>
       </w:r>
       <w:r>
-        <w:t>STFR, two 12V batteries, a 250 lb load cell, an AD620 Amplifier, two 100 k</w:t>
+        <w:t xml:space="preserve">STFR, two 12V batteries, a 250 </w:t>
+      </w:r>
+      <w:proofErr w:type="spellStart"/>
+      <w:r>
+        <w:t>lb</w:t>
+      </w:r>
+      <w:proofErr w:type="spellEnd"/>
+      <w:r>
+        <w:t xml:space="preserve"> load cell, an AD620 Amplifier, two 100 k</w:t>
       </w:r>
       <w:r>
         <w:sym w:font="Symbol" w:char="F057"/>
       </w:r>
       <w:r>
-        <w:t xml:space="preserve"> resistors, a DATAQ and a laptop with SignalExpress</w:t>
-      </w:r>
+        <w:t xml:space="preserve"> resistors, a DATAQ and a laptop with </w:t>
+      </w:r>
+      <w:proofErr w:type="spellStart"/>
+      <w:r>
+        <w:t>SignalExpress</w:t>
+      </w:r>
+      <w:proofErr w:type="spellEnd"/>
       <w:r>
         <w:t xml:space="preserve"> software</w:t>
       </w:r>
@@ -9626,7 +9691,15 @@
     <w:p/>
     <w:p>
       <w:r>
-        <w:t>The test was conducted on Burley-Demeritt farm in Lee, NH. The STFR was placed on the ground and made as level as possible. This was made difficult by the surrounding snow. The electronics were placed on cardboard to keep them dry and undamaged.</w:t>
+        <w:t>The test was conducted on Burley-</w:t>
+      </w:r>
+      <w:proofErr w:type="spellStart"/>
+      <w:r>
+        <w:t>Demeritt</w:t>
+      </w:r>
+      <w:proofErr w:type="spellEnd"/>
+      <w:r>
+        <w:t xml:space="preserve"> farm in Lee, NH. The STFR was placed on the ground and made as level as possible. This was made difficult by the surrounding snow. The electronics were placed on cardboard to keep them dry and undamaged.</w:t>
       </w:r>
     </w:p>
     <w:p>
@@ -9782,7 +9855,15 @@
         <w:t xml:space="preserve">The booster engine maxed out a 549.6 N. The booster engine </w:t>
       </w:r>
       <w:r>
-        <w:t xml:space="preserve">used was a Cesaroni H399, which </w:t>
+        <w:t xml:space="preserve">used was a </w:t>
+      </w:r>
+      <w:proofErr w:type="spellStart"/>
+      <w:r>
+        <w:t>Cesaroni</w:t>
+      </w:r>
+      <w:proofErr w:type="spellEnd"/>
+      <w:r>
+        <w:t xml:space="preserve"> H399, which </w:t>
       </w:r>
       <w:r>
         <w:t xml:space="preserve">is rated by the manufacturer to have a maximum thrust of 545.8 N. The response was fairly smooth which leads us to believe our data acquisition setup was sufficient. The sustainer engine data, shown in </w:t>
@@ -9936,7 +10017,15 @@
         <w:t>engine</w:t>
       </w:r>
       <w:r>
-        <w:t xml:space="preserve"> reached a max thrust of 330 N. The sustainer engine used was a Cesaroni I204 and is rated to have a maximum thrust of 356.8 N. The max thrust was off by about 27 N, and the remainder of the response contained a few spikes in the data that were treated as noise and filtered out. </w:t>
+        <w:t xml:space="preserve"> reached a max thrust of 330 N. The sustainer engine used was a </w:t>
+      </w:r>
+      <w:proofErr w:type="spellStart"/>
+      <w:r>
+        <w:t>Cesaroni</w:t>
+      </w:r>
+      <w:proofErr w:type="spellEnd"/>
+      <w:r>
+        <w:t xml:space="preserve"> I204 and is rated to have a maximum thrust of 356.8 N. The max thrust was off by about 27 N, and the remainder of the response contained a few spikes in the data that were treated as noise and filtered out. </w:t>
       </w:r>
     </w:p>
     <w:p>
@@ -10153,7 +10242,15 @@
         <w:t>engine types is</w:t>
       </w:r>
       <w:r>
-        <w:t xml:space="preserve"> supplied by Cesaroni,</w:t>
+        <w:t xml:space="preserve"> supplied by </w:t>
+      </w:r>
+      <w:proofErr w:type="spellStart"/>
+      <w:r>
+        <w:t>Cesaroni</w:t>
+      </w:r>
+      <w:proofErr w:type="spellEnd"/>
+      <w:r>
+        <w:t>,</w:t>
       </w:r>
       <w:r>
         <w:t xml:space="preserve"> which can then be compared to our experimental data</w:t>
@@ -10291,7 +10388,15 @@
       </w:r>
       <w:bookmarkEnd w:id="180"/>
       <w:r>
-        <w:t>. Experimental Data vs Cesaroni Supplied Data</w:t>
+        <w:t xml:space="preserve">. Experimental Data vs </w:t>
+      </w:r>
+      <w:proofErr w:type="spellStart"/>
+      <w:r>
+        <w:t>Cesaroni</w:t>
+      </w:r>
+      <w:proofErr w:type="spellEnd"/>
+      <w:r>
+        <w:t xml:space="preserve"> Supplied Data</w:t>
       </w:r>
       <w:bookmarkEnd w:id="181"/>
       <w:bookmarkEnd w:id="182"/>
@@ -10307,8 +10412,13 @@
         <w:t>The thrust comparison between the H399</w:t>
       </w:r>
       <w:r>
-        <w:t xml:space="preserve"> booster engine data sets is noticably</w:t>
-      </w:r>
+        <w:t xml:space="preserve"> booster engine data sets is </w:t>
+      </w:r>
+      <w:proofErr w:type="spellStart"/>
+      <w:r>
+        <w:t>noticably</w:t>
+      </w:r>
+      <w:proofErr w:type="spellEnd"/>
       <w:r>
         <w:t xml:space="preserve"> similar. The measured maximum thrust was off by only about 5 N, and both burn times were approximately 0.7 s. The supplied data response seems to show a nearly instantaneous maximum thrust, whereas </w:t>
       </w:r>
@@ -10330,7 +10440,15 @@
         <w:t>the</w:t>
       </w:r>
       <w:r>
-        <w:t xml:space="preserve"> tests; the time period for which it is rated to burn by Cesaroni. In addition to the aforementioned variations in maximum thrust, the rest of the measured sustainer response was not entirely accurate. In the first 0.75 s</w:t>
+        <w:t xml:space="preserve"> tests; the time period for which it is rated to burn by </w:t>
+      </w:r>
+      <w:proofErr w:type="spellStart"/>
+      <w:r>
+        <w:t>Cesaroni</w:t>
+      </w:r>
+      <w:proofErr w:type="spellEnd"/>
+      <w:r>
+        <w:t>. In addition to the aforementioned variations in maximum thrust, the rest of the measured sustainer response was not entirely accurate. In the first 0.75 s</w:t>
       </w:r>
       <w:r>
         <w:t>,</w:t>
@@ -10401,7 +10519,15 @@
         <w:fldChar w:fldCharType="end"/>
       </w:r>
       <w:r>
-        <w:t xml:space="preserve"> shows stacked booster and sustainer impulse data compared alongside Cesaroni data. </w:t>
+        <w:t xml:space="preserve"> shows stacked booster and sustainer impulse data compared alongside </w:t>
+      </w:r>
+      <w:proofErr w:type="spellStart"/>
+      <w:r>
+        <w:t>Cesaroni</w:t>
+      </w:r>
+      <w:proofErr w:type="spellEnd"/>
+      <w:r>
+        <w:t xml:space="preserve"> data. </w:t>
       </w:r>
       <w:r>
         <w:t xml:space="preserve">The </w:t>
@@ -10664,7 +10790,15 @@
         </w:numPr>
       </w:pPr>
       <w:r>
-        <w:t>Fins are flat plates with no cant angle</w:t>
+        <w:t xml:space="preserve">Fins are flat plates with no </w:t>
+      </w:r>
+      <w:proofErr w:type="gramStart"/>
+      <w:r>
+        <w:t>cant</w:t>
+      </w:r>
+      <w:proofErr w:type="gramEnd"/>
+      <w:r>
+        <w:t xml:space="preserve"> angle</w:t>
       </w:r>
     </w:p>
     <w:p>
@@ -11555,7 +11689,21 @@
         <w:rPr>
           <w:rFonts w:eastAsiaTheme="minorEastAsia"/>
         </w:rPr>
-        <w:t>). Square fins can also be represented as Xr goes to zero and Ct=Cr.</w:t>
+        <w:t xml:space="preserve">). Square fins can also be represented as </w:t>
+      </w:r>
+      <w:proofErr w:type="spellStart"/>
+      <w:r>
+        <w:rPr>
+          <w:rFonts w:eastAsiaTheme="minorEastAsia"/>
+        </w:rPr>
+        <w:t>Xr</w:t>
+      </w:r>
+      <w:proofErr w:type="spellEnd"/>
+      <w:r>
+        <w:rPr>
+          <w:rFonts w:eastAsiaTheme="minorEastAsia"/>
+        </w:rPr>
+        <w:t xml:space="preserve"> goes to zero and Ct=Cr.</w:t>
       </w:r>
     </w:p>
     <w:p>
@@ -13823,7 +13971,23 @@
         </m:sSub>
       </m:oMath>
       <w:r>
-        <w:t>, is calculated by calling a function called GetDrag. GetDrag calculates the combined drag force on the rocket, which is dependent on instantaneous velocity (</w:t>
+        <w:t xml:space="preserve">, is calculated by calling a function called </w:t>
+      </w:r>
+      <w:proofErr w:type="spellStart"/>
+      <w:r>
+        <w:t>GetDrag</w:t>
+      </w:r>
+      <w:proofErr w:type="spellEnd"/>
+      <w:r>
+        <w:t xml:space="preserve">. </w:t>
+      </w:r>
+      <w:proofErr w:type="spellStart"/>
+      <w:r>
+        <w:t>GetDrag</w:t>
+      </w:r>
+      <w:proofErr w:type="spellEnd"/>
+      <w:r>
+        <w:t xml:space="preserve"> calculates the combined drag force on the rocket, which is dependent on instantaneous velocity (</w:t>
       </w:r>
       <m:oMath>
         <m:sSub>
@@ -16994,7 +17158,23 @@
     <w:p/>
     <w:p>
       <w:r>
-        <w:t xml:space="preserve">The MATLAB model can then be verified by comparing simulated results to the experimental results for a given design. Additionally, we modeled the flight our rockets with OpenRocket. OpenRocket is a widely accepted, open-source rocket simulation program which performs similar calculations to our MATLAB model. Significant data points to compare are the apogee and descent velocity. Verification using the </w:t>
+        <w:t xml:space="preserve">The MATLAB model can then be verified by comparing simulated results to the experimental results for a given design. Additionally, we modeled the flight our rockets with </w:t>
+      </w:r>
+      <w:proofErr w:type="spellStart"/>
+      <w:r>
+        <w:t>OpenRocket</w:t>
+      </w:r>
+      <w:proofErr w:type="spellEnd"/>
+      <w:r>
+        <w:t xml:space="preserve">. </w:t>
+      </w:r>
+      <w:proofErr w:type="spellStart"/>
+      <w:r>
+        <w:t>OpenRocket</w:t>
+      </w:r>
+      <w:proofErr w:type="spellEnd"/>
+      <w:r>
+        <w:t xml:space="preserve"> is a widely accepted, open-source rocket simulation program which performs similar calculations to our MATLAB model. Significant data points to compare are the apogee and descent velocity. Verification using the </w:t>
       </w:r>
       <w:r>
         <w:rPr>
@@ -17294,7 +17474,15 @@
     </w:p>
     <w:p>
       <w:r>
-        <w:t xml:space="preserve">Considering the assumptions used in our calculations, the modelled trajectories were decent projections of the experimental flight data. There are many uncertainties that we cannot account for in our simulations, such as varying wind speeds at altitude, friction between the lugs on the rocket and the launch rail, and increases in base drag while the engine is not firing; to name a few. The booster apogee was more accurately predicted by the MATLAB model but the sustainer apogee was better simulated by OpenRocket. For the typical unpredictability of a rocket launch, we were satisfied with our estimations for apogee. Moving forward, the focus for </w:t>
+        <w:t xml:space="preserve">Considering the assumptions used in our calculations, the modelled trajectories were decent projections of the experimental flight data. There are many uncertainties that we cannot account for in our simulations, such as varying wind speeds at altitude, friction between the lugs on the rocket and the launch rail, and increases in base drag while the engine is not firing; to name a few. The booster apogee was more accurately predicted by the MATLAB model but the sustainer apogee was better simulated by </w:t>
+      </w:r>
+      <w:proofErr w:type="spellStart"/>
+      <w:r>
+        <w:t>OpenRocket</w:t>
+      </w:r>
+      <w:proofErr w:type="spellEnd"/>
+      <w:r>
+        <w:t xml:space="preserve">. For the typical unpredictability of a rocket launch, we were satisfied with our estimations for apogee. Moving forward, the focus for </w:t>
       </w:r>
       <w:r>
         <w:rPr>
@@ -17468,7 +17656,15 @@
         <w:t xml:space="preserve">Aether </w:t>
       </w:r>
       <w:r>
-        <w:t>series rockets use Cesaroni G54 engines for the booster stage; a cheaper, lower impulse engine used for proof of concept.</w:t>
+        <w:t xml:space="preserve">series rockets use </w:t>
+      </w:r>
+      <w:proofErr w:type="spellStart"/>
+      <w:r>
+        <w:t>Cesaroni</w:t>
+      </w:r>
+      <w:proofErr w:type="spellEnd"/>
+      <w:r>
+        <w:t xml:space="preserve"> G54 engines for the booster stage; a cheaper, lower impulse engine used for proof of concept.</w:t>
       </w:r>
     </w:p>
     <w:p>
@@ -18176,7 +18372,15 @@
     </w:p>
     <w:p>
       <w:r>
-        <w:t>The following section of the report will highlight each individual rocket iteration, describe our developmental process, and explain, in great detail, our improved MATLAB simulations. Unlike many senior design projects, rocketry requires constant redesign; testing and analyzing results each time, learning from successes and failures alike. Redesign Details will continue to discuss flight test results and how they compared to our MATLAB and OpenRocket models.</w:t>
+        <w:t xml:space="preserve">The following section of the report will highlight each individual rocket iteration, describe our developmental process, and explain, in great detail, our improved MATLAB simulations. Unlike many senior design projects, rocketry requires constant redesign; testing and analyzing results each time, learning from successes and failures alike. Redesign Details will continue to discuss flight test results and how they compared to our MATLAB and </w:t>
+      </w:r>
+      <w:proofErr w:type="spellStart"/>
+      <w:r>
+        <w:t>OpenRocket</w:t>
+      </w:r>
+      <w:proofErr w:type="spellEnd"/>
+      <w:r>
+        <w:t xml:space="preserve"> models.</w:t>
       </w:r>
     </w:p>
     <w:p>
@@ -18252,12 +18456,14 @@
       <w:r>
         <w:t xml:space="preserve"> </w:t>
       </w:r>
+      <w:proofErr w:type="spellStart"/>
       <w:r>
         <w:rPr>
           <w:i/>
         </w:rPr>
         <w:t>fmincon</w:t>
       </w:r>
+      <w:proofErr w:type="spellEnd"/>
       <w:r>
         <w:t xml:space="preserve">. </w:t>
       </w:r>
@@ -19931,8 +20137,6 @@
       <w:r>
         <w:t xml:space="preserve">The booster stage was the first section of the rocket that was assembled due to its ease of complexity compared to the sustainer. </w:t>
       </w:r>
-      <w:bookmarkStart w:id="544" w:name="_GoBack"/>
-      <w:bookmarkEnd w:id="544"/>
     </w:p>
     <w:p/>
     <w:p/>
@@ -19957,7 +20161,21 @@
         <w:rPr>
           <w:sz w:val="36"/>
         </w:rPr>
-        <w:t xml:space="preserve">Like most rockets, ours was designed with the engines picked. With our experience in Cessaroni engines, we picked a booster and sustainer engine that would bring us to a maximum of 640 Ns. We were able to use our simulations to justify that that booster and sustainer engine combination we selected produced the greatest height for a basic multi-stage rocket compared to other engines available to us. </w:t>
+        <w:t xml:space="preserve">Like most rockets, ours was designed with the engines picked. With our experience in </w:t>
+      </w:r>
+      <w:proofErr w:type="spellStart"/>
+      <w:r>
+        <w:rPr>
+          <w:sz w:val="36"/>
+        </w:rPr>
+        <w:t>Cessaroni</w:t>
+      </w:r>
+      <w:proofErr w:type="spellEnd"/>
+      <w:r>
+        <w:rPr>
+          <w:sz w:val="36"/>
+        </w:rPr>
+        <w:t xml:space="preserve"> engines, we picked a booster and sustainer engine that would bring us to a maximum of 640 Ns. We were able to use our simulations to justify that that booster and sustainer engine combination we selected produced the greatest height for a basic multi-stage rocket compared to other engines available to us. </w:t>
       </w:r>
     </w:p>
     <w:p/>
@@ -20023,6 +20241,7 @@
         </w:rPr>
         <w:t xml:space="preserve">; although as the team fine-tunes its MATLAB code and </w:t>
       </w:r>
+      <w:proofErr w:type="spellStart"/>
       <w:r>
         <w:rPr>
           <w:rFonts w:eastAsia="Times New Roman" w:cs="Times New Roman"/>
@@ -20032,6 +20251,7 @@
         </w:rPr>
         <w:t>fmincon</w:t>
       </w:r>
+      <w:proofErr w:type="spellEnd"/>
       <w:r>
         <w:rPr>
           <w:rFonts w:eastAsia="Times New Roman" w:cs="Times New Roman"/>
@@ -20047,7 +20267,7 @@
           <w:sz w:val="32"/>
         </w:rPr>
       </w:pPr>
-      <w:bookmarkStart w:id="545" w:name="_Toc513471300"/>
+      <w:bookmarkStart w:id="544" w:name="_Toc513471300"/>
     </w:p>
     <w:p>
       <w:pPr>
@@ -20059,33 +20279,33 @@
       <w:pPr>
         <w:pStyle w:val="Heading1"/>
       </w:pPr>
-      <w:bookmarkStart w:id="546" w:name="_Toc524608581"/>
-      <w:bookmarkStart w:id="547" w:name="_Toc514801815"/>
-      <w:commentRangeStart w:id="548"/>
+      <w:bookmarkStart w:id="545" w:name="_Toc524608581"/>
+      <w:bookmarkStart w:id="546" w:name="_Toc514801815"/>
+      <w:commentRangeStart w:id="547"/>
       <w:r>
         <w:t>Electronics Documentation</w:t>
       </w:r>
-      <w:bookmarkEnd w:id="546"/>
-      <w:commentRangeEnd w:id="548"/>
+      <w:bookmarkEnd w:id="545"/>
+      <w:commentRangeEnd w:id="547"/>
       <w:r>
         <w:rPr>
           <w:rStyle w:val="CommentReference"/>
           <w:rFonts w:ascii="Times New Roman" w:eastAsiaTheme="minorHAnsi" w:hAnsi="Times New Roman" w:cstheme="minorBidi"/>
           <w:color w:val="auto"/>
         </w:rPr>
-        <w:commentReference w:id="548"/>
+        <w:commentReference w:id="547"/>
       </w:r>
     </w:p>
     <w:p>
       <w:pPr>
         <w:pStyle w:val="Heading2"/>
       </w:pPr>
-      <w:bookmarkStart w:id="549" w:name="_Toc524608582"/>
+      <w:bookmarkStart w:id="548" w:name="_Toc524608582"/>
       <w:r>
         <w:t>Onboard Recovery Electronics</w:t>
       </w:r>
-      <w:bookmarkEnd w:id="547"/>
-      <w:bookmarkEnd w:id="549"/>
+      <w:bookmarkEnd w:id="546"/>
+      <w:bookmarkEnd w:id="548"/>
     </w:p>
     <w:p>
       <w:pPr>
@@ -20176,7 +20396,15 @@
         <w:t xml:space="preserve">it was in the </w:t>
       </w:r>
       <w:r>
-        <w:t>team’s best interest to use the TeleMega altimeter</w:t>
+        <w:t xml:space="preserve">team’s best interest to use the </w:t>
+      </w:r>
+      <w:proofErr w:type="spellStart"/>
+      <w:r>
+        <w:t>TeleMega</w:t>
+      </w:r>
+      <w:proofErr w:type="spellEnd"/>
+      <w:r>
+        <w:t xml:space="preserve"> altimeter</w:t>
       </w:r>
       <w:r>
         <w:t>.</w:t>
@@ -20329,7 +20557,7 @@
           <w:szCs w:val="24"/>
         </w:rPr>
       </w:pPr>
-      <w:bookmarkStart w:id="550" w:name="_Toc514839799"/>
+      <w:bookmarkStart w:id="549" w:name="_Toc514839799"/>
       <w:r>
         <w:t xml:space="preserve">Figure </w:t>
       </w:r>
@@ -20363,7 +20591,7 @@
       <w:r>
         <w:t xml:space="preserve"> GPS</w:t>
       </w:r>
-      <w:bookmarkEnd w:id="550"/>
+      <w:bookmarkEnd w:id="549"/>
     </w:p>
     <w:p>
       <w:pPr>
@@ -20710,20 +20938,20 @@
       <w:pPr>
         <w:pStyle w:val="Heading1"/>
       </w:pPr>
-      <w:bookmarkStart w:id="551" w:name="_Toc524608584"/>
-      <w:commentRangeStart w:id="552"/>
+      <w:bookmarkStart w:id="550" w:name="_Toc524608584"/>
+      <w:commentRangeStart w:id="551"/>
       <w:r>
         <w:t>Issues Encountered During the Manufacturing Process</w:t>
       </w:r>
-      <w:bookmarkEnd w:id="551"/>
-      <w:commentRangeEnd w:id="552"/>
+      <w:bookmarkEnd w:id="550"/>
+      <w:commentRangeEnd w:id="551"/>
       <w:r>
         <w:rPr>
           <w:rStyle w:val="CommentReference"/>
           <w:rFonts w:ascii="Times New Roman" w:eastAsiaTheme="minorHAnsi" w:hAnsi="Times New Roman" w:cstheme="minorBidi"/>
           <w:color w:val="auto"/>
         </w:rPr>
-        <w:commentReference w:id="552"/>
+        <w:commentReference w:id="551"/>
       </w:r>
     </w:p>
     <w:p/>
@@ -20760,322 +20988,322 @@
       <w:pPr>
         <w:pStyle w:val="Heading2"/>
       </w:pPr>
-      <w:bookmarkStart w:id="553" w:name="_Toc514801818"/>
-      <w:bookmarkStart w:id="554" w:name="_Toc524608585"/>
+      <w:bookmarkStart w:id="552" w:name="_Toc514801818"/>
+      <w:bookmarkStart w:id="553" w:name="_Toc524608585"/>
       <w:r>
         <w:t>Material Choice</w:t>
       </w:r>
+      <w:bookmarkEnd w:id="552"/>
       <w:bookmarkEnd w:id="553"/>
+    </w:p>
+    <w:p>
+      <w:r>
+        <w:t>Carbon fiber offers a lightweight and strong selection for material, despite its material cost. All major rocket</w:t>
+      </w:r>
+      <w:r>
+        <w:t xml:space="preserve"> components can be purchased</w:t>
+      </w:r>
+      <w:r>
+        <w:t xml:space="preserve"> with proper tolerances to ensure the </w:t>
+      </w:r>
+      <w:r>
+        <w:t>perfect fit for</w:t>
+      </w:r>
+      <w:r>
+        <w:t xml:space="preserve"> each part. The centering rings, bulk plates and nose cone will be manufactured in house. The centering rings and bulk plates </w:t>
+      </w:r>
+      <w:r>
+        <w:t>could be cut from 1/8-inch carbon fiber sheets we have available, but with limitation in how we can manufacture it to size, we had to go with ½ inch thick acrylic laser cut using our local makerspace.</w:t>
+      </w:r>
+      <w:r>
+        <w:t xml:space="preserve"> </w:t>
+      </w:r>
+      <w:r>
+        <w:t xml:space="preserve">With Solidworks, we were able to ensure that the acrylic is comparable to the carbon fiber at this thickness and configuration. It was also calculated that it only increased weight by an insignificant amount (&lt;10%). During the first week of the Fall semester, we immediately began the printing of a female mold to </w:t>
+      </w:r>
+      <w:r>
+        <w:rPr>
+          <w:color w:val="000000"/>
+          <w:szCs w:val="27"/>
+        </w:rPr>
+        <w:t>fiber glass the nose cone</w:t>
+      </w:r>
+      <w:r>
+        <w:rPr>
+          <w:color w:val="000000"/>
+          <w:szCs w:val="27"/>
+        </w:rPr>
+        <w:t xml:space="preserve">. This was a new skill to </w:t>
+      </w:r>
+      <w:r>
+        <w:rPr>
+          <w:color w:val="000000"/>
+          <w:szCs w:val="27"/>
+        </w:rPr>
+        <w:t xml:space="preserve">all </w:t>
+      </w:r>
+      <w:r>
+        <w:rPr>
+          <w:color w:val="000000"/>
+          <w:szCs w:val="27"/>
+        </w:rPr>
+        <w:t>of us</w:t>
+      </w:r>
+      <w:r>
+        <w:rPr>
+          <w:color w:val="000000"/>
+          <w:szCs w:val="27"/>
+        </w:rPr>
+        <w:t>,</w:t>
+      </w:r>
+      <w:r>
+        <w:rPr>
+          <w:color w:val="000000"/>
+          <w:szCs w:val="27"/>
+        </w:rPr>
+        <w:t xml:space="preserve"> so there was a</w:t>
+      </w:r>
+      <w:r>
+        <w:rPr>
+          <w:color w:val="000000"/>
+          <w:szCs w:val="27"/>
+        </w:rPr>
+        <w:t xml:space="preserve"> large</w:t>
+      </w:r>
+      <w:r>
+        <w:rPr>
+          <w:color w:val="000000"/>
+          <w:szCs w:val="27"/>
+        </w:rPr>
+        <w:t xml:space="preserve"> learning curve. We found it hard to keep the layers of fiberglass even throughout and the final result was </w:t>
+      </w:r>
+      <w:r>
+        <w:rPr>
+          <w:color w:val="000000"/>
+          <w:szCs w:val="27"/>
+        </w:rPr>
+        <w:t>no</w:t>
+      </w:r>
+      <w:r>
+        <w:rPr>
+          <w:color w:val="000000"/>
+          <w:szCs w:val="27"/>
+        </w:rPr>
+        <w:t xml:space="preserve">t </w:t>
+      </w:r>
+      <w:r>
+        <w:rPr>
+          <w:color w:val="000000"/>
+          <w:szCs w:val="27"/>
+        </w:rPr>
+        <w:t xml:space="preserve">axially </w:t>
+      </w:r>
+      <w:r>
+        <w:rPr>
+          <w:color w:val="000000"/>
+          <w:szCs w:val="27"/>
+        </w:rPr>
+        <w:t xml:space="preserve">symmetrical. Having a non-symmetrical nose cone could have cause </w:t>
+      </w:r>
+      <w:r>
+        <w:rPr>
+          <w:color w:val="000000"/>
+          <w:szCs w:val="27"/>
+        </w:rPr>
+        <w:t xml:space="preserve">extreme </w:t>
+      </w:r>
+      <w:r>
+        <w:rPr>
+          <w:color w:val="000000"/>
+          <w:szCs w:val="27"/>
+        </w:rPr>
+        <w:t xml:space="preserve">issues in </w:t>
+      </w:r>
+      <w:r>
+        <w:rPr>
+          <w:color w:val="000000"/>
+          <w:szCs w:val="27"/>
+        </w:rPr>
+        <w:t xml:space="preserve">stable </w:t>
+      </w:r>
+      <w:r>
+        <w:rPr>
+          <w:color w:val="000000"/>
+          <w:szCs w:val="27"/>
+        </w:rPr>
+        <w:t xml:space="preserve">flight and we didn’t want to risk </w:t>
+      </w:r>
+      <w:r>
+        <w:rPr>
+          <w:color w:val="000000"/>
+          <w:szCs w:val="27"/>
+        </w:rPr>
+        <w:t>the entire rocket on a skill we only started to develop</w:t>
+      </w:r>
+      <w:r>
+        <w:rPr>
+          <w:color w:val="000000"/>
+          <w:szCs w:val="27"/>
+        </w:rPr>
+        <w:t>. Ultimately</w:t>
+      </w:r>
+      <w:r>
+        <w:rPr>
+          <w:color w:val="000000"/>
+          <w:szCs w:val="27"/>
+        </w:rPr>
+        <w:t>,</w:t>
+      </w:r>
+      <w:r>
+        <w:rPr>
+          <w:color w:val="000000"/>
+          <w:szCs w:val="27"/>
+        </w:rPr>
+        <w:t xml:space="preserve"> we used a 3D printed </w:t>
+      </w:r>
+      <w:r>
+        <w:rPr>
+          <w:color w:val="000000"/>
+          <w:szCs w:val="27"/>
+        </w:rPr>
+        <w:t xml:space="preserve">PLA </w:t>
+      </w:r>
+      <w:r>
+        <w:rPr>
+          <w:color w:val="000000"/>
+          <w:szCs w:val="27"/>
+        </w:rPr>
+        <w:t xml:space="preserve">nose that was sanded down for smoothness. </w:t>
+      </w:r>
+      <w:r>
+        <w:rPr>
+          <w:color w:val="000000"/>
+          <w:szCs w:val="27"/>
+        </w:rPr>
+        <w:t xml:space="preserve">Although an ABS nosecone would prove to be structurally stronger and less prone to deformation from outside pressures, we did </w:t>
+      </w:r>
+      <w:r>
+        <w:rPr>
+          <w:color w:val="000000"/>
+          <w:szCs w:val="27"/>
+        </w:rPr>
+        <w:t xml:space="preserve">not have the printer capable of printing in ABS available to us. We decided to also 3D print our fins exactly to size, and then </w:t>
+      </w:r>
+      <w:r>
+        <w:rPr>
+          <w:color w:val="000000"/>
+          <w:szCs w:val="27"/>
+        </w:rPr>
+        <w:t xml:space="preserve">added two layers of fiberglass </w:t>
+      </w:r>
+      <w:r>
+        <w:rPr>
+          <w:color w:val="000000"/>
+          <w:szCs w:val="27"/>
+        </w:rPr>
+        <w:t xml:space="preserve">for </w:t>
+      </w:r>
+      <w:r>
+        <w:rPr>
+          <w:color w:val="000000"/>
+          <w:szCs w:val="27"/>
+        </w:rPr>
+        <w:t xml:space="preserve">strength </w:t>
+      </w:r>
+      <w:r>
+        <w:rPr>
+          <w:color w:val="000000"/>
+          <w:szCs w:val="27"/>
+        </w:rPr>
+        <w:t xml:space="preserve">and the avoidance of fin flutter. </w:t>
+      </w:r>
+      <w:r>
+        <w:rPr>
+          <w:color w:val="000000"/>
+          <w:szCs w:val="27"/>
+        </w:rPr>
+        <w:t>As we continue building new</w:t>
+      </w:r>
+      <w:r>
+        <w:rPr>
+          <w:color w:val="000000"/>
+          <w:szCs w:val="27"/>
+        </w:rPr>
+        <w:t>er and better</w:t>
+      </w:r>
+      <w:r>
+        <w:rPr>
+          <w:color w:val="000000"/>
+          <w:szCs w:val="27"/>
+        </w:rPr>
+        <w:t xml:space="preserve"> rockets</w:t>
+      </w:r>
+      <w:r>
+        <w:rPr>
+          <w:color w:val="000000"/>
+          <w:szCs w:val="27"/>
+        </w:rPr>
+        <w:t>,</w:t>
+      </w:r>
+      <w:r>
+        <w:rPr>
+          <w:color w:val="000000"/>
+          <w:szCs w:val="27"/>
+        </w:rPr>
+        <w:t xml:space="preserve"> </w:t>
+      </w:r>
+      <w:r>
+        <w:rPr>
+          <w:color w:val="000000"/>
+          <w:szCs w:val="27"/>
+        </w:rPr>
+        <w:t>in house composite manufacturing will improve naturally.</w:t>
+      </w:r>
+    </w:p>
+    <w:p>
+      <w:pPr>
+        <w:pStyle w:val="Heading2"/>
+      </w:pPr>
+      <w:bookmarkStart w:id="554" w:name="_Toc514801819"/>
+      <w:bookmarkStart w:id="555" w:name="_Toc524608586"/>
+      <w:r>
+        <w:t>Engine Choice</w:t>
+      </w:r>
       <w:bookmarkEnd w:id="554"/>
-    </w:p>
-    <w:p>
-      <w:r>
-        <w:t>Carbon fiber offers a lightweight and strong selection for material, despite its material cost. All major rocket</w:t>
-      </w:r>
-      <w:r>
-        <w:t xml:space="preserve"> components can be purchased</w:t>
-      </w:r>
-      <w:r>
-        <w:t xml:space="preserve"> with proper tolerances to ensure the </w:t>
-      </w:r>
-      <w:r>
-        <w:t>perfect fit for</w:t>
-      </w:r>
-      <w:r>
-        <w:t xml:space="preserve"> each part. The centering rings, bulk plates and nose cone will be manufactured in house. The centering rings and bulk plates </w:t>
-      </w:r>
-      <w:r>
-        <w:t>could be cut from 1/8-inch carbon fiber sheets we have available, but with limitation in how we can manufacture it to size, we had to go with ½ inch thick acrylic laser cut using our local makerspace.</w:t>
-      </w:r>
-      <w:r>
-        <w:t xml:space="preserve"> </w:t>
-      </w:r>
-      <w:r>
-        <w:t xml:space="preserve">With Solidworks, we were able to ensure that the acrylic is comparable to the carbon fiber at this thickness and configuration. It was also calculated that it only increased weight by an insignificant amount (&lt;10%). During the first week of the Fall semester, we immediately began the printing of a female mold to </w:t>
-      </w:r>
-      <w:r>
-        <w:rPr>
-          <w:color w:val="000000"/>
-          <w:szCs w:val="27"/>
-        </w:rPr>
-        <w:t>fiber glass the nose cone</w:t>
-      </w:r>
-      <w:r>
-        <w:rPr>
-          <w:color w:val="000000"/>
-          <w:szCs w:val="27"/>
-        </w:rPr>
-        <w:t xml:space="preserve">. This was a new skill to </w:t>
-      </w:r>
-      <w:r>
-        <w:rPr>
-          <w:color w:val="000000"/>
-          <w:szCs w:val="27"/>
-        </w:rPr>
-        <w:t xml:space="preserve">all </w:t>
-      </w:r>
-      <w:r>
-        <w:rPr>
-          <w:color w:val="000000"/>
-          <w:szCs w:val="27"/>
-        </w:rPr>
-        <w:t>of us</w:t>
-      </w:r>
-      <w:r>
-        <w:rPr>
-          <w:color w:val="000000"/>
-          <w:szCs w:val="27"/>
-        </w:rPr>
-        <w:t>,</w:t>
-      </w:r>
-      <w:r>
-        <w:rPr>
-          <w:color w:val="000000"/>
-          <w:szCs w:val="27"/>
-        </w:rPr>
-        <w:t xml:space="preserve"> so there was a</w:t>
-      </w:r>
-      <w:r>
-        <w:rPr>
-          <w:color w:val="000000"/>
-          <w:szCs w:val="27"/>
-        </w:rPr>
-        <w:t xml:space="preserve"> large</w:t>
-      </w:r>
-      <w:r>
-        <w:rPr>
-          <w:color w:val="000000"/>
-          <w:szCs w:val="27"/>
-        </w:rPr>
-        <w:t xml:space="preserve"> learning curve. We found it hard to keep the layers of fiberglass even throughout and the final result was </w:t>
-      </w:r>
-      <w:r>
-        <w:rPr>
-          <w:color w:val="000000"/>
-          <w:szCs w:val="27"/>
-        </w:rPr>
-        <w:t>no</w:t>
-      </w:r>
-      <w:r>
-        <w:rPr>
-          <w:color w:val="000000"/>
-          <w:szCs w:val="27"/>
-        </w:rPr>
-        <w:t xml:space="preserve">t </w:t>
-      </w:r>
-      <w:r>
-        <w:rPr>
-          <w:color w:val="000000"/>
-          <w:szCs w:val="27"/>
-        </w:rPr>
-        <w:t xml:space="preserve">axially </w:t>
-      </w:r>
-      <w:r>
-        <w:rPr>
-          <w:color w:val="000000"/>
-          <w:szCs w:val="27"/>
-        </w:rPr>
-        <w:t xml:space="preserve">symmetrical. Having a non-symmetrical nose cone could have cause </w:t>
-      </w:r>
-      <w:r>
-        <w:rPr>
-          <w:color w:val="000000"/>
-          <w:szCs w:val="27"/>
-        </w:rPr>
-        <w:t xml:space="preserve">extreme </w:t>
-      </w:r>
-      <w:r>
-        <w:rPr>
-          <w:color w:val="000000"/>
-          <w:szCs w:val="27"/>
-        </w:rPr>
-        <w:t xml:space="preserve">issues in </w:t>
-      </w:r>
-      <w:r>
-        <w:rPr>
-          <w:color w:val="000000"/>
-          <w:szCs w:val="27"/>
-        </w:rPr>
-        <w:t xml:space="preserve">stable </w:t>
-      </w:r>
-      <w:r>
-        <w:rPr>
-          <w:color w:val="000000"/>
-          <w:szCs w:val="27"/>
-        </w:rPr>
-        <w:t xml:space="preserve">flight and we didn’t want to risk </w:t>
-      </w:r>
-      <w:r>
-        <w:rPr>
-          <w:color w:val="000000"/>
-          <w:szCs w:val="27"/>
-        </w:rPr>
-        <w:t>the entire rocket on a skill we only started to develop</w:t>
-      </w:r>
-      <w:r>
-        <w:rPr>
-          <w:color w:val="000000"/>
-          <w:szCs w:val="27"/>
-        </w:rPr>
-        <w:t>. Ultimately</w:t>
-      </w:r>
-      <w:r>
-        <w:rPr>
-          <w:color w:val="000000"/>
-          <w:szCs w:val="27"/>
-        </w:rPr>
-        <w:t>,</w:t>
-      </w:r>
-      <w:r>
-        <w:rPr>
-          <w:color w:val="000000"/>
-          <w:szCs w:val="27"/>
-        </w:rPr>
-        <w:t xml:space="preserve"> we used a 3D printed </w:t>
-      </w:r>
-      <w:r>
-        <w:rPr>
-          <w:color w:val="000000"/>
-          <w:szCs w:val="27"/>
-        </w:rPr>
-        <w:t xml:space="preserve">PLA </w:t>
-      </w:r>
-      <w:r>
-        <w:rPr>
-          <w:color w:val="000000"/>
-          <w:szCs w:val="27"/>
-        </w:rPr>
-        <w:t xml:space="preserve">nose that was sanded down for smoothness. </w:t>
-      </w:r>
-      <w:r>
-        <w:rPr>
-          <w:color w:val="000000"/>
-          <w:szCs w:val="27"/>
-        </w:rPr>
-        <w:t xml:space="preserve">Although an ABS nosecone would prove to be structurally stronger and less prone to deformation from outside pressures, we did </w:t>
-      </w:r>
-      <w:r>
-        <w:rPr>
-          <w:color w:val="000000"/>
-          <w:szCs w:val="27"/>
-        </w:rPr>
-        <w:t xml:space="preserve">not have the printer capable of printing in ABS available to us. We decided to also 3D print our fins exactly to size, and then </w:t>
-      </w:r>
-      <w:r>
-        <w:rPr>
-          <w:color w:val="000000"/>
-          <w:szCs w:val="27"/>
-        </w:rPr>
-        <w:t xml:space="preserve">added two layers of fiberglass </w:t>
-      </w:r>
-      <w:r>
-        <w:rPr>
-          <w:color w:val="000000"/>
-          <w:szCs w:val="27"/>
-        </w:rPr>
-        <w:t xml:space="preserve">for </w:t>
-      </w:r>
-      <w:r>
-        <w:rPr>
-          <w:color w:val="000000"/>
-          <w:szCs w:val="27"/>
-        </w:rPr>
-        <w:t xml:space="preserve">strength </w:t>
-      </w:r>
-      <w:r>
-        <w:rPr>
-          <w:color w:val="000000"/>
-          <w:szCs w:val="27"/>
-        </w:rPr>
-        <w:t xml:space="preserve">and the avoidance of fin flutter. </w:t>
-      </w:r>
-      <w:r>
-        <w:rPr>
-          <w:color w:val="000000"/>
-          <w:szCs w:val="27"/>
-        </w:rPr>
-        <w:t>As we continue building new</w:t>
-      </w:r>
-      <w:r>
-        <w:rPr>
-          <w:color w:val="000000"/>
-          <w:szCs w:val="27"/>
-        </w:rPr>
-        <w:t>er and better</w:t>
-      </w:r>
-      <w:r>
-        <w:rPr>
-          <w:color w:val="000000"/>
-          <w:szCs w:val="27"/>
-        </w:rPr>
-        <w:t xml:space="preserve"> rockets</w:t>
-      </w:r>
-      <w:r>
-        <w:rPr>
-          <w:color w:val="000000"/>
-          <w:szCs w:val="27"/>
-        </w:rPr>
-        <w:t>,</w:t>
-      </w:r>
-      <w:r>
-        <w:rPr>
-          <w:color w:val="000000"/>
-          <w:szCs w:val="27"/>
-        </w:rPr>
-        <w:t xml:space="preserve"> </w:t>
-      </w:r>
-      <w:r>
-        <w:rPr>
-          <w:color w:val="000000"/>
-          <w:szCs w:val="27"/>
-        </w:rPr>
-        <w:t>in house composite manufacturing will improve naturally.</w:t>
+      <w:bookmarkEnd w:id="555"/>
+    </w:p>
+    <w:p>
+      <w:r>
+        <w:t xml:space="preserve">The engines that have been used to increase our body of knowledge in rocketry were G class. The biggest transition that will occur from the flight of our competition rocket will be the addition of total impulse to the rocket. We have done work on handling the bigger high power engines with </w:t>
+      </w:r>
+      <w:r>
+        <w:t>our Static Test Fire Rig that showed us first-hand the kick these e</w:t>
+      </w:r>
+      <w:r>
+        <w:t>ngines provide. The integration</w:t>
+      </w:r>
+      <w:r>
+        <w:t xml:space="preserve"> of these </w:t>
+      </w:r>
+      <w:r>
+        <w:t xml:space="preserve">larger competition </w:t>
+      </w:r>
+      <w:r>
+        <w:t xml:space="preserve">engines </w:t>
+      </w:r>
+      <w:r>
+        <w:t>requires stronger centering rings, and an overall rocket build capable of travelling at faster speeds. This lead us to go with carbon fiber, a stronger composite then the rocketry standard, blue tube, and thicker centering rings with more precise and experienced epoxy fillets.</w:t>
+      </w:r>
+      <w:r>
+        <w:t xml:space="preserve"> When reinforcing the sustainer centering rings with thicker layers of epoxy, we mistakenly forgot to insert the wire leads for sustainer ignition through the slots we made to easily solder the igniter section for the engine and the wire leads to the Telemega. This has required us to order a 1/8-inch extended drill bit (12 inches long) so we can reach into our body tube and make the necessary cuts to reopen our slots from the epoxy.</w:t>
       </w:r>
     </w:p>
     <w:p>
       <w:pPr>
         <w:pStyle w:val="Heading2"/>
       </w:pPr>
-      <w:bookmarkStart w:id="555" w:name="_Toc514801819"/>
-      <w:bookmarkStart w:id="556" w:name="_Toc524608586"/>
-      <w:r>
-        <w:t>Engine Choice</w:t>
-      </w:r>
-      <w:bookmarkEnd w:id="555"/>
-      <w:bookmarkEnd w:id="556"/>
-    </w:p>
-    <w:p>
-      <w:r>
-        <w:t xml:space="preserve">The engines that have been used to increase our body of knowledge in rocketry were G class. The biggest transition that will occur from the flight of our competition rocket will be the addition of total impulse to the rocket. We have done work on handling the bigger high power engines with </w:t>
-      </w:r>
-      <w:r>
-        <w:t>our Static Test Fire Rig that showed us first-hand the kick these e</w:t>
-      </w:r>
-      <w:r>
-        <w:t>ngines provide. The integration</w:t>
-      </w:r>
-      <w:r>
-        <w:t xml:space="preserve"> of these </w:t>
-      </w:r>
-      <w:r>
-        <w:t xml:space="preserve">larger competition </w:t>
-      </w:r>
-      <w:r>
-        <w:t xml:space="preserve">engines </w:t>
-      </w:r>
-      <w:r>
-        <w:t>requires stronger centering rings, and an overall rocket build capable of travelling at faster speeds. This lead us to go with carbon fiber, a stronger composite then the rocketry standard, blue tube, and thicker centering rings with more precise and experienced epoxy fillets.</w:t>
-      </w:r>
-      <w:r>
-        <w:t xml:space="preserve"> When reinforcing the sustainer centering rings with thicker layers of epoxy, we mistakenly forgot to insert the wire leads for sustainer ignition through the slots we made to easily solder the igniter section for the engine and the wire leads to the Telemega. This has required us to order a 1/8-inch extended drill bit (12 inches long) so we can reach into our body tube and make the necessary cuts to reopen our slots from the epoxy.</w:t>
-      </w:r>
-    </w:p>
-    <w:p>
-      <w:pPr>
-        <w:pStyle w:val="Heading2"/>
-      </w:pPr>
-      <w:bookmarkStart w:id="557" w:name="_Toc514801820"/>
-      <w:bookmarkStart w:id="558" w:name="_Toc524608587"/>
+      <w:bookmarkStart w:id="556" w:name="_Toc514801820"/>
+      <w:bookmarkStart w:id="557" w:name="_Toc524608587"/>
       <w:r>
         <w:lastRenderedPageBreak/>
         <w:t>Parachute</w:t>
@@ -21083,8 +21311,8 @@
       <w:r>
         <w:t xml:space="preserve"> Choice</w:t>
       </w:r>
+      <w:bookmarkEnd w:id="556"/>
       <w:bookmarkEnd w:id="557"/>
-      <w:bookmarkEnd w:id="558"/>
     </w:p>
     <w:p>
       <w:r>
@@ -21105,55 +21333,55 @@
       <w:pPr>
         <w:pStyle w:val="Heading1"/>
       </w:pPr>
-      <w:bookmarkStart w:id="559" w:name="_Toc524608605"/>
-      <w:bookmarkStart w:id="560" w:name="_Toc513471302"/>
-      <w:bookmarkStart w:id="561" w:name="_Toc513476286"/>
-      <w:bookmarkStart w:id="562" w:name="_Toc513476388"/>
-      <w:bookmarkStart w:id="563" w:name="_Toc513477176"/>
-      <w:bookmarkStart w:id="564" w:name="_Ref514788845"/>
-      <w:bookmarkStart w:id="565" w:name="_Ref514788852"/>
-      <w:bookmarkStart w:id="566" w:name="_Toc514801904"/>
-      <w:bookmarkStart w:id="567" w:name="_Toc513471301"/>
-      <w:bookmarkStart w:id="568" w:name="_Toc513476285"/>
-      <w:bookmarkStart w:id="569" w:name="_Toc513476387"/>
-      <w:bookmarkStart w:id="570" w:name="_Toc513477175"/>
-      <w:bookmarkStart w:id="571" w:name="_Ref514786942"/>
-      <w:bookmarkStart w:id="572" w:name="_Ref514786954"/>
-      <w:bookmarkStart w:id="573" w:name="_Toc514801894"/>
-      <w:bookmarkEnd w:id="545"/>
+      <w:bookmarkStart w:id="558" w:name="_Toc524608605"/>
+      <w:bookmarkStart w:id="559" w:name="_Toc513471302"/>
+      <w:bookmarkStart w:id="560" w:name="_Toc513476286"/>
+      <w:bookmarkStart w:id="561" w:name="_Toc513476388"/>
+      <w:bookmarkStart w:id="562" w:name="_Toc513477176"/>
+      <w:bookmarkStart w:id="563" w:name="_Ref514788845"/>
+      <w:bookmarkStart w:id="564" w:name="_Ref514788852"/>
+      <w:bookmarkStart w:id="565" w:name="_Toc514801904"/>
+      <w:bookmarkStart w:id="566" w:name="_Toc513471301"/>
+      <w:bookmarkStart w:id="567" w:name="_Toc513476285"/>
+      <w:bookmarkStart w:id="568" w:name="_Toc513476387"/>
+      <w:bookmarkStart w:id="569" w:name="_Toc513477175"/>
+      <w:bookmarkStart w:id="570" w:name="_Ref514786942"/>
+      <w:bookmarkStart w:id="571" w:name="_Ref514786954"/>
+      <w:bookmarkStart w:id="572" w:name="_Toc514801894"/>
+      <w:bookmarkEnd w:id="544"/>
+      <w:commentRangeStart w:id="573"/>
       <w:commentRangeStart w:id="574"/>
-      <w:commentRangeStart w:id="575"/>
       <w:r>
         <w:t>Launch Failure Mitigation</w:t>
       </w:r>
-      <w:commentRangeEnd w:id="574"/>
+      <w:commentRangeEnd w:id="573"/>
       <w:r>
         <w:rPr>
           <w:rStyle w:val="CommentReference"/>
           <w:rFonts w:ascii="Times New Roman" w:eastAsiaTheme="minorHAnsi" w:hAnsi="Times New Roman" w:cstheme="minorBidi"/>
           <w:color w:val="auto"/>
         </w:rPr>
-        <w:commentReference w:id="574"/>
-      </w:r>
-      <w:commentRangeEnd w:id="575"/>
+        <w:commentReference w:id="573"/>
+      </w:r>
+      <w:commentRangeEnd w:id="574"/>
       <w:r>
         <w:rPr>
           <w:rStyle w:val="CommentReference"/>
           <w:rFonts w:ascii="Times New Roman" w:eastAsiaTheme="minorHAnsi" w:hAnsi="Times New Roman" w:cstheme="minorBidi"/>
           <w:color w:val="auto"/>
         </w:rPr>
-        <w:commentReference w:id="575"/>
+        <w:commentReference w:id="574"/>
       </w:r>
     </w:p>
     <w:p>
       <w:pPr>
         <w:pStyle w:val="Heading2"/>
       </w:pPr>
-      <w:bookmarkStart w:id="576" w:name="_Toc524608594"/>
+      <w:bookmarkStart w:id="575" w:name="_Toc524608594"/>
       <w:r>
         <w:t>Improvement Cycle</w:t>
       </w:r>
-      <w:bookmarkEnd w:id="576"/>
+      <w:bookmarkEnd w:id="575"/>
       <w:r>
         <w:t xml:space="preserve"> for Failure Mitigation</w:t>
       </w:r>
@@ -21221,11 +21449,11 @@
         <w:pStyle w:val="Caption"/>
         <w:jc w:val="center"/>
       </w:pPr>
-      <w:bookmarkStart w:id="577" w:name="_Toc513457950"/>
-      <w:bookmarkStart w:id="578" w:name="_Toc513458700"/>
-      <w:bookmarkStart w:id="579" w:name="_Toc513476231"/>
-      <w:bookmarkStart w:id="580" w:name="_Toc513476333"/>
-      <w:bookmarkStart w:id="581" w:name="_Toc514839779"/>
+      <w:bookmarkStart w:id="576" w:name="_Toc513457950"/>
+      <w:bookmarkStart w:id="577" w:name="_Toc513458700"/>
+      <w:bookmarkStart w:id="578" w:name="_Toc513476231"/>
+      <w:bookmarkStart w:id="579" w:name="_Toc513476333"/>
+      <w:bookmarkStart w:id="580" w:name="_Toc514839779"/>
       <w:r>
         <w:t xml:space="preserve">Figure </w:t>
       </w:r>
@@ -21253,18 +21481,18 @@
       <w:r>
         <w:t>. Improvement Cycle</w:t>
       </w:r>
+      <w:bookmarkEnd w:id="576"/>
       <w:bookmarkEnd w:id="577"/>
       <w:bookmarkEnd w:id="578"/>
       <w:bookmarkEnd w:id="579"/>
       <w:bookmarkEnd w:id="580"/>
-      <w:bookmarkEnd w:id="581"/>
     </w:p>
     <w:p>
       <w:pPr>
         <w:ind w:firstLine="720"/>
       </w:pPr>
-      <w:bookmarkStart w:id="582" w:name="_Toc513382671"/>
-      <w:bookmarkStart w:id="583" w:name="_Toc513383036"/>
+      <w:bookmarkStart w:id="581" w:name="_Toc513382671"/>
+      <w:bookmarkStart w:id="582" w:name="_Toc513383036"/>
     </w:p>
     <w:p>
       <w:r>
@@ -21379,7 +21607,12 @@
         <w:t>th</w:t>
       </w:r>
       <w:r>
-        <w:t xml:space="preserve"> rocket we have made, and is the last of its Aether class, Aether VII. This improvement cycle, which has been modified and improved over the 2017-2018 school year, has helped us continue to improve with each build, preventing senseless mistakes and encourages us to improve.</w:t>
+        <w:t xml:space="preserve"> rocket we have made, and is the last of its Aether class, Aether VII. This improvement cycle, which has been modified and improved over the 2017-2018 sch</w:t>
+      </w:r>
+      <w:bookmarkStart w:id="583" w:name="_GoBack"/>
+      <w:bookmarkEnd w:id="583"/>
+      <w:r>
+        <w:t>ool year, has helped us continue to improve with each build, preventing senseless mistakes and encourages us to improve.</w:t>
       </w:r>
     </w:p>
     <w:p/>
@@ -21391,8 +21624,13 @@
         <w:t>Failure Mitigation Safety Checks</w:t>
       </w:r>
     </w:p>
+    <w:p>
+      <w:r>
+        <w:t>ROSS TYPING THIS</w:t>
+      </w:r>
+    </w:p>
+    <w:bookmarkEnd w:id="581"/>
     <w:bookmarkEnd w:id="582"/>
-    <w:bookmarkEnd w:id="583"/>
     <w:p>
       <w:pPr>
         <w:pStyle w:val="Heading1"/>
@@ -21401,7 +21639,7 @@
       <w:r>
         <w:t>Updated Launch Dates</w:t>
       </w:r>
-      <w:bookmarkEnd w:id="559"/>
+      <w:bookmarkEnd w:id="558"/>
       <w:commentRangeEnd w:id="584"/>
       <w:r>
         <w:rPr>
@@ -21675,13 +21913,13 @@
       <w:r>
         <w:t>References</w:t>
       </w:r>
+      <w:bookmarkEnd w:id="559"/>
       <w:bookmarkEnd w:id="560"/>
       <w:bookmarkEnd w:id="561"/>
       <w:bookmarkEnd w:id="562"/>
       <w:bookmarkEnd w:id="563"/>
       <w:bookmarkEnd w:id="564"/>
       <w:bookmarkEnd w:id="565"/>
-      <w:bookmarkEnd w:id="566"/>
       <w:bookmarkEnd w:id="587"/>
     </w:p>
     <w:p>
@@ -21691,7 +21929,25 @@
           <w:sz w:val="24"/>
           <w:szCs w:val="24"/>
         </w:rPr>
-        <w:t>[1] Borrowman, J. S. (1966). The Theoretical Prediction of the Center of Pressure. NARAM -8. NASA.</w:t>
+        <w:t xml:space="preserve">[1] </w:t>
+      </w:r>
+      <w:proofErr w:type="spellStart"/>
+      <w:r>
+        <w:rPr>
+          <w:rFonts w:eastAsia="Times New Roman" w:cs="Times New Roman"/>
+          <w:sz w:val="24"/>
+          <w:szCs w:val="24"/>
+        </w:rPr>
+        <w:t>Borrowman</w:t>
+      </w:r>
+      <w:proofErr w:type="spellEnd"/>
+      <w:r>
+        <w:rPr>
+          <w:rFonts w:eastAsia="Times New Roman" w:cs="Times New Roman"/>
+          <w:sz w:val="24"/>
+          <w:szCs w:val="24"/>
+        </w:rPr>
+        <w:t>, J. S. (1966). The Theoretical Prediction of the Center of Pressure. NARAM -8. NASA.</w:t>
       </w:r>
     </w:p>
     <w:p>
@@ -21719,7 +21975,25 @@
           <w:sz w:val="24"/>
           <w:szCs w:val="24"/>
         </w:rPr>
-        <w:t>. (n.d.). Retrieved from Astronomy Education at the University of Nebraska:</w:t>
+        <w:t>. (</w:t>
+      </w:r>
+      <w:proofErr w:type="spellStart"/>
+      <w:r>
+        <w:rPr>
+          <w:rFonts w:eastAsia="Times New Roman" w:cs="Times New Roman"/>
+          <w:sz w:val="24"/>
+          <w:szCs w:val="24"/>
+        </w:rPr>
+        <w:t>n.d.</w:t>
+      </w:r>
+      <w:proofErr w:type="spellEnd"/>
+      <w:r>
+        <w:rPr>
+          <w:rFonts w:eastAsia="Times New Roman" w:cs="Times New Roman"/>
+          <w:sz w:val="24"/>
+          <w:szCs w:val="24"/>
+        </w:rPr>
+        <w:t>). Retrieved from Astronomy Education at the University of Nebraska:</w:t>
       </w:r>
       <w:bookmarkStart w:id="588" w:name="_Toc513471303"/>
       <w:r>
@@ -21809,13 +22083,23 @@
         </w:rPr>
         <w:t xml:space="preserve">] </w:t>
       </w:r>
+      <w:proofErr w:type="spellStart"/>
       <w:r>
         <w:rPr>
           <w:rFonts w:eastAsia="Times New Roman" w:cs="Times New Roman"/>
           <w:sz w:val="24"/>
           <w:szCs w:val="24"/>
         </w:rPr>
-        <w:t xml:space="preserve">Knacke, T.W., </w:t>
+        <w:t>Knacke</w:t>
+      </w:r>
+      <w:proofErr w:type="spellEnd"/>
+      <w:r>
+        <w:rPr>
+          <w:rFonts w:eastAsia="Times New Roman" w:cs="Times New Roman"/>
+          <w:sz w:val="24"/>
+          <w:szCs w:val="24"/>
+        </w:rPr>
+        <w:t xml:space="preserve">, T.W., </w:t>
       </w:r>
       <w:r>
         <w:rPr>
@@ -21845,7 +22129,21 @@
         <w:rPr>
           <w:sz w:val="24"/>
         </w:rPr>
-        <w:t>[5] Westerfield, Mike. Make: High-Power Rockets. Maker Media, 2018.</w:t>
+        <w:t xml:space="preserve">[5] </w:t>
+      </w:r>
+      <w:proofErr w:type="spellStart"/>
+      <w:r>
+        <w:rPr>
+          <w:sz w:val="24"/>
+        </w:rPr>
+        <w:t>Westerfield</w:t>
+      </w:r>
+      <w:proofErr w:type="spellEnd"/>
+      <w:r>
+        <w:rPr>
+          <w:sz w:val="24"/>
+        </w:rPr>
+        <w:t>, Mike. Make: High-Power Rockets. Maker Media, 2018.</w:t>
       </w:r>
     </w:p>
     <w:p>
@@ -21865,13 +22163,13 @@
       <w:r>
         <w:t>APPENDIX</w:t>
       </w:r>
+      <w:bookmarkEnd w:id="566"/>
       <w:bookmarkEnd w:id="567"/>
       <w:bookmarkEnd w:id="568"/>
       <w:bookmarkEnd w:id="569"/>
       <w:bookmarkEnd w:id="570"/>
       <w:bookmarkEnd w:id="571"/>
       <w:bookmarkEnd w:id="572"/>
-      <w:bookmarkEnd w:id="573"/>
       <w:bookmarkEnd w:id="589"/>
     </w:p>
     <w:p/>
@@ -32266,7 +32564,7 @@
       </w:r>
     </w:p>
   </w:comment>
-  <w:comment w:id="548" w:author="User" w:date="2018-09-13T14:22:00Z" w:initials="U">
+  <w:comment w:id="547" w:author="User" w:date="2018-09-13T14:22:00Z" w:initials="U">
     <w:p>
       <w:pPr>
         <w:pStyle w:val="CommentText"/>
@@ -32282,7 +32580,7 @@
       </w:r>
     </w:p>
   </w:comment>
-  <w:comment w:id="552" w:author="User" w:date="2018-09-13T14:23:00Z" w:initials="U">
+  <w:comment w:id="551" w:author="User" w:date="2018-09-13T14:23:00Z" w:initials="U">
     <w:p>
       <w:pPr>
         <w:pStyle w:val="CommentText"/>
@@ -32298,7 +32596,7 @@
       </w:r>
     </w:p>
   </w:comment>
-  <w:comment w:id="574" w:author="User" w:date="2018-09-13T14:23:00Z" w:initials="U">
+  <w:comment w:id="573" w:author="User" w:date="2018-09-13T14:23:00Z" w:initials="U">
     <w:p>
       <w:pPr>
         <w:pStyle w:val="CommentText"/>
@@ -32314,7 +32612,7 @@
       </w:r>
     </w:p>
   </w:comment>
-  <w:comment w:id="575" w:author="User" w:date="2018-09-14T12:40:00Z" w:initials="U">
+  <w:comment w:id="574" w:author="User" w:date="2018-09-14T12:40:00Z" w:initials="U">
     <w:p>
       <w:r>
         <w:rPr>
@@ -32516,7 +32814,7 @@
         <w:rStyle w:val="PageNumber"/>
         <w:noProof/>
       </w:rPr>
-      <w:t>33</w:t>
+      <w:t>47</w:t>
     </w:r>
     <w:r>
       <w:rPr>
@@ -36341,7 +36639,7 @@
 </file>
 
 <file path=customXml/itemProps1.xml><?xml version="1.0" encoding="utf-8"?>
-<ds:datastoreItem xmlns:ds="http://schemas.openxmlformats.org/officeDocument/2006/customXml" ds:itemID="{A3A4565B-BE0E-4C65-8859-A0DA0F434D93}">
+<ds:datastoreItem xmlns:ds="http://schemas.openxmlformats.org/officeDocument/2006/customXml" ds:itemID="{199D818C-E37F-4197-A586-DFB7D95B3F78}">
   <ds:schemaRefs>
     <ds:schemaRef ds:uri="http://schemas.openxmlformats.org/officeDocument/2006/bibliography"/>
   </ds:schemaRefs>

</xml_diff>

<commit_message>
more on build stuff
</commit_message>
<xml_diff>
--- a/Reports and Presentations/Reports/USRC 2018/USRC TECHNICAL REPORT.docx
+++ b/Reports and Presentations/Reports/USRC 2018/USRC TECHNICAL REPORT.docx
@@ -153,15 +153,7 @@
         <w:jc w:val="center"/>
       </w:pPr>
       <w:r>
-        <w:t xml:space="preserve">Grace Johnston, Charles Gould, Ross </w:t>
-      </w:r>
-      <w:proofErr w:type="spellStart"/>
-      <w:r>
-        <w:t>Thyne</w:t>
-      </w:r>
-      <w:proofErr w:type="spellEnd"/>
-      <w:r>
-        <w:t>, Ester Yee</w:t>
+        <w:t>Grace Johnston, Charles Gould, Ross Thyne, Ester Yee</w:t>
       </w:r>
     </w:p>
     <w:p>
@@ -8009,27 +8001,14 @@
       <w:r>
         <w:t xml:space="preserve">Figure </w:t>
       </w:r>
-      <w:r>
-        <w:fldChar w:fldCharType="begin"/>
-      </w:r>
-      <w:r>
-        <w:instrText xml:space="preserve"> SEQ Figure \* ARABIC </w:instrText>
-      </w:r>
-      <w:r>
-        <w:fldChar w:fldCharType="separate"/>
-      </w:r>
-      <w:r>
-        <w:rPr>
-          <w:noProof/>
-        </w:rPr>
-        <w:t>1</w:t>
-      </w:r>
-      <w:r>
-        <w:rPr>
-          <w:noProof/>
-        </w:rPr>
-        <w:fldChar w:fldCharType="end"/>
-      </w:r>
+      <w:fldSimple w:instr=" SEQ Figure \* ARABIC ">
+        <w:r>
+          <w:rPr>
+            <w:noProof/>
+          </w:rPr>
+          <w:t>1</w:t>
+        </w:r>
+      </w:fldSimple>
       <w:bookmarkEnd w:id="103"/>
       <w:r>
         <w:t xml:space="preserve">. </w:t>
@@ -8048,15 +8027,7 @@
     <w:p/>
     <w:p>
       <w:r>
-        <w:t xml:space="preserve">Both engines are solid-propellant rocket motors manufactured by </w:t>
-      </w:r>
-      <w:proofErr w:type="spellStart"/>
-      <w:r>
-        <w:t>Cesaroni</w:t>
-      </w:r>
-      <w:proofErr w:type="spellEnd"/>
-      <w:r>
-        <w:t>. Solid engines were chosen for simplicity and</w:t>
+        <w:t>Both engines are solid-propellant rocket motors manufactured by Cesaroni. Solid engines were chosen for simplicity and</w:t>
       </w:r>
       <w:r>
         <w:t xml:space="preserve"> were</w:t>
@@ -8082,15 +8053,7 @@
     </w:p>
     <w:p>
       <w:r>
-        <w:t xml:space="preserve">The </w:t>
-      </w:r>
-      <w:proofErr w:type="spellStart"/>
-      <w:r>
-        <w:t>TeleMega</w:t>
-      </w:r>
-      <w:proofErr w:type="spellEnd"/>
-      <w:r>
-        <w:t xml:space="preserve"> GPS/Altimeter system used will be</w:t>
+        <w:t>The TeleMega GPS/Altimeter system used will be</w:t>
       </w:r>
       <w:r>
         <w:t xml:space="preserve"> referred to as</w:t>
@@ -8960,21 +8923,7 @@
         <w:rPr>
           <w:rFonts w:ascii="Calibri" w:eastAsia="Times New Roman" w:hAnsi="Calibri" w:cs="Calibri"/>
         </w:rPr>
-        <w:t xml:space="preserve">Proper </w:t>
-      </w:r>
-      <w:proofErr w:type="spellStart"/>
-      <w:r>
-        <w:rPr>
-          <w:rFonts w:ascii="Calibri" w:eastAsia="Times New Roman" w:hAnsi="Calibri" w:cs="Calibri"/>
-        </w:rPr>
-        <w:t>retainment</w:t>
-      </w:r>
-      <w:proofErr w:type="spellEnd"/>
-      <w:r>
-        <w:rPr>
-          <w:rFonts w:ascii="Calibri" w:eastAsia="Times New Roman" w:hAnsi="Calibri" w:cs="Calibri"/>
-        </w:rPr>
-        <w:t xml:space="preserve"> on all engines</w:t>
+        <w:t>Proper retainment on all engines</w:t>
       </w:r>
     </w:p>
     <w:p>
@@ -9059,21 +9008,7 @@
         <w:rPr>
           <w:rFonts w:ascii="Calibri" w:eastAsia="Times New Roman" w:hAnsi="Calibri" w:cs="Calibri"/>
         </w:rPr>
-        <w:t xml:space="preserve">Verify </w:t>
-      </w:r>
-      <w:proofErr w:type="spellStart"/>
-      <w:r>
-        <w:rPr>
-          <w:rFonts w:ascii="Calibri" w:eastAsia="Times New Roman" w:hAnsi="Calibri" w:cs="Calibri"/>
-        </w:rPr>
-        <w:t>TeleMega</w:t>
-      </w:r>
-      <w:proofErr w:type="spellEnd"/>
-      <w:r>
-        <w:rPr>
-          <w:rFonts w:ascii="Calibri" w:eastAsia="Times New Roman" w:hAnsi="Calibri" w:cs="Calibri"/>
-        </w:rPr>
-        <w:t xml:space="preserve"> connection, continuity on all igniters and GPS tracking</w:t>
+        <w:t>Verify TeleMega connection, continuity on all igniters and GPS tracking</w:t>
       </w:r>
     </w:p>
     <w:p>
@@ -9498,27 +9433,14 @@
       <w:r>
         <w:t xml:space="preserve">Figure </w:t>
       </w:r>
-      <w:r>
-        <w:fldChar w:fldCharType="begin"/>
-      </w:r>
-      <w:r>
-        <w:instrText xml:space="preserve"> SEQ Figure \* ARABIC </w:instrText>
-      </w:r>
-      <w:r>
-        <w:fldChar w:fldCharType="separate"/>
-      </w:r>
-      <w:r>
-        <w:rPr>
-          <w:noProof/>
-        </w:rPr>
-        <w:t>2</w:t>
-      </w:r>
-      <w:r>
-        <w:rPr>
-          <w:noProof/>
-        </w:rPr>
-        <w:fldChar w:fldCharType="end"/>
-      </w:r>
+      <w:fldSimple w:instr=" SEQ Figure \* ARABIC ">
+        <w:r>
+          <w:rPr>
+            <w:noProof/>
+          </w:rPr>
+          <w:t>2</w:t>
+        </w:r>
+      </w:fldSimple>
       <w:bookmarkEnd w:id="144"/>
       <w:r>
         <w:t>. STFR test of booster engine</w:t>
@@ -9533,27 +9455,14 @@
         <w:t xml:space="preserve">custom </w:t>
       </w:r>
       <w:r>
-        <w:t xml:space="preserve">STFR, two 12V batteries, a 250 </w:t>
-      </w:r>
-      <w:proofErr w:type="spellStart"/>
-      <w:r>
-        <w:t>lb</w:t>
-      </w:r>
-      <w:proofErr w:type="spellEnd"/>
-      <w:r>
-        <w:t xml:space="preserve"> load cell, an AD620 Amplifier, two 100 k</w:t>
+        <w:t>STFR, two 12V batteries, a 250 lb load cell, an AD620 Amplifier, two 100 k</w:t>
       </w:r>
       <w:r>
         <w:sym w:font="Symbol" w:char="F057"/>
       </w:r>
       <w:r>
-        <w:t xml:space="preserve"> resistors, a DATAQ and a laptop with </w:t>
-      </w:r>
-      <w:proofErr w:type="spellStart"/>
-      <w:r>
-        <w:t>SignalExpress</w:t>
-      </w:r>
-      <w:proofErr w:type="spellEnd"/>
+        <w:t xml:space="preserve"> resistors, a DATAQ and a laptop with SignalExpress</w:t>
+      </w:r>
       <w:r>
         <w:t xml:space="preserve"> software</w:t>
       </w:r>
@@ -9661,27 +9570,14 @@
       <w:r>
         <w:t xml:space="preserve">Figure </w:t>
       </w:r>
-      <w:r>
-        <w:fldChar w:fldCharType="begin"/>
-      </w:r>
-      <w:r>
-        <w:instrText xml:space="preserve"> SEQ Figure \* ARABIC </w:instrText>
-      </w:r>
-      <w:r>
-        <w:fldChar w:fldCharType="separate"/>
-      </w:r>
-      <w:r>
-        <w:rPr>
-          <w:noProof/>
-        </w:rPr>
-        <w:t>3</w:t>
-      </w:r>
-      <w:r>
-        <w:rPr>
-          <w:noProof/>
-        </w:rPr>
-        <w:fldChar w:fldCharType="end"/>
-      </w:r>
+      <w:fldSimple w:instr=" SEQ Figure \* ARABIC ">
+        <w:r>
+          <w:rPr>
+            <w:noProof/>
+          </w:rPr>
+          <w:t>3</w:t>
+        </w:r>
+      </w:fldSimple>
       <w:bookmarkEnd w:id="146"/>
       <w:r>
         <w:t>. Load cell calibration</w:t>
@@ -9691,15 +9587,7 @@
     <w:p/>
     <w:p>
       <w:r>
-        <w:t>The test was conducted on Burley-</w:t>
-      </w:r>
-      <w:proofErr w:type="spellStart"/>
-      <w:r>
-        <w:t>Demeritt</w:t>
-      </w:r>
-      <w:proofErr w:type="spellEnd"/>
-      <w:r>
-        <w:t xml:space="preserve"> farm in Lee, NH. The STFR was placed on the ground and made as level as possible. This was made difficult by the surrounding snow. The electronics were placed on cardboard to keep them dry and undamaged.</w:t>
+        <w:t>The test was conducted on Burley-Demeritt farm in Lee, NH. The STFR was placed on the ground and made as level as possible. This was made difficult by the surrounding snow. The electronics were placed on cardboard to keep them dry and undamaged.</w:t>
       </w:r>
     </w:p>
     <w:p>
@@ -9816,27 +9704,14 @@
       <w:r>
         <w:t xml:space="preserve">Figure </w:t>
       </w:r>
-      <w:r>
-        <w:fldChar w:fldCharType="begin"/>
-      </w:r>
-      <w:r>
-        <w:instrText xml:space="preserve"> SEQ Figure \* ARABIC </w:instrText>
-      </w:r>
-      <w:r>
-        <w:fldChar w:fldCharType="separate"/>
-      </w:r>
-      <w:r>
-        <w:rPr>
-          <w:noProof/>
-        </w:rPr>
-        <w:t>4</w:t>
-      </w:r>
-      <w:r>
-        <w:rPr>
-          <w:noProof/>
-        </w:rPr>
-        <w:fldChar w:fldCharType="end"/>
-      </w:r>
+      <w:fldSimple w:instr=" SEQ Figure \* ARABIC ">
+        <w:r>
+          <w:rPr>
+            <w:noProof/>
+          </w:rPr>
+          <w:t>4</w:t>
+        </w:r>
+      </w:fldSimple>
       <w:bookmarkEnd w:id="148"/>
       <w:r>
         <w:t>. Booster Engine Response</w:t>
@@ -9855,15 +9730,7 @@
         <w:t xml:space="preserve">The booster engine maxed out a 549.6 N. The booster engine </w:t>
       </w:r>
       <w:r>
-        <w:t xml:space="preserve">used was a </w:t>
-      </w:r>
-      <w:proofErr w:type="spellStart"/>
-      <w:r>
-        <w:t>Cesaroni</w:t>
-      </w:r>
-      <w:proofErr w:type="spellEnd"/>
-      <w:r>
-        <w:t xml:space="preserve"> H399, which </w:t>
+        <w:t xml:space="preserve">used was a Cesaroni H399, which </w:t>
       </w:r>
       <w:r>
         <w:t xml:space="preserve">is rated by the manufacturer to have a maximum thrust of 545.8 N. The response was fairly smooth which leads us to believe our data acquisition setup was sufficient. The sustainer engine data, shown in </w:t>
@@ -9975,27 +9842,14 @@
       <w:r>
         <w:t xml:space="preserve">Figure </w:t>
       </w:r>
-      <w:r>
-        <w:fldChar w:fldCharType="begin"/>
-      </w:r>
-      <w:r>
-        <w:instrText xml:space="preserve"> SEQ Figure \* ARABIC </w:instrText>
-      </w:r>
-      <w:r>
-        <w:fldChar w:fldCharType="separate"/>
-      </w:r>
-      <w:r>
-        <w:rPr>
-          <w:noProof/>
-        </w:rPr>
-        <w:t>5</w:t>
-      </w:r>
-      <w:r>
-        <w:rPr>
-          <w:noProof/>
-        </w:rPr>
-        <w:fldChar w:fldCharType="end"/>
-      </w:r>
+      <w:fldSimple w:instr=" SEQ Figure \* ARABIC ">
+        <w:r>
+          <w:rPr>
+            <w:noProof/>
+          </w:rPr>
+          <w:t>5</w:t>
+        </w:r>
+      </w:fldSimple>
       <w:bookmarkEnd w:id="156"/>
       <w:r>
         <w:t>. Sustainer Engine Response</w:t>
@@ -10017,15 +9871,7 @@
         <w:t>engine</w:t>
       </w:r>
       <w:r>
-        <w:t xml:space="preserve"> reached a max thrust of 330 N. The sustainer engine used was a </w:t>
-      </w:r>
-      <w:proofErr w:type="spellStart"/>
-      <w:r>
-        <w:t>Cesaroni</w:t>
-      </w:r>
-      <w:proofErr w:type="spellEnd"/>
-      <w:r>
-        <w:t xml:space="preserve"> I204 and is rated to have a maximum thrust of 356.8 N. The max thrust was off by about 27 N, and the remainder of the response contained a few spikes in the data that were treated as noise and filtered out. </w:t>
+        <w:t xml:space="preserve"> reached a max thrust of 330 N. The sustainer engine used was a Cesaroni I204 and is rated to have a maximum thrust of 356.8 N. The max thrust was off by about 27 N, and the remainder of the response contained a few spikes in the data that were treated as noise and filtered out. </w:t>
       </w:r>
     </w:p>
     <w:p>
@@ -10151,27 +9997,14 @@
       <w:r>
         <w:t xml:space="preserve">Figure </w:t>
       </w:r>
-      <w:r>
-        <w:fldChar w:fldCharType="begin"/>
-      </w:r>
-      <w:r>
-        <w:instrText xml:space="preserve"> SEQ Figure \* ARABIC </w:instrText>
-      </w:r>
-      <w:r>
-        <w:fldChar w:fldCharType="separate"/>
-      </w:r>
-      <w:r>
-        <w:rPr>
-          <w:noProof/>
-        </w:rPr>
-        <w:t>6</w:t>
-      </w:r>
-      <w:r>
-        <w:rPr>
-          <w:noProof/>
-        </w:rPr>
-        <w:fldChar w:fldCharType="end"/>
-      </w:r>
+      <w:fldSimple w:instr=" SEQ Figure \* ARABIC ">
+        <w:r>
+          <w:rPr>
+            <w:noProof/>
+          </w:rPr>
+          <w:t>6</w:t>
+        </w:r>
+      </w:fldSimple>
       <w:bookmarkEnd w:id="164"/>
       <w:r>
         <w:t>. Engine Impulse vs Time</w:t>
@@ -10242,15 +10075,7 @@
         <w:t>engine types is</w:t>
       </w:r>
       <w:r>
-        <w:t xml:space="preserve"> supplied by </w:t>
-      </w:r>
-      <w:proofErr w:type="spellStart"/>
-      <w:r>
-        <w:t>Cesaroni</w:t>
-      </w:r>
-      <w:proofErr w:type="spellEnd"/>
-      <w:r>
-        <w:t>,</w:t>
+        <w:t xml:space="preserve"> supplied by Cesaroni,</w:t>
       </w:r>
       <w:r>
         <w:t xml:space="preserve"> which can then be compared to our experimental data</w:t>
@@ -10365,38 +10190,17 @@
       <w:r>
         <w:t xml:space="preserve">Figure </w:t>
       </w:r>
-      <w:r>
-        <w:fldChar w:fldCharType="begin"/>
-      </w:r>
-      <w:r>
-        <w:instrText xml:space="preserve"> SEQ Figure \* ARABIC </w:instrText>
-      </w:r>
-      <w:r>
-        <w:fldChar w:fldCharType="separate"/>
-      </w:r>
-      <w:r>
-        <w:rPr>
-          <w:noProof/>
-        </w:rPr>
-        <w:t>7</w:t>
-      </w:r>
-      <w:r>
-        <w:rPr>
-          <w:noProof/>
-        </w:rPr>
-        <w:fldChar w:fldCharType="end"/>
-      </w:r>
+      <w:fldSimple w:instr=" SEQ Figure \* ARABIC ">
+        <w:r>
+          <w:rPr>
+            <w:noProof/>
+          </w:rPr>
+          <w:t>7</w:t>
+        </w:r>
+      </w:fldSimple>
       <w:bookmarkEnd w:id="180"/>
       <w:r>
-        <w:t xml:space="preserve">. Experimental Data vs </w:t>
-      </w:r>
-      <w:proofErr w:type="spellStart"/>
-      <w:r>
-        <w:t>Cesaroni</w:t>
-      </w:r>
-      <w:proofErr w:type="spellEnd"/>
-      <w:r>
-        <w:t xml:space="preserve"> Supplied Data</w:t>
+        <w:t>. Experimental Data vs Cesaroni Supplied Data</w:t>
       </w:r>
       <w:bookmarkEnd w:id="181"/>
       <w:bookmarkEnd w:id="182"/>
@@ -10412,13 +10216,8 @@
         <w:t>The thrust comparison between the H399</w:t>
       </w:r>
       <w:r>
-        <w:t xml:space="preserve"> booster engine data sets is </w:t>
-      </w:r>
-      <w:proofErr w:type="spellStart"/>
-      <w:r>
-        <w:t>noticably</w:t>
-      </w:r>
-      <w:proofErr w:type="spellEnd"/>
+        <w:t xml:space="preserve"> booster engine data sets is noticably</w:t>
+      </w:r>
       <w:r>
         <w:t xml:space="preserve"> similar. The measured maximum thrust was off by only about 5 N, and both burn times were approximately 0.7 s. The supplied data response seems to show a nearly instantaneous maximum thrust, whereas </w:t>
       </w:r>
@@ -10440,15 +10239,7 @@
         <w:t>the</w:t>
       </w:r>
       <w:r>
-        <w:t xml:space="preserve"> tests; the time period for which it is rated to burn by </w:t>
-      </w:r>
-      <w:proofErr w:type="spellStart"/>
-      <w:r>
-        <w:t>Cesaroni</w:t>
-      </w:r>
-      <w:proofErr w:type="spellEnd"/>
-      <w:r>
-        <w:t>. In addition to the aforementioned variations in maximum thrust, the rest of the measured sustainer response was not entirely accurate. In the first 0.75 s</w:t>
+        <w:t xml:space="preserve"> tests; the time period for which it is rated to burn by Cesaroni. In addition to the aforementioned variations in maximum thrust, the rest of the measured sustainer response was not entirely accurate. In the first 0.75 s</w:t>
       </w:r>
       <w:r>
         <w:t>,</w:t>
@@ -10519,15 +10310,7 @@
         <w:fldChar w:fldCharType="end"/>
       </w:r>
       <w:r>
-        <w:t xml:space="preserve"> shows stacked booster and sustainer impulse data compared alongside </w:t>
-      </w:r>
-      <w:proofErr w:type="spellStart"/>
-      <w:r>
-        <w:t>Cesaroni</w:t>
-      </w:r>
-      <w:proofErr w:type="spellEnd"/>
-      <w:r>
-        <w:t xml:space="preserve"> data. </w:t>
+        <w:t xml:space="preserve"> shows stacked booster and sustainer impulse data compared alongside Cesaroni data. </w:t>
       </w:r>
       <w:r>
         <w:t xml:space="preserve">The </w:t>
@@ -10602,40 +10385,40 @@
       <w:pPr>
         <w:pStyle w:val="Heading3"/>
       </w:pPr>
-      <w:bookmarkStart w:id="190" w:name="_Toc513394081"/>
-      <w:bookmarkStart w:id="191" w:name="_Toc513453644"/>
-      <w:bookmarkStart w:id="192" w:name="_Toc513457965"/>
-      <w:bookmarkStart w:id="193" w:name="_Toc513458716"/>
-      <w:bookmarkStart w:id="194" w:name="_Toc513471268"/>
-      <w:bookmarkStart w:id="195" w:name="_Toc513476255"/>
-      <w:bookmarkStart w:id="196" w:name="_Toc513476357"/>
-      <w:bookmarkStart w:id="197" w:name="_Toc514801784"/>
-      <w:bookmarkStart w:id="198" w:name="_Toc524608563"/>
-      <w:bookmarkStart w:id="199" w:name="_Toc513384699"/>
-      <w:bookmarkStart w:id="200" w:name="_Toc513388412"/>
-      <w:bookmarkStart w:id="201" w:name="_Toc513394084"/>
-      <w:bookmarkStart w:id="202" w:name="_Toc513453648"/>
-      <w:bookmarkStart w:id="203" w:name="_Toc513457970"/>
-      <w:bookmarkStart w:id="204" w:name="_Toc513458721"/>
-      <w:bookmarkStart w:id="205" w:name="_Toc513471273"/>
-      <w:bookmarkStart w:id="206" w:name="_Toc513476260"/>
-      <w:bookmarkStart w:id="207" w:name="_Toc513476362"/>
-      <w:bookmarkStart w:id="208" w:name="_Toc514801789"/>
-      <w:bookmarkStart w:id="209" w:name="_Toc524608595"/>
+      <w:bookmarkStart w:id="190" w:name="_Toc513384699"/>
+      <w:bookmarkStart w:id="191" w:name="_Toc513388412"/>
+      <w:bookmarkStart w:id="192" w:name="_Toc513394084"/>
+      <w:bookmarkStart w:id="193" w:name="_Toc513453648"/>
+      <w:bookmarkStart w:id="194" w:name="_Toc513457970"/>
+      <w:bookmarkStart w:id="195" w:name="_Toc513458721"/>
+      <w:bookmarkStart w:id="196" w:name="_Toc513471273"/>
+      <w:bookmarkStart w:id="197" w:name="_Toc513476260"/>
+      <w:bookmarkStart w:id="198" w:name="_Toc513476362"/>
+      <w:bookmarkStart w:id="199" w:name="_Toc514801789"/>
+      <w:bookmarkStart w:id="200" w:name="_Toc524608595"/>
+      <w:bookmarkStart w:id="201" w:name="_Toc513394081"/>
+      <w:bookmarkStart w:id="202" w:name="_Toc513453644"/>
+      <w:bookmarkStart w:id="203" w:name="_Toc513457965"/>
+      <w:bookmarkStart w:id="204" w:name="_Toc513458716"/>
+      <w:bookmarkStart w:id="205" w:name="_Toc513471268"/>
+      <w:bookmarkStart w:id="206" w:name="_Toc513476255"/>
+      <w:bookmarkStart w:id="207" w:name="_Toc513476357"/>
+      <w:bookmarkStart w:id="208" w:name="_Toc514801784"/>
+      <w:bookmarkStart w:id="209" w:name="_Toc524608563"/>
       <w:r>
         <w:t>Aerodynamic Models</w:t>
       </w:r>
+      <w:bookmarkEnd w:id="190"/>
+      <w:bookmarkEnd w:id="191"/>
+      <w:bookmarkEnd w:id="192"/>
+      <w:bookmarkEnd w:id="193"/>
+      <w:bookmarkEnd w:id="194"/>
+      <w:bookmarkEnd w:id="195"/>
+      <w:bookmarkEnd w:id="196"/>
+      <w:bookmarkEnd w:id="197"/>
+      <w:bookmarkEnd w:id="198"/>
       <w:bookmarkEnd w:id="199"/>
       <w:bookmarkEnd w:id="200"/>
-      <w:bookmarkEnd w:id="201"/>
-      <w:bookmarkEnd w:id="202"/>
-      <w:bookmarkEnd w:id="203"/>
-      <w:bookmarkEnd w:id="204"/>
-      <w:bookmarkEnd w:id="205"/>
-      <w:bookmarkEnd w:id="206"/>
-      <w:bookmarkEnd w:id="207"/>
-      <w:bookmarkEnd w:id="208"/>
-      <w:bookmarkEnd w:id="209"/>
     </w:p>
     <w:p/>
     <w:p>
@@ -10790,15 +10573,7 @@
         </w:numPr>
       </w:pPr>
       <w:r>
-        <w:t xml:space="preserve">Fins are flat plates with no </w:t>
-      </w:r>
-      <w:proofErr w:type="gramStart"/>
-      <w:r>
-        <w:t>cant</w:t>
-      </w:r>
-      <w:proofErr w:type="gramEnd"/>
-      <w:r>
-        <w:t xml:space="preserve"> angle</w:t>
+        <w:t>Fins are flat plates with no cant angle</w:t>
       </w:r>
     </w:p>
     <w:p>
@@ -11120,31 +10895,18 @@
       <w:r>
         <w:t xml:space="preserve">Equation </w:t>
       </w:r>
-      <w:r>
-        <w:fldChar w:fldCharType="begin"/>
-      </w:r>
-      <w:r>
-        <w:instrText xml:space="preserve"> SEQ Equation \* ARABIC </w:instrText>
-      </w:r>
-      <w:r>
-        <w:fldChar w:fldCharType="separate"/>
-      </w:r>
-      <w:r>
-        <w:rPr>
-          <w:noProof/>
-        </w:rPr>
-        <w:t>1</w:t>
-      </w:r>
-      <w:bookmarkEnd w:id="238"/>
-      <w:bookmarkEnd w:id="239"/>
-      <w:bookmarkEnd w:id="240"/>
-      <w:bookmarkEnd w:id="241"/>
-      <w:r>
-        <w:rPr>
-          <w:noProof/>
-        </w:rPr>
-        <w:fldChar w:fldCharType="end"/>
-      </w:r>
+      <w:fldSimple w:instr=" SEQ Equation \* ARABIC ">
+        <w:r>
+          <w:rPr>
+            <w:noProof/>
+          </w:rPr>
+          <w:t>1</w:t>
+        </w:r>
+        <w:bookmarkEnd w:id="238"/>
+        <w:bookmarkEnd w:id="239"/>
+        <w:bookmarkEnd w:id="240"/>
+        <w:bookmarkEnd w:id="241"/>
+      </w:fldSimple>
       <w:bookmarkEnd w:id="242"/>
     </w:p>
     <w:p>
@@ -11374,31 +11136,18 @@
       <w:r>
         <w:t xml:space="preserve">Equation </w:t>
       </w:r>
-      <w:r>
-        <w:fldChar w:fldCharType="begin"/>
-      </w:r>
-      <w:r>
-        <w:instrText xml:space="preserve"> SEQ Equation \* ARABIC </w:instrText>
-      </w:r>
-      <w:r>
-        <w:fldChar w:fldCharType="separate"/>
-      </w:r>
-      <w:r>
-        <w:rPr>
-          <w:noProof/>
-        </w:rPr>
-        <w:t>2</w:t>
-      </w:r>
-      <w:bookmarkEnd w:id="243"/>
-      <w:bookmarkEnd w:id="244"/>
-      <w:bookmarkEnd w:id="245"/>
-      <w:bookmarkEnd w:id="246"/>
-      <w:r>
-        <w:rPr>
-          <w:noProof/>
-        </w:rPr>
-        <w:fldChar w:fldCharType="end"/>
-      </w:r>
+      <w:fldSimple w:instr=" SEQ Equation \* ARABIC ">
+        <w:r>
+          <w:rPr>
+            <w:noProof/>
+          </w:rPr>
+          <w:t>2</w:t>
+        </w:r>
+        <w:bookmarkEnd w:id="243"/>
+        <w:bookmarkEnd w:id="244"/>
+        <w:bookmarkEnd w:id="245"/>
+        <w:bookmarkEnd w:id="246"/>
+      </w:fldSimple>
     </w:p>
     <w:p>
       <w:pPr>
@@ -11689,21 +11438,7 @@
         <w:rPr>
           <w:rFonts w:eastAsiaTheme="minorEastAsia"/>
         </w:rPr>
-        <w:t xml:space="preserve">). Square fins can also be represented as </w:t>
-      </w:r>
-      <w:proofErr w:type="spellStart"/>
-      <w:r>
-        <w:rPr>
-          <w:rFonts w:eastAsiaTheme="minorEastAsia"/>
-        </w:rPr>
-        <w:t>Xr</w:t>
-      </w:r>
-      <w:proofErr w:type="spellEnd"/>
-      <w:r>
-        <w:rPr>
-          <w:rFonts w:eastAsiaTheme="minorEastAsia"/>
-        </w:rPr>
-        <w:t xml:space="preserve"> goes to zero and Ct=Cr.</w:t>
+        <w:t>). Square fins can also be represented as Xr goes to zero and Ct=Cr.</w:t>
       </w:r>
     </w:p>
     <w:p>
@@ -11778,27 +11513,14 @@
       <w:r>
         <w:t xml:space="preserve">Figure </w:t>
       </w:r>
-      <w:r>
-        <w:fldChar w:fldCharType="begin"/>
-      </w:r>
-      <w:r>
-        <w:instrText xml:space="preserve"> SEQ Figure \* ARABIC </w:instrText>
-      </w:r>
-      <w:r>
-        <w:fldChar w:fldCharType="separate"/>
-      </w:r>
-      <w:r>
-        <w:rPr>
-          <w:noProof/>
-        </w:rPr>
-        <w:t>12</w:t>
-      </w:r>
-      <w:r>
-        <w:rPr>
-          <w:noProof/>
-        </w:rPr>
-        <w:fldChar w:fldCharType="end"/>
-      </w:r>
+      <w:fldSimple w:instr=" SEQ Figure \* ARABIC ">
+        <w:r>
+          <w:rPr>
+            <w:noProof/>
+          </w:rPr>
+          <w:t>12</w:t>
+        </w:r>
+      </w:fldSimple>
       <w:bookmarkEnd w:id="247"/>
       <w:r>
         <w:t xml:space="preserve"> Trapezoidal Fin Model</w:t>
@@ -11847,31 +11569,18 @@
       <w:r>
         <w:t xml:space="preserve">Equation </w:t>
       </w:r>
-      <w:r>
-        <w:fldChar w:fldCharType="begin"/>
-      </w:r>
-      <w:r>
-        <w:instrText xml:space="preserve"> SEQ Equation \* ARABIC </w:instrText>
-      </w:r>
-      <w:r>
-        <w:fldChar w:fldCharType="separate"/>
-      </w:r>
-      <w:r>
-        <w:rPr>
-          <w:noProof/>
-        </w:rPr>
-        <w:t>3</w:t>
-      </w:r>
-      <w:bookmarkEnd w:id="252"/>
-      <w:bookmarkEnd w:id="253"/>
-      <w:bookmarkEnd w:id="254"/>
-      <w:bookmarkEnd w:id="255"/>
-      <w:r>
-        <w:rPr>
-          <w:noProof/>
-        </w:rPr>
-        <w:fldChar w:fldCharType="end"/>
-      </w:r>
+      <w:fldSimple w:instr=" SEQ Equation \* ARABIC ">
+        <w:r>
+          <w:rPr>
+            <w:noProof/>
+          </w:rPr>
+          <w:t>3</w:t>
+        </w:r>
+        <w:bookmarkEnd w:id="252"/>
+        <w:bookmarkEnd w:id="253"/>
+        <w:bookmarkEnd w:id="254"/>
+        <w:bookmarkEnd w:id="255"/>
+      </w:fldSimple>
     </w:p>
     <w:p>
       <w:pPr>
@@ -12331,31 +12040,18 @@
       <w:r>
         <w:t xml:space="preserve">Equation </w:t>
       </w:r>
-      <w:r>
-        <w:fldChar w:fldCharType="begin"/>
-      </w:r>
-      <w:r>
-        <w:instrText xml:space="preserve"> SEQ Equation \* ARABIC </w:instrText>
-      </w:r>
-      <w:r>
-        <w:fldChar w:fldCharType="separate"/>
-      </w:r>
-      <w:r>
-        <w:rPr>
-          <w:noProof/>
-        </w:rPr>
-        <w:t>4</w:t>
-      </w:r>
-      <w:bookmarkEnd w:id="256"/>
-      <w:bookmarkEnd w:id="257"/>
-      <w:bookmarkEnd w:id="258"/>
-      <w:bookmarkEnd w:id="259"/>
-      <w:r>
-        <w:rPr>
-          <w:noProof/>
-        </w:rPr>
-        <w:fldChar w:fldCharType="end"/>
-      </w:r>
+      <w:fldSimple w:instr=" SEQ Equation \* ARABIC ">
+        <w:r>
+          <w:rPr>
+            <w:noProof/>
+          </w:rPr>
+          <w:t>4</w:t>
+        </w:r>
+        <w:bookmarkEnd w:id="256"/>
+        <w:bookmarkEnd w:id="257"/>
+        <w:bookmarkEnd w:id="258"/>
+        <w:bookmarkEnd w:id="259"/>
+      </w:fldSimple>
     </w:p>
     <w:p>
       <w:pPr>
@@ -13000,27 +12696,14 @@
       <w:r>
         <w:t xml:space="preserve">Figure </w:t>
       </w:r>
-      <w:r>
-        <w:fldChar w:fldCharType="begin"/>
-      </w:r>
-      <w:r>
-        <w:instrText xml:space="preserve"> SEQ Figure \* ARABIC </w:instrText>
-      </w:r>
-      <w:r>
-        <w:fldChar w:fldCharType="separate"/>
-      </w:r>
-      <w:r>
-        <w:rPr>
-          <w:noProof/>
-        </w:rPr>
-        <w:t>13</w:t>
-      </w:r>
-      <w:r>
-        <w:rPr>
-          <w:noProof/>
-        </w:rPr>
-        <w:fldChar w:fldCharType="end"/>
-      </w:r>
+      <w:fldSimple w:instr=" SEQ Figure \* ARABIC ">
+        <w:r>
+          <w:rPr>
+            <w:noProof/>
+          </w:rPr>
+          <w:t>13</w:t>
+        </w:r>
+      </w:fldSimple>
       <w:bookmarkEnd w:id="260"/>
       <w:r>
         <w:t>. Aether IV Caliber</w:t>
@@ -13081,31 +12764,18 @@
       <w:r>
         <w:t xml:space="preserve">Equation </w:t>
       </w:r>
-      <w:r>
-        <w:fldChar w:fldCharType="begin"/>
-      </w:r>
-      <w:r>
-        <w:instrText xml:space="preserve"> SEQ Equation \* ARABIC </w:instrText>
-      </w:r>
-      <w:r>
-        <w:fldChar w:fldCharType="separate"/>
-      </w:r>
-      <w:r>
-        <w:rPr>
-          <w:noProof/>
-        </w:rPr>
-        <w:t>5</w:t>
-      </w:r>
-      <w:bookmarkEnd w:id="273"/>
-      <w:bookmarkEnd w:id="274"/>
-      <w:bookmarkEnd w:id="275"/>
-      <w:bookmarkEnd w:id="276"/>
-      <w:r>
-        <w:rPr>
-          <w:noProof/>
-        </w:rPr>
-        <w:fldChar w:fldCharType="end"/>
-      </w:r>
+      <w:fldSimple w:instr=" SEQ Equation \* ARABIC ">
+        <w:r>
+          <w:rPr>
+            <w:noProof/>
+          </w:rPr>
+          <w:t>5</w:t>
+        </w:r>
+        <w:bookmarkEnd w:id="273"/>
+        <w:bookmarkEnd w:id="274"/>
+        <w:bookmarkEnd w:id="275"/>
+        <w:bookmarkEnd w:id="276"/>
+      </w:fldSimple>
     </w:p>
     <w:p>
       <w:pPr>
@@ -13481,31 +13151,18 @@
       <w:r>
         <w:t xml:space="preserve">Equation </w:t>
       </w:r>
-      <w:r>
-        <w:fldChar w:fldCharType="begin"/>
-      </w:r>
-      <w:r>
-        <w:instrText xml:space="preserve"> SEQ Equation \* ARABIC </w:instrText>
-      </w:r>
-      <w:r>
-        <w:fldChar w:fldCharType="separate"/>
-      </w:r>
-      <w:r>
-        <w:rPr>
-          <w:noProof/>
-        </w:rPr>
-        <w:t>6</w:t>
-      </w:r>
-      <w:bookmarkEnd w:id="293"/>
-      <w:bookmarkEnd w:id="294"/>
-      <w:bookmarkEnd w:id="295"/>
-      <w:bookmarkEnd w:id="296"/>
-      <w:r>
-        <w:rPr>
-          <w:noProof/>
-        </w:rPr>
-        <w:fldChar w:fldCharType="end"/>
-      </w:r>
+      <w:fldSimple w:instr=" SEQ Equation \* ARABIC ">
+        <w:r>
+          <w:rPr>
+            <w:noProof/>
+          </w:rPr>
+          <w:t>6</w:t>
+        </w:r>
+        <w:bookmarkEnd w:id="293"/>
+        <w:bookmarkEnd w:id="294"/>
+        <w:bookmarkEnd w:id="295"/>
+        <w:bookmarkEnd w:id="296"/>
+      </w:fldSimple>
     </w:p>
     <w:p>
       <w:pPr>
@@ -13971,23 +13628,7 @@
         </m:sSub>
       </m:oMath>
       <w:r>
-        <w:t xml:space="preserve">, is calculated by calling a function called </w:t>
-      </w:r>
-      <w:proofErr w:type="spellStart"/>
-      <w:r>
-        <w:t>GetDrag</w:t>
-      </w:r>
-      <w:proofErr w:type="spellEnd"/>
-      <w:r>
-        <w:t xml:space="preserve">. </w:t>
-      </w:r>
-      <w:proofErr w:type="spellStart"/>
-      <w:r>
-        <w:t>GetDrag</w:t>
-      </w:r>
-      <w:proofErr w:type="spellEnd"/>
-      <w:r>
-        <w:t xml:space="preserve"> calculates the combined drag force on the rocket, which is dependent on instantaneous velocity (</w:t>
+        <w:t>, is calculated by calling a function called GetDrag. GetDrag calculates the combined drag force on the rocket, which is dependent on instantaneous velocity (</w:t>
       </w:r>
       <m:oMath>
         <m:sSub>
@@ -14129,31 +13770,18 @@
       <w:r>
         <w:t xml:space="preserve">Equation </w:t>
       </w:r>
-      <w:r>
-        <w:fldChar w:fldCharType="begin"/>
-      </w:r>
-      <w:r>
-        <w:instrText xml:space="preserve"> SEQ Equation \* ARABIC </w:instrText>
-      </w:r>
-      <w:r>
-        <w:fldChar w:fldCharType="separate"/>
-      </w:r>
-      <w:r>
-        <w:rPr>
-          <w:noProof/>
-        </w:rPr>
-        <w:t>7</w:t>
-      </w:r>
-      <w:bookmarkEnd w:id="305"/>
-      <w:bookmarkEnd w:id="306"/>
-      <w:bookmarkEnd w:id="307"/>
-      <w:bookmarkEnd w:id="308"/>
-      <w:r>
-        <w:rPr>
-          <w:noProof/>
-        </w:rPr>
-        <w:fldChar w:fldCharType="end"/>
-      </w:r>
+      <w:fldSimple w:instr=" SEQ Equation \* ARABIC ">
+        <w:r>
+          <w:rPr>
+            <w:noProof/>
+          </w:rPr>
+          <w:t>7</w:t>
+        </w:r>
+        <w:bookmarkEnd w:id="305"/>
+        <w:bookmarkEnd w:id="306"/>
+        <w:bookmarkEnd w:id="307"/>
+        <w:bookmarkEnd w:id="308"/>
+      </w:fldSimple>
     </w:p>
     <w:p>
       <m:oMathPara>
@@ -14523,31 +14151,18 @@
         <w:lastRenderedPageBreak/>
         <w:t xml:space="preserve">Equation </w:t>
       </w:r>
-      <w:r>
-        <w:fldChar w:fldCharType="begin"/>
-      </w:r>
-      <w:r>
-        <w:instrText xml:space="preserve"> SEQ Equation \* ARABIC </w:instrText>
-      </w:r>
-      <w:r>
-        <w:fldChar w:fldCharType="separate"/>
-      </w:r>
-      <w:r>
-        <w:rPr>
-          <w:noProof/>
-        </w:rPr>
-        <w:t>8</w:t>
-      </w:r>
-      <w:bookmarkEnd w:id="309"/>
-      <w:bookmarkEnd w:id="310"/>
-      <w:bookmarkEnd w:id="311"/>
-      <w:bookmarkEnd w:id="312"/>
-      <w:r>
-        <w:rPr>
-          <w:noProof/>
-        </w:rPr>
-        <w:fldChar w:fldCharType="end"/>
-      </w:r>
+      <w:fldSimple w:instr=" SEQ Equation \* ARABIC ">
+        <w:r>
+          <w:rPr>
+            <w:noProof/>
+          </w:rPr>
+          <w:t>8</w:t>
+        </w:r>
+        <w:bookmarkEnd w:id="309"/>
+        <w:bookmarkEnd w:id="310"/>
+        <w:bookmarkEnd w:id="311"/>
+        <w:bookmarkEnd w:id="312"/>
+      </w:fldSimple>
     </w:p>
     <w:p>
       <w:pPr>
@@ -14693,27 +14308,14 @@
       <w:r>
         <w:t xml:space="preserve">Table </w:t>
       </w:r>
-      <w:r>
-        <w:fldChar w:fldCharType="begin"/>
-      </w:r>
-      <w:r>
-        <w:instrText xml:space="preserve"> SEQ Table \* ARABIC </w:instrText>
-      </w:r>
-      <w:r>
-        <w:fldChar w:fldCharType="separate"/>
-      </w:r>
-      <w:r>
-        <w:rPr>
-          <w:noProof/>
-        </w:rPr>
-        <w:t>1</w:t>
-      </w:r>
-      <w:r>
-        <w:rPr>
-          <w:noProof/>
-        </w:rPr>
-        <w:fldChar w:fldCharType="end"/>
-      </w:r>
+      <w:fldSimple w:instr=" SEQ Table \* ARABIC ">
+        <w:r>
+          <w:rPr>
+            <w:noProof/>
+          </w:rPr>
+          <w:t>1</w:t>
+        </w:r>
+      </w:fldSimple>
       <w:r>
         <w:t>. Surface Roughness</w:t>
       </w:r>
@@ -14799,31 +14401,18 @@
       <w:r>
         <w:t xml:space="preserve">Equation </w:t>
       </w:r>
-      <w:r>
-        <w:fldChar w:fldCharType="begin"/>
-      </w:r>
-      <w:r>
-        <w:instrText xml:space="preserve"> SEQ Equation \* ARABIC </w:instrText>
-      </w:r>
-      <w:r>
-        <w:fldChar w:fldCharType="separate"/>
-      </w:r>
-      <w:r>
-        <w:rPr>
-          <w:noProof/>
-        </w:rPr>
-        <w:t>9</w:t>
-      </w:r>
-      <w:bookmarkEnd w:id="319"/>
-      <w:bookmarkEnd w:id="320"/>
-      <w:bookmarkEnd w:id="321"/>
-      <w:bookmarkEnd w:id="322"/>
-      <w:r>
-        <w:rPr>
-          <w:noProof/>
-        </w:rPr>
-        <w:fldChar w:fldCharType="end"/>
-      </w:r>
+      <w:fldSimple w:instr=" SEQ Equation \* ARABIC ">
+        <w:r>
+          <w:rPr>
+            <w:noProof/>
+          </w:rPr>
+          <w:t>9</w:t>
+        </w:r>
+        <w:bookmarkEnd w:id="319"/>
+        <w:bookmarkEnd w:id="320"/>
+        <w:bookmarkEnd w:id="321"/>
+        <w:bookmarkEnd w:id="322"/>
+      </w:fldSimple>
     </w:p>
     <w:p>
       <m:oMathPara>
@@ -14954,31 +14543,18 @@
       <w:r>
         <w:t xml:space="preserve">Equation </w:t>
       </w:r>
-      <w:r>
-        <w:fldChar w:fldCharType="begin"/>
-      </w:r>
-      <w:r>
-        <w:instrText xml:space="preserve"> SEQ Equation \* ARABIC </w:instrText>
-      </w:r>
-      <w:r>
-        <w:fldChar w:fldCharType="separate"/>
-      </w:r>
-      <w:r>
-        <w:rPr>
-          <w:noProof/>
-        </w:rPr>
-        <w:t>10</w:t>
-      </w:r>
-      <w:bookmarkEnd w:id="323"/>
-      <w:bookmarkEnd w:id="324"/>
-      <w:bookmarkEnd w:id="325"/>
-      <w:bookmarkEnd w:id="326"/>
-      <w:r>
-        <w:rPr>
-          <w:noProof/>
-        </w:rPr>
-        <w:fldChar w:fldCharType="end"/>
-      </w:r>
+      <w:fldSimple w:instr=" SEQ Equation \* ARABIC ">
+        <w:r>
+          <w:rPr>
+            <w:noProof/>
+          </w:rPr>
+          <w:t>10</w:t>
+        </w:r>
+        <w:bookmarkEnd w:id="323"/>
+        <w:bookmarkEnd w:id="324"/>
+        <w:bookmarkEnd w:id="325"/>
+        <w:bookmarkEnd w:id="326"/>
+      </w:fldSimple>
     </w:p>
     <w:p>
       <m:oMathPara>
@@ -15511,31 +15087,18 @@
         <w:lastRenderedPageBreak/>
         <w:t xml:space="preserve">Equation </w:t>
       </w:r>
-      <w:r>
-        <w:fldChar w:fldCharType="begin"/>
-      </w:r>
-      <w:r>
-        <w:instrText xml:space="preserve"> SEQ Equation \* ARABIC </w:instrText>
-      </w:r>
-      <w:r>
-        <w:fldChar w:fldCharType="separate"/>
-      </w:r>
-      <w:r>
-        <w:rPr>
-          <w:noProof/>
-        </w:rPr>
-        <w:t>11</w:t>
-      </w:r>
-      <w:bookmarkEnd w:id="327"/>
-      <w:bookmarkEnd w:id="328"/>
-      <w:bookmarkEnd w:id="329"/>
-      <w:bookmarkEnd w:id="330"/>
-      <w:r>
-        <w:rPr>
-          <w:noProof/>
-        </w:rPr>
-        <w:fldChar w:fldCharType="end"/>
-      </w:r>
+      <w:fldSimple w:instr=" SEQ Equation \* ARABIC ">
+        <w:r>
+          <w:rPr>
+            <w:noProof/>
+          </w:rPr>
+          <w:t>11</w:t>
+        </w:r>
+        <w:bookmarkEnd w:id="327"/>
+        <w:bookmarkEnd w:id="328"/>
+        <w:bookmarkEnd w:id="329"/>
+        <w:bookmarkEnd w:id="330"/>
+      </w:fldSimple>
     </w:p>
     <w:p>
       <w:pPr>
@@ -16029,31 +15592,18 @@
       <w:r>
         <w:t xml:space="preserve">Equation </w:t>
       </w:r>
-      <w:r>
-        <w:fldChar w:fldCharType="begin"/>
-      </w:r>
-      <w:r>
-        <w:instrText xml:space="preserve"> SEQ Equation \* ARABIC </w:instrText>
-      </w:r>
-      <w:r>
-        <w:fldChar w:fldCharType="separate"/>
-      </w:r>
-      <w:r>
-        <w:rPr>
-          <w:noProof/>
-        </w:rPr>
-        <w:t>12</w:t>
-      </w:r>
-      <w:bookmarkEnd w:id="331"/>
-      <w:bookmarkEnd w:id="332"/>
-      <w:bookmarkEnd w:id="333"/>
-      <w:bookmarkEnd w:id="334"/>
-      <w:r>
-        <w:rPr>
-          <w:noProof/>
-        </w:rPr>
-        <w:fldChar w:fldCharType="end"/>
-      </w:r>
+      <w:fldSimple w:instr=" SEQ Equation \* ARABIC ">
+        <w:r>
+          <w:rPr>
+            <w:noProof/>
+          </w:rPr>
+          <w:t>12</w:t>
+        </w:r>
+        <w:bookmarkEnd w:id="331"/>
+        <w:bookmarkEnd w:id="332"/>
+        <w:bookmarkEnd w:id="333"/>
+        <w:bookmarkEnd w:id="334"/>
+      </w:fldSimple>
     </w:p>
     <w:p>
       <w:pPr>
@@ -16238,31 +15788,18 @@
       <w:r>
         <w:t xml:space="preserve">Equation </w:t>
       </w:r>
-      <w:r>
-        <w:fldChar w:fldCharType="begin"/>
-      </w:r>
-      <w:r>
-        <w:instrText xml:space="preserve"> SEQ Equation \* ARABIC </w:instrText>
-      </w:r>
-      <w:r>
-        <w:fldChar w:fldCharType="separate"/>
-      </w:r>
-      <w:r>
-        <w:rPr>
-          <w:noProof/>
-        </w:rPr>
-        <w:t>13</w:t>
-      </w:r>
-      <w:bookmarkEnd w:id="335"/>
-      <w:bookmarkEnd w:id="336"/>
-      <w:bookmarkEnd w:id="337"/>
-      <w:bookmarkEnd w:id="338"/>
-      <w:r>
-        <w:rPr>
-          <w:noProof/>
-        </w:rPr>
-        <w:fldChar w:fldCharType="end"/>
-      </w:r>
+      <w:fldSimple w:instr=" SEQ Equation \* ARABIC ">
+        <w:r>
+          <w:rPr>
+            <w:noProof/>
+          </w:rPr>
+          <w:t>13</w:t>
+        </w:r>
+        <w:bookmarkEnd w:id="335"/>
+        <w:bookmarkEnd w:id="336"/>
+        <w:bookmarkEnd w:id="337"/>
+        <w:bookmarkEnd w:id="338"/>
+      </w:fldSimple>
     </w:p>
     <w:p>
       <w:pPr>
@@ -16474,31 +16011,18 @@
       <w:r>
         <w:t xml:space="preserve">Equation </w:t>
       </w:r>
-      <w:r>
-        <w:fldChar w:fldCharType="begin"/>
-      </w:r>
-      <w:r>
-        <w:instrText xml:space="preserve"> SEQ Equation \* ARABIC </w:instrText>
-      </w:r>
-      <w:r>
-        <w:fldChar w:fldCharType="separate"/>
-      </w:r>
-      <w:r>
-        <w:rPr>
-          <w:noProof/>
-        </w:rPr>
-        <w:t>14</w:t>
-      </w:r>
-      <w:bookmarkEnd w:id="347"/>
-      <w:bookmarkEnd w:id="348"/>
-      <w:bookmarkEnd w:id="349"/>
-      <w:bookmarkEnd w:id="350"/>
-      <w:r>
-        <w:rPr>
-          <w:noProof/>
-        </w:rPr>
-        <w:fldChar w:fldCharType="end"/>
-      </w:r>
+      <w:fldSimple w:instr=" SEQ Equation \* ARABIC ">
+        <w:r>
+          <w:rPr>
+            <w:noProof/>
+          </w:rPr>
+          <w:t>14</w:t>
+        </w:r>
+        <w:bookmarkEnd w:id="347"/>
+        <w:bookmarkEnd w:id="348"/>
+        <w:bookmarkEnd w:id="349"/>
+        <w:bookmarkEnd w:id="350"/>
+      </w:fldSimple>
     </w:p>
     <w:p>
       <w:pPr>
@@ -16838,27 +16362,14 @@
       <w:r>
         <w:t xml:space="preserve">Figure </w:t>
       </w:r>
-      <w:r>
-        <w:fldChar w:fldCharType="begin"/>
-      </w:r>
-      <w:r>
-        <w:instrText xml:space="preserve"> SEQ Figure \* ARABIC </w:instrText>
-      </w:r>
-      <w:r>
-        <w:fldChar w:fldCharType="separate"/>
-      </w:r>
-      <w:r>
-        <w:rPr>
-          <w:noProof/>
-        </w:rPr>
-        <w:t>14</w:t>
-      </w:r>
-      <w:r>
-        <w:rPr>
-          <w:noProof/>
-        </w:rPr>
-        <w:fldChar w:fldCharType="end"/>
-      </w:r>
+      <w:fldSimple w:instr=" SEQ Figure \* ARABIC ">
+        <w:r>
+          <w:rPr>
+            <w:noProof/>
+          </w:rPr>
+          <w:t>14</w:t>
+        </w:r>
+      </w:fldSimple>
       <w:bookmarkEnd w:id="351"/>
       <w:r>
         <w:t>. Aether IV Launch Simulation</w:t>
@@ -16922,31 +16433,18 @@
       <w:r>
         <w:t xml:space="preserve">Equation </w:t>
       </w:r>
-      <w:r>
-        <w:fldChar w:fldCharType="begin"/>
-      </w:r>
-      <w:r>
-        <w:instrText xml:space="preserve"> SEQ Equation \* ARABIC </w:instrText>
-      </w:r>
-      <w:r>
-        <w:fldChar w:fldCharType="separate"/>
-      </w:r>
-      <w:r>
-        <w:rPr>
-          <w:noProof/>
-        </w:rPr>
-        <w:t>15</w:t>
-      </w:r>
-      <w:bookmarkEnd w:id="355"/>
-      <w:bookmarkEnd w:id="356"/>
-      <w:bookmarkEnd w:id="357"/>
-      <w:bookmarkEnd w:id="358"/>
-      <w:r>
-        <w:rPr>
-          <w:noProof/>
-        </w:rPr>
-        <w:fldChar w:fldCharType="end"/>
-      </w:r>
+      <w:fldSimple w:instr=" SEQ Equation \* ARABIC ">
+        <w:r>
+          <w:rPr>
+            <w:noProof/>
+          </w:rPr>
+          <w:t>15</w:t>
+        </w:r>
+        <w:bookmarkEnd w:id="355"/>
+        <w:bookmarkEnd w:id="356"/>
+        <w:bookmarkEnd w:id="357"/>
+        <w:bookmarkEnd w:id="358"/>
+      </w:fldSimple>
     </w:p>
     <w:p>
       <w:pPr>
@@ -17158,23 +16656,7 @@
     <w:p/>
     <w:p>
       <w:r>
-        <w:t xml:space="preserve">The MATLAB model can then be verified by comparing simulated results to the experimental results for a given design. Additionally, we modeled the flight our rockets with </w:t>
-      </w:r>
-      <w:proofErr w:type="spellStart"/>
-      <w:r>
-        <w:t>OpenRocket</w:t>
-      </w:r>
-      <w:proofErr w:type="spellEnd"/>
-      <w:r>
-        <w:t xml:space="preserve">. </w:t>
-      </w:r>
-      <w:proofErr w:type="spellStart"/>
-      <w:r>
-        <w:t>OpenRocket</w:t>
-      </w:r>
-      <w:proofErr w:type="spellEnd"/>
-      <w:r>
-        <w:t xml:space="preserve"> is a widely accepted, open-source rocket simulation program which performs similar calculations to our MATLAB model. Significant data points to compare are the apogee and descent velocity. Verification using the </w:t>
+        <w:t xml:space="preserve">The MATLAB model can then be verified by comparing simulated results to the experimental results for a given design. Additionally, we modeled the flight our rockets with OpenRocket. OpenRocket is a widely accepted, open-source rocket simulation program which performs similar calculations to our MATLAB model. Significant data points to compare are the apogee and descent velocity. Verification using the </w:t>
       </w:r>
       <w:r>
         <w:rPr>
@@ -17284,27 +16766,14 @@
       <w:r>
         <w:t xml:space="preserve">Figure </w:t>
       </w:r>
-      <w:r>
-        <w:fldChar w:fldCharType="begin"/>
-      </w:r>
-      <w:r>
-        <w:instrText xml:space="preserve"> SEQ Figure \* ARABIC </w:instrText>
-      </w:r>
-      <w:r>
-        <w:fldChar w:fldCharType="separate"/>
-      </w:r>
-      <w:r>
-        <w:rPr>
-          <w:noProof/>
-        </w:rPr>
-        <w:t>15</w:t>
-      </w:r>
-      <w:r>
-        <w:rPr>
-          <w:noProof/>
-        </w:rPr>
-        <w:fldChar w:fldCharType="end"/>
-      </w:r>
+      <w:fldSimple w:instr=" SEQ Figure \* ARABIC ">
+        <w:r>
+          <w:rPr>
+            <w:noProof/>
+          </w:rPr>
+          <w:t>15</w:t>
+        </w:r>
+      </w:fldSimple>
       <w:bookmarkEnd w:id="367"/>
       <w:r>
         <w:t>: Model verification using Aether IV rocket</w:t>
@@ -17385,27 +16854,14 @@
       <w:r>
         <w:t xml:space="preserve">Table </w:t>
       </w:r>
-      <w:r>
-        <w:fldChar w:fldCharType="begin"/>
-      </w:r>
-      <w:r>
-        <w:instrText xml:space="preserve"> SEQ Table \* ARABIC </w:instrText>
-      </w:r>
-      <w:r>
-        <w:fldChar w:fldCharType="separate"/>
-      </w:r>
-      <w:r>
-        <w:rPr>
-          <w:noProof/>
-        </w:rPr>
-        <w:t>2</w:t>
-      </w:r>
-      <w:r>
-        <w:rPr>
-          <w:noProof/>
-        </w:rPr>
-        <w:fldChar w:fldCharType="end"/>
-      </w:r>
+      <w:fldSimple w:instr=" SEQ Table \* ARABIC ">
+        <w:r>
+          <w:rPr>
+            <w:noProof/>
+          </w:rPr>
+          <w:t>2</w:t>
+        </w:r>
+      </w:fldSimple>
       <w:bookmarkEnd w:id="374"/>
       <w:r>
         <w:t>. Aether IV Apogee Predictions</w:t>
@@ -17474,15 +16930,7 @@
     </w:p>
     <w:p>
       <w:r>
-        <w:t xml:space="preserve">Considering the assumptions used in our calculations, the modelled trajectories were decent projections of the experimental flight data. There are many uncertainties that we cannot account for in our simulations, such as varying wind speeds at altitude, friction between the lugs on the rocket and the launch rail, and increases in base drag while the engine is not firing; to name a few. The booster apogee was more accurately predicted by the MATLAB model but the sustainer apogee was better simulated by </w:t>
-      </w:r>
-      <w:proofErr w:type="spellStart"/>
-      <w:r>
-        <w:t>OpenRocket</w:t>
-      </w:r>
-      <w:proofErr w:type="spellEnd"/>
-      <w:r>
-        <w:t xml:space="preserve">. For the typical unpredictability of a rocket launch, we were satisfied with our estimations for apogee. Moving forward, the focus for </w:t>
+        <w:t xml:space="preserve">Considering the assumptions used in our calculations, the modelled trajectories were decent projections of the experimental flight data. There are many uncertainties that we cannot account for in our simulations, such as varying wind speeds at altitude, friction between the lugs on the rocket and the launch rail, and increases in base drag while the engine is not firing; to name a few. The booster apogee was more accurately predicted by the MATLAB model but the sustainer apogee was better simulated by OpenRocket. For the typical unpredictability of a rocket launch, we were satisfied with our estimations for apogee. Moving forward, the focus for </w:t>
       </w:r>
       <w:r>
         <w:rPr>
@@ -17514,15 +16962,15 @@
       </w:r>
       <w:bookmarkEnd w:id="188"/>
       <w:bookmarkEnd w:id="189"/>
-      <w:bookmarkEnd w:id="190"/>
-      <w:bookmarkEnd w:id="191"/>
-      <w:bookmarkEnd w:id="192"/>
-      <w:bookmarkEnd w:id="193"/>
-      <w:bookmarkEnd w:id="194"/>
-      <w:bookmarkEnd w:id="195"/>
-      <w:bookmarkEnd w:id="196"/>
-      <w:bookmarkEnd w:id="197"/>
-      <w:bookmarkEnd w:id="198"/>
+      <w:bookmarkEnd w:id="201"/>
+      <w:bookmarkEnd w:id="202"/>
+      <w:bookmarkEnd w:id="203"/>
+      <w:bookmarkEnd w:id="204"/>
+      <w:bookmarkEnd w:id="205"/>
+      <w:bookmarkEnd w:id="206"/>
+      <w:bookmarkEnd w:id="207"/>
+      <w:bookmarkEnd w:id="208"/>
+      <w:bookmarkEnd w:id="209"/>
     </w:p>
     <w:p/>
     <w:p>
@@ -17656,15 +17104,7 @@
         <w:t xml:space="preserve">Aether </w:t>
       </w:r>
       <w:r>
-        <w:t xml:space="preserve">series rockets use </w:t>
-      </w:r>
-      <w:proofErr w:type="spellStart"/>
-      <w:r>
-        <w:t>Cesaroni</w:t>
-      </w:r>
-      <w:proofErr w:type="spellEnd"/>
-      <w:r>
-        <w:t xml:space="preserve"> G54 engines for the booster stage; a cheaper, lower impulse engine used for proof of concept.</w:t>
+        <w:t>series rockets use Cesaroni G54 engines for the booster stage; a cheaper, lower impulse engine used for proof of concept.</w:t>
       </w:r>
     </w:p>
     <w:p>
@@ -17799,27 +17239,14 @@
       <w:r>
         <w:t xml:space="preserve">Figure </w:t>
       </w:r>
-      <w:r>
-        <w:fldChar w:fldCharType="begin"/>
-      </w:r>
-      <w:r>
-        <w:instrText xml:space="preserve"> SEQ Figure \* ARABIC </w:instrText>
-      </w:r>
-      <w:r>
-        <w:fldChar w:fldCharType="separate"/>
-      </w:r>
-      <w:r>
-        <w:rPr>
-          <w:noProof/>
-        </w:rPr>
-        <w:t>8</w:t>
-      </w:r>
-      <w:r>
-        <w:rPr>
-          <w:noProof/>
-        </w:rPr>
-        <w:fldChar w:fldCharType="end"/>
-      </w:r>
+      <w:fldSimple w:instr=" SEQ Figure \* ARABIC ">
+        <w:r>
+          <w:rPr>
+            <w:noProof/>
+          </w:rPr>
+          <w:t>8</w:t>
+        </w:r>
+      </w:fldSimple>
       <w:bookmarkEnd w:id="388"/>
       <w:r>
         <w:t>. Aether 2 Trajectory Comparison</w:t>
@@ -17952,27 +17379,14 @@
       <w:r>
         <w:t xml:space="preserve">Figure </w:t>
       </w:r>
-      <w:r>
-        <w:fldChar w:fldCharType="begin"/>
-      </w:r>
-      <w:r>
-        <w:instrText xml:space="preserve"> SEQ Figure \* ARABIC </w:instrText>
-      </w:r>
-      <w:r>
-        <w:fldChar w:fldCharType="separate"/>
-      </w:r>
-      <w:r>
-        <w:rPr>
-          <w:noProof/>
-        </w:rPr>
-        <w:t>9</w:t>
-      </w:r>
-      <w:r>
-        <w:rPr>
-          <w:noProof/>
-        </w:rPr>
-        <w:fldChar w:fldCharType="end"/>
-      </w:r>
+      <w:fldSimple w:instr=" SEQ Figure \* ARABIC ">
+        <w:r>
+          <w:rPr>
+            <w:noProof/>
+          </w:rPr>
+          <w:t>9</w:t>
+        </w:r>
+      </w:fldSimple>
       <w:bookmarkEnd w:id="396"/>
       <w:r>
         <w:t>. Aether 2 Velocity Comparison</w:t>
@@ -18187,27 +17601,14 @@
       <w:r>
         <w:t xml:space="preserve">Figure </w:t>
       </w:r>
-      <w:r>
-        <w:fldChar w:fldCharType="begin"/>
-      </w:r>
-      <w:r>
-        <w:instrText xml:space="preserve"> SEQ Figure \* ARABIC </w:instrText>
-      </w:r>
-      <w:r>
-        <w:fldChar w:fldCharType="separate"/>
-      </w:r>
-      <w:r>
-        <w:rPr>
-          <w:noProof/>
-        </w:rPr>
-        <w:t>10</w:t>
-      </w:r>
-      <w:r>
-        <w:rPr>
-          <w:noProof/>
-        </w:rPr>
-        <w:fldChar w:fldCharType="end"/>
-      </w:r>
+      <w:fldSimple w:instr=" SEQ Figure \* ARABIC ">
+        <w:r>
+          <w:rPr>
+            <w:noProof/>
+          </w:rPr>
+          <w:t>10</w:t>
+        </w:r>
+      </w:fldSimple>
       <w:bookmarkEnd w:id="403"/>
       <w:r>
         <w:t>. Aether 2 Stability</w:t>
@@ -18372,15 +17773,7 @@
     </w:p>
     <w:p>
       <w:r>
-        <w:t xml:space="preserve">The following section of the report will highlight each individual rocket iteration, describe our developmental process, and explain, in great detail, our improved MATLAB simulations. Unlike many senior design projects, rocketry requires constant redesign; testing and analyzing results each time, learning from successes and failures alike. Redesign Details will continue to discuss flight test results and how they compared to our MATLAB and </w:t>
-      </w:r>
-      <w:proofErr w:type="spellStart"/>
-      <w:r>
-        <w:t>OpenRocket</w:t>
-      </w:r>
-      <w:proofErr w:type="spellEnd"/>
-      <w:r>
-        <w:t xml:space="preserve"> models.</w:t>
+        <w:t>The following section of the report will highlight each individual rocket iteration, describe our developmental process, and explain, in great detail, our improved MATLAB simulations. Unlike many senior design projects, rocketry requires constant redesign; testing and analyzing results each time, learning from successes and failures alike. Redesign Details will continue to discuss flight test results and how they compared to our MATLAB and OpenRocket models.</w:t>
       </w:r>
     </w:p>
     <w:p>
@@ -18456,14 +17849,12 @@
       <w:r>
         <w:t xml:space="preserve"> </w:t>
       </w:r>
-      <w:proofErr w:type="spellStart"/>
       <w:r>
         <w:rPr>
           <w:i/>
         </w:rPr>
         <w:t>fmincon</w:t>
       </w:r>
-      <w:proofErr w:type="spellEnd"/>
       <w:r>
         <w:t xml:space="preserve">. </w:t>
       </w:r>
@@ -18630,27 +18021,14 @@
       <w:r>
         <w:t xml:space="preserve">Figure </w:t>
       </w:r>
-      <w:r>
-        <w:fldChar w:fldCharType="begin"/>
-      </w:r>
-      <w:r>
-        <w:instrText xml:space="preserve"> SEQ Figure \* ARABIC </w:instrText>
-      </w:r>
-      <w:r>
-        <w:fldChar w:fldCharType="separate"/>
-      </w:r>
-      <w:r>
-        <w:rPr>
-          <w:noProof/>
-        </w:rPr>
-        <w:t>16</w:t>
-      </w:r>
-      <w:r>
-        <w:rPr>
-          <w:noProof/>
-        </w:rPr>
-        <w:fldChar w:fldCharType="end"/>
-      </w:r>
+      <w:fldSimple w:instr=" SEQ Figure \* ARABIC ">
+        <w:r>
+          <w:rPr>
+            <w:noProof/>
+          </w:rPr>
+          <w:t>16</w:t>
+        </w:r>
+      </w:fldSimple>
       <w:bookmarkEnd w:id="417"/>
       <w:r>
         <w:t>. Optimization of Aether V</w:t>
@@ -18965,27 +18343,14 @@
       <w:r>
         <w:t xml:space="preserve">Figure </w:t>
       </w:r>
-      <w:r>
-        <w:fldChar w:fldCharType="begin"/>
-      </w:r>
-      <w:r>
-        <w:instrText xml:space="preserve"> SEQ Figure \* ARABIC </w:instrText>
-      </w:r>
-      <w:r>
-        <w:fldChar w:fldCharType="separate"/>
-      </w:r>
-      <w:r>
-        <w:rPr>
-          <w:noProof/>
-        </w:rPr>
-        <w:t>17</w:t>
-      </w:r>
-      <w:r>
-        <w:rPr>
-          <w:noProof/>
-        </w:rPr>
-        <w:fldChar w:fldCharType="end"/>
-      </w:r>
+      <w:fldSimple w:instr=" SEQ Figure \* ARABIC ">
+        <w:r>
+          <w:rPr>
+            <w:noProof/>
+          </w:rPr>
+          <w:t>17</w:t>
+        </w:r>
+      </w:fldSimple>
       <w:bookmarkEnd w:id="456"/>
       <w:r>
         <w:t>. Centering Ring FEA</w:t>
@@ -20144,8 +19509,109 @@
     </w:p>
     <w:p>
       <w:r>
-        <w:t>The main sections that go into the booster are as follows:</w:t>
-      </w:r>
+        <w:t xml:space="preserve">The main sections </w:t>
+      </w:r>
+      <w:r>
+        <w:t>that need to be assembled in order are:</w:t>
+      </w:r>
+    </w:p>
+    <w:p>
+      <w:pPr>
+        <w:pStyle w:val="ListParagraph"/>
+        <w:numPr>
+          <w:ilvl w:val="0"/>
+          <w:numId w:val="22"/>
+        </w:numPr>
+      </w:pPr>
+      <w:r>
+        <w:t>The engine tube and centering ring</w:t>
+      </w:r>
+      <w:r>
+        <w:t xml:space="preserve"> with shock cord slots assembly </w:t>
+      </w:r>
+    </w:p>
+    <w:p>
+      <w:pPr>
+        <w:pStyle w:val="ListParagraph"/>
+        <w:numPr>
+          <w:ilvl w:val="0"/>
+          <w:numId w:val="22"/>
+        </w:numPr>
+      </w:pPr>
+      <w:r>
+        <w:t>The addition of the shock cord to the engine tube assembly for recovery attachment</w:t>
+      </w:r>
+    </w:p>
+    <w:p>
+      <w:pPr>
+        <w:pStyle w:val="ListParagraph"/>
+        <w:numPr>
+          <w:ilvl w:val="0"/>
+          <w:numId w:val="22"/>
+        </w:numPr>
+      </w:pPr>
+      <w:r>
+        <w:t>The insertion of the engine tube assembly to the body tube</w:t>
+      </w:r>
+    </w:p>
+    <w:p>
+      <w:pPr>
+        <w:pStyle w:val="ListParagraph"/>
+        <w:numPr>
+          <w:ilvl w:val="0"/>
+          <w:numId w:val="22"/>
+        </w:numPr>
+      </w:pPr>
+      <w:r>
+        <w:t>The connection of the fins to the fin slots of the body tube</w:t>
+      </w:r>
+    </w:p>
+    <w:p>
+      <w:pPr>
+        <w:pStyle w:val="ListParagraph"/>
+        <w:numPr>
+          <w:ilvl w:val="0"/>
+          <w:numId w:val="22"/>
+        </w:numPr>
+      </w:pPr>
+      <w:r>
+        <w:t>The final insertion of another centering ring for additional integrity</w:t>
+      </w:r>
+    </w:p>
+    <w:p>
+      <w:pPr>
+        <w:pStyle w:val="ListParagraph"/>
+        <w:numPr>
+          <w:ilvl w:val="0"/>
+          <w:numId w:val="22"/>
+        </w:numPr>
+      </w:pPr>
+      <w:r>
+        <w:t>The addition of an aft retainer to the end of the engine tube</w:t>
+      </w:r>
+    </w:p>
+    <w:p>
+      <w:r>
+        <w:lastRenderedPageBreak/>
+        <w:t>Five minute, two-part epoxy is used for the connection of the majority of the compon</w:t>
+      </w:r>
+      <w:r>
+        <w:t xml:space="preserve">ents on the competition rocket. Over every critical connection, </w:t>
+      </w:r>
+      <w:r>
+        <w:t xml:space="preserve">generous fillets are created for greater strength. The centering rings are one of the most critical components in regards to strength. One centering ring was attached to the top of the booster engine tube and one was placed so the end of the ring would fit directly to the top of the fin tab, once inserted. The shock cord is then wrapped around the top centering ring and pulled through the entire body tube to be later attached to the bulk place on the staging coupler connecting the sustainer and booster together for the first few seconds of flight. Once the shock cord position is set, and the centering rings have gone through a full cure (1 hour), we place epoxy inside the body tube to meet the top centering ring when the engine tube assembly is pushed up. By having the top centering ring encased by the body tube, it is easiest to have the centering ring create a natural fillet from the epoxy placed loosely inside the body tube near the final position of the top centering ring. We do the same for the bottom centering rings when the engine assembly is halfway to its final location. Once the </w:t>
+      </w:r>
+      <w:r>
+        <w:t>engine</w:t>
+      </w:r>
+      <w:r>
+        <w:t xml:space="preserve"> tube assembly is pushed slowly to its final location, </w:t>
+      </w:r>
+      <w:r>
+        <w:t xml:space="preserve">we add more epoxy to the aft end of the bottom centering rings for extra strength connecting the engine tube assembly to the booster body tube. The booster fin tabs are then covered with epoxy and pushed through the fin slots in the booster body tube. Additional fillets are made inside as the tab presses against the engine tube. When the epoxy is beginning to set, our laser cut fin alignment tool is brought in to ensure correct fin alignment with respect to the body tube (perpendicular mate). A third centering ring is then brought in to the bottom of the rocket to seal the bottom of the rocket completely and provide further support to the aft end of the fin tabs. Epoxy fillets are created for the third centering ring </w:t>
+      </w:r>
+      <w:bookmarkStart w:id="544" w:name="_GoBack"/>
+      <w:bookmarkEnd w:id="544"/>
     </w:p>
     <w:p>
       <w:r>
@@ -20175,21 +19641,14 @@
         <w:rPr>
           <w:sz w:val="36"/>
         </w:rPr>
-        <w:t xml:space="preserve">Like most rockets, ours was designed with the engines picked. With our experience in </w:t>
-      </w:r>
-      <w:proofErr w:type="spellStart"/>
+        <w:t xml:space="preserve">Like most rockets, ours was designed with the engines picked. With our experience in Cessaroni engines, we picked a booster </w:t>
+      </w:r>
       <w:r>
         <w:rPr>
           <w:sz w:val="36"/>
         </w:rPr>
-        <w:t>Cessaroni</w:t>
-      </w:r>
-      <w:proofErr w:type="spellEnd"/>
-      <w:r>
-        <w:rPr>
-          <w:sz w:val="36"/>
-        </w:rPr>
-        <w:t xml:space="preserve"> engines, we picked a booster and sustainer engine that would bring us to a maximum of 640 Ns. We were able to use our simulations to justify that that booster and sustainer engine combination we selected produced the greatest height for a basic multi-stage rocket compared to other engines available to us. </w:t>
+        <w:lastRenderedPageBreak/>
+        <w:t xml:space="preserve">and sustainer engine that would bring us to a maximum of 640 Ns. We were able to use our simulations to justify that that booster and sustainer engine combination we selected produced the greatest height for a basic multi-stage rocket compared to other engines available to us. </w:t>
       </w:r>
     </w:p>
     <w:p/>
@@ -20255,7 +19714,6 @@
         </w:rPr>
         <w:t xml:space="preserve">; although as the team fine-tunes its MATLAB code and </w:t>
       </w:r>
-      <w:proofErr w:type="spellStart"/>
       <w:r>
         <w:rPr>
           <w:rFonts w:eastAsia="Times New Roman" w:cs="Times New Roman"/>
@@ -20265,7 +19723,6 @@
         </w:rPr>
         <w:t>fmincon</w:t>
       </w:r>
-      <w:proofErr w:type="spellEnd"/>
       <w:r>
         <w:rPr>
           <w:rFonts w:eastAsia="Times New Roman" w:cs="Times New Roman"/>
@@ -20281,7 +19738,7 @@
           <w:sz w:val="32"/>
         </w:rPr>
       </w:pPr>
-      <w:bookmarkStart w:id="544" w:name="_Toc513471300"/>
+      <w:bookmarkStart w:id="545" w:name="_Toc513471300"/>
     </w:p>
     <w:p>
       <w:pPr>
@@ -20293,33 +19750,33 @@
       <w:pPr>
         <w:pStyle w:val="Heading1"/>
       </w:pPr>
-      <w:bookmarkStart w:id="545" w:name="_Toc524608581"/>
-      <w:bookmarkStart w:id="546" w:name="_Toc514801815"/>
-      <w:commentRangeStart w:id="547"/>
+      <w:bookmarkStart w:id="546" w:name="_Toc524608581"/>
+      <w:bookmarkStart w:id="547" w:name="_Toc514801815"/>
+      <w:commentRangeStart w:id="548"/>
       <w:r>
         <w:t>Electronics Documentation</w:t>
       </w:r>
-      <w:bookmarkEnd w:id="545"/>
-      <w:commentRangeEnd w:id="547"/>
+      <w:bookmarkEnd w:id="546"/>
+      <w:commentRangeEnd w:id="548"/>
       <w:r>
         <w:rPr>
           <w:rStyle w:val="CommentReference"/>
           <w:rFonts w:ascii="Times New Roman" w:eastAsiaTheme="minorHAnsi" w:hAnsi="Times New Roman" w:cstheme="minorBidi"/>
           <w:color w:val="auto"/>
         </w:rPr>
-        <w:commentReference w:id="547"/>
+        <w:commentReference w:id="548"/>
       </w:r>
     </w:p>
     <w:p>
       <w:pPr>
         <w:pStyle w:val="Heading2"/>
       </w:pPr>
-      <w:bookmarkStart w:id="548" w:name="_Toc524608582"/>
+      <w:bookmarkStart w:id="549" w:name="_Toc524608582"/>
       <w:r>
         <w:t>Onboard Recovery Electronics</w:t>
       </w:r>
-      <w:bookmarkEnd w:id="546"/>
-      <w:bookmarkEnd w:id="548"/>
+      <w:bookmarkEnd w:id="547"/>
+      <w:bookmarkEnd w:id="549"/>
     </w:p>
     <w:p>
       <w:pPr>
@@ -20403,15 +19860,7 @@
         <w:t xml:space="preserve">it was in the </w:t>
       </w:r>
       <w:r>
-        <w:t xml:space="preserve">team’s best interest to use the </w:t>
-      </w:r>
-      <w:proofErr w:type="spellStart"/>
-      <w:r>
-        <w:t>TeleMega</w:t>
-      </w:r>
-      <w:proofErr w:type="spellEnd"/>
-      <w:r>
-        <w:t xml:space="preserve"> altimeter</w:t>
+        <w:t>team’s best interest to use the TeleMega altimeter</w:t>
       </w:r>
       <w:r>
         <w:t>.</w:t>
@@ -20512,6 +19961,7 @@
           <w:szCs w:val="28"/>
           <w:u w:val="single"/>
         </w:rPr>
+        <w:lastRenderedPageBreak/>
         <w:drawing>
           <wp:inline distT="0" distB="0" distL="0" distR="0" wp14:anchorId="7E50B318" wp14:editId="59D5BDE7">
             <wp:extent cx="3040911" cy="3593803"/>
@@ -20564,31 +20014,18 @@
           <w:szCs w:val="24"/>
         </w:rPr>
       </w:pPr>
-      <w:bookmarkStart w:id="549" w:name="_Toc514839799"/>
+      <w:bookmarkStart w:id="550" w:name="_Toc514839799"/>
       <w:r>
         <w:t xml:space="preserve">Figure </w:t>
       </w:r>
-      <w:r>
-        <w:fldChar w:fldCharType="begin"/>
-      </w:r>
-      <w:r>
-        <w:instrText xml:space="preserve"> SEQ Figure \* ARABIC </w:instrText>
-      </w:r>
-      <w:r>
-        <w:fldChar w:fldCharType="separate"/>
-      </w:r>
-      <w:r>
-        <w:rPr>
-          <w:noProof/>
-        </w:rPr>
-        <w:t>22</w:t>
-      </w:r>
-      <w:r>
-        <w:rPr>
-          <w:noProof/>
-        </w:rPr>
-        <w:fldChar w:fldCharType="end"/>
-      </w:r>
+      <w:fldSimple w:instr=" SEQ Figure \* ARABIC ">
+        <w:r>
+          <w:rPr>
+            <w:noProof/>
+          </w:rPr>
+          <w:t>22</w:t>
+        </w:r>
+      </w:fldSimple>
       <w:r>
         <w:t xml:space="preserve">. Electronics schematics of the </w:t>
       </w:r>
@@ -20598,7 +20035,7 @@
       <w:r>
         <w:t xml:space="preserve"> GPS</w:t>
       </w:r>
-      <w:bookmarkEnd w:id="549"/>
+      <w:bookmarkEnd w:id="550"/>
     </w:p>
     <w:p>
       <w:pPr>
@@ -20691,16 +20128,7 @@
           <w:color w:val="000000"/>
           <w:szCs w:val="27"/>
         </w:rPr>
-        <w:t xml:space="preserve"> and then ignite a black powder capsule to deploy the </w:t>
-      </w:r>
-      <w:r>
-        <w:rPr>
-          <w:rFonts w:eastAsia="Times New Roman" w:cs="Times New Roman"/>
-          <w:color w:val="000000"/>
-          <w:szCs w:val="27"/>
-        </w:rPr>
-        <w:lastRenderedPageBreak/>
-        <w:t>parachutes. With higher quality electronics</w:t>
+        <w:t xml:space="preserve"> and then ignite a black powder capsule to deploy the parachutes. With higher quality electronics</w:t>
       </w:r>
       <w:r>
         <w:rPr>
@@ -20937,7 +20365,16 @@
           <w:color w:val="000000"/>
           <w:szCs w:val="27"/>
         </w:rPr>
-        <w:t>, we plan to test the opening of our small and main parachute in the sustainer body tube using very fine gun powder and an electrical spark made from the Telemega. Last year, we were able to master the software of the Telemega (with many mistakes) to ensure we understand it enough to ensure a safe and successful flight with full recovery.</w:t>
+        <w:t xml:space="preserve">, we plan to test the opening of our small and main parachute in the sustainer body tube using very fine gun powder and an electrical spark made from the </w:t>
+      </w:r>
+      <w:r>
+        <w:rPr>
+          <w:rFonts w:eastAsia="Times New Roman" w:cs="Times New Roman"/>
+          <w:color w:val="000000"/>
+          <w:szCs w:val="27"/>
+        </w:rPr>
+        <w:lastRenderedPageBreak/>
+        <w:t>Telemega. Last year, we were able to master the software of the Telemega (with many mistakes) to ensure we understand it enough to ensure a safe and successful flight with full recovery.</w:t>
       </w:r>
     </w:p>
     <w:p/>
@@ -20945,20 +20382,20 @@
       <w:pPr>
         <w:pStyle w:val="Heading1"/>
       </w:pPr>
-      <w:bookmarkStart w:id="550" w:name="_Toc524608584"/>
-      <w:commentRangeStart w:id="551"/>
+      <w:bookmarkStart w:id="551" w:name="_Toc524608584"/>
+      <w:commentRangeStart w:id="552"/>
       <w:r>
         <w:t>Issues Encountered During the Manufacturing Process</w:t>
       </w:r>
-      <w:bookmarkEnd w:id="550"/>
-      <w:commentRangeEnd w:id="551"/>
+      <w:bookmarkEnd w:id="551"/>
+      <w:commentRangeEnd w:id="552"/>
       <w:r>
         <w:rPr>
           <w:rStyle w:val="CommentReference"/>
           <w:rFonts w:ascii="Times New Roman" w:eastAsiaTheme="minorHAnsi" w:hAnsi="Times New Roman" w:cstheme="minorBidi"/>
           <w:color w:val="auto"/>
         </w:rPr>
-        <w:commentReference w:id="551"/>
+        <w:commentReference w:id="552"/>
       </w:r>
     </w:p>
     <w:p/>
@@ -20995,13 +20432,13 @@
       <w:pPr>
         <w:pStyle w:val="Heading2"/>
       </w:pPr>
-      <w:bookmarkStart w:id="552" w:name="_Toc514801818"/>
-      <w:bookmarkStart w:id="553" w:name="_Toc524608585"/>
+      <w:bookmarkStart w:id="553" w:name="_Toc514801818"/>
+      <w:bookmarkStart w:id="554" w:name="_Toc524608585"/>
       <w:r>
         <w:t>Material Choice</w:t>
       </w:r>
-      <w:bookmarkEnd w:id="552"/>
       <w:bookmarkEnd w:id="553"/>
+      <w:bookmarkEnd w:id="554"/>
     </w:p>
     <w:p>
       <w:r>
@@ -21271,68 +20708,71 @@
       <w:pPr>
         <w:pStyle w:val="Heading2"/>
       </w:pPr>
-      <w:bookmarkStart w:id="554" w:name="_Toc514801819"/>
-      <w:bookmarkStart w:id="555" w:name="_Toc524608586"/>
+      <w:bookmarkStart w:id="555" w:name="_Toc514801819"/>
+      <w:bookmarkStart w:id="556" w:name="_Toc524608586"/>
+      <w:r>
+        <w:t>Engine Choice</w:t>
+      </w:r>
+      <w:bookmarkEnd w:id="555"/>
+      <w:bookmarkEnd w:id="556"/>
+    </w:p>
+    <w:p>
+      <w:r>
+        <w:t xml:space="preserve">The engines that have been used to increase our body of knowledge in rocketry were G class. The biggest transition that will occur from the flight of our competition rocket will be the addition of total impulse to the rocket. We have done work on handling the bigger high power engines with </w:t>
+      </w:r>
+      <w:r>
+        <w:t>our Static Test Fire Rig that showed us first-hand the kick these e</w:t>
+      </w:r>
+      <w:r>
+        <w:t>ngines provide. The integration</w:t>
+      </w:r>
+      <w:r>
+        <w:t xml:space="preserve"> of these </w:t>
+      </w:r>
+      <w:r>
+        <w:t xml:space="preserve">larger competition </w:t>
+      </w:r>
+      <w:r>
+        <w:t xml:space="preserve">engines </w:t>
+      </w:r>
+      <w:r>
+        <w:t>requires stronger centering rings, and an overall rocket build capable of travelling at faster speeds. This lead us to go with carbon fiber, a stronger composite then the rocketry standard, blue tube, and thicker centering rings with more precise and experienced epoxy fillets.</w:t>
+      </w:r>
+      <w:r>
+        <w:t xml:space="preserve"> When reinforcing the sustainer centering rings with thicker layers of epoxy, we mistakenly forgot to insert the wire leads for sustainer ignition through the slots we made to easily solder the igniter section for the engine and the wire leads to the Telemega. This has required us to order a 1/8-inch extended drill bit (12 inches long) so we can reach into our body tube and make the necessary cuts to reopen our slots from the epoxy.</w:t>
+      </w:r>
+    </w:p>
+    <w:p>
+      <w:pPr>
+        <w:pStyle w:val="Heading2"/>
+      </w:pPr>
+      <w:bookmarkStart w:id="557" w:name="_Toc514801820"/>
+      <w:bookmarkStart w:id="558" w:name="_Toc524608587"/>
+      <w:r>
+        <w:t>Parachute</w:t>
+      </w:r>
+      <w:r>
+        <w:t xml:space="preserve"> Choice</w:t>
+      </w:r>
+      <w:bookmarkEnd w:id="557"/>
+      <w:bookmarkEnd w:id="558"/>
+    </w:p>
+    <w:p>
+      <w:r>
+        <w:t>The parachute research and testing we have completed has give</w:t>
+      </w:r>
+      <w:r>
+        <w:t>n us a base of knowledge that was</w:t>
+      </w:r>
+      <w:r>
+        <w:t xml:space="preserve"> easily transferable to our competition rocket. </w:t>
+      </w:r>
+      <w:r>
+        <w:t xml:space="preserve">A major change from our original design report, the negation of our drogue parachute, was chosen mainly to ensure the rocket gets down to sight level as soon as it can. We will be incorporating a small, drogue-like parachute with our main parachute, folded in a way to </w:t>
+      </w:r>
       <w:r>
         <w:lastRenderedPageBreak/>
-        <w:t>Engine Choice</w:t>
-      </w:r>
-      <w:bookmarkEnd w:id="554"/>
-      <w:bookmarkEnd w:id="555"/>
-    </w:p>
-    <w:p>
-      <w:r>
-        <w:t xml:space="preserve">The engines that have been used to increase our body of knowledge in rocketry were G class. The biggest transition that will occur from the flight of our competition rocket will be the addition of total impulse to the rocket. We have done work on handling the bigger high power engines with </w:t>
-      </w:r>
-      <w:r>
-        <w:t>our Static Test Fire Rig that showed us first-hand the kick these e</w:t>
-      </w:r>
-      <w:r>
-        <w:t>ngines provide. The integration</w:t>
-      </w:r>
-      <w:r>
-        <w:t xml:space="preserve"> of these </w:t>
-      </w:r>
-      <w:r>
-        <w:t xml:space="preserve">larger competition </w:t>
-      </w:r>
-      <w:r>
-        <w:t xml:space="preserve">engines </w:t>
-      </w:r>
-      <w:r>
-        <w:t>requires stronger centering rings, and an overall rocket build capable of travelling at faster speeds. This lead us to go with carbon fiber, a stronger composite then the rocketry standard, blue tube, and thicker centering rings with more precise and experienced epoxy fillets.</w:t>
-      </w:r>
-      <w:r>
-        <w:t xml:space="preserve"> When reinforcing the sustainer centering rings with thicker layers of epoxy, we mistakenly forgot to insert the wire leads for sustainer ignition through the slots we made to easily solder the igniter section for the engine and the wire leads to the Telemega. This has required us to order a 1/8-inch extended drill bit (12 inches long) so we can reach into our body tube and make the necessary cuts to reopen our slots from the epoxy.</w:t>
-      </w:r>
-    </w:p>
-    <w:p>
-      <w:pPr>
-        <w:pStyle w:val="Heading2"/>
-      </w:pPr>
-      <w:bookmarkStart w:id="556" w:name="_Toc514801820"/>
-      <w:bookmarkStart w:id="557" w:name="_Toc524608587"/>
-      <w:r>
-        <w:t>Parachute</w:t>
-      </w:r>
-      <w:r>
-        <w:t xml:space="preserve"> Choice</w:t>
-      </w:r>
-      <w:bookmarkEnd w:id="556"/>
-      <w:bookmarkEnd w:id="557"/>
-    </w:p>
-    <w:p>
-      <w:r>
-        <w:t>The parachute research and testing we have completed has give</w:t>
-      </w:r>
-      <w:r>
-        <w:t>n us a base of knowledge that was</w:t>
-      </w:r>
-      <w:r>
-        <w:t xml:space="preserve"> easily transferable to our competition rocket. </w:t>
-      </w:r>
-      <w:r>
-        <w:t xml:space="preserve">A major change from our original design report, the negation of our drogue parachute, was chosen mainly to ensure the rocket gets down to sight level as soon as it can. We will be incorporating a small, drogue-like parachute with our main parachute, folded in a way to ensure the drogue opens first. With the extra strength of 1000 lb. Kevlar shock cord, professionally made parachutes and reinforced centering rings, we have calculated that the force from two separate parachutes opening at different times does not have the required strength to break any critical components to lead to failure. </w:t>
+        <w:t xml:space="preserve">ensure the drogue opens first. With the extra strength of 1000 lb. Kevlar shock cord, professionally made parachutes and reinforced centering rings, we have calculated that the force from two separate parachutes opening at different times does not have the required strength to break any critical components to lead to failure. </w:t>
       </w:r>
     </w:p>
     <w:p/>
@@ -21340,24 +20780,22 @@
       <w:pPr>
         <w:pStyle w:val="Heading1"/>
       </w:pPr>
-      <w:bookmarkStart w:id="558" w:name="_Toc524608605"/>
-      <w:bookmarkStart w:id="559" w:name="_Toc513471302"/>
-      <w:bookmarkStart w:id="560" w:name="_Toc513476286"/>
-      <w:bookmarkStart w:id="561" w:name="_Toc513476388"/>
-      <w:bookmarkStart w:id="562" w:name="_Toc513477176"/>
-      <w:bookmarkStart w:id="563" w:name="_Ref514788845"/>
-      <w:bookmarkStart w:id="564" w:name="_Ref514788852"/>
-      <w:bookmarkStart w:id="565" w:name="_Toc514801904"/>
-      <w:bookmarkStart w:id="566" w:name="_Toc513471301"/>
-      <w:bookmarkStart w:id="567" w:name="_Toc513476285"/>
-      <w:bookmarkStart w:id="568" w:name="_Toc513476387"/>
-      <w:bookmarkStart w:id="569" w:name="_Toc513477175"/>
-      <w:bookmarkStart w:id="570" w:name="_Ref514786942"/>
-      <w:bookmarkStart w:id="571" w:name="_Ref514786954"/>
-      <w:bookmarkStart w:id="572" w:name="_Toc514801894"/>
-      <w:bookmarkStart w:id="573" w:name="_GoBack"/>
-      <w:bookmarkEnd w:id="544"/>
-      <w:bookmarkEnd w:id="573"/>
+      <w:bookmarkStart w:id="559" w:name="_Toc524608605"/>
+      <w:bookmarkStart w:id="560" w:name="_Toc513471302"/>
+      <w:bookmarkStart w:id="561" w:name="_Toc513476286"/>
+      <w:bookmarkStart w:id="562" w:name="_Toc513476388"/>
+      <w:bookmarkStart w:id="563" w:name="_Toc513477176"/>
+      <w:bookmarkStart w:id="564" w:name="_Ref514788845"/>
+      <w:bookmarkStart w:id="565" w:name="_Ref514788852"/>
+      <w:bookmarkStart w:id="566" w:name="_Toc514801904"/>
+      <w:bookmarkStart w:id="567" w:name="_Toc513471301"/>
+      <w:bookmarkStart w:id="568" w:name="_Toc513476285"/>
+      <w:bookmarkStart w:id="569" w:name="_Toc513476387"/>
+      <w:bookmarkStart w:id="570" w:name="_Toc513477175"/>
+      <w:bookmarkStart w:id="571" w:name="_Ref514786942"/>
+      <w:bookmarkStart w:id="572" w:name="_Ref514786954"/>
+      <w:bookmarkStart w:id="573" w:name="_Toc514801894"/>
+      <w:bookmarkEnd w:id="545"/>
       <w:r>
         <w:br w:type="column"/>
       </w:r>
@@ -21470,27 +20908,14 @@
       <w:r>
         <w:t xml:space="preserve">Figure </w:t>
       </w:r>
-      <w:r>
-        <w:fldChar w:fldCharType="begin"/>
-      </w:r>
-      <w:r>
-        <w:instrText xml:space="preserve"> SEQ Figure \* ARABIC </w:instrText>
-      </w:r>
-      <w:r>
-        <w:fldChar w:fldCharType="separate"/>
-      </w:r>
-      <w:r>
-        <w:rPr>
-          <w:noProof/>
-        </w:rPr>
-        <w:t>11</w:t>
-      </w:r>
-      <w:r>
-        <w:rPr>
-          <w:noProof/>
-        </w:rPr>
-        <w:fldChar w:fldCharType="end"/>
-      </w:r>
+      <w:fldSimple w:instr=" SEQ Figure \* ARABIC ">
+        <w:r>
+          <w:rPr>
+            <w:noProof/>
+          </w:rPr>
+          <w:t>11</w:t>
+        </w:r>
+      </w:fldSimple>
       <w:r>
         <w:t>. Improvement Cycle</w:t>
       </w:r>
@@ -21644,7 +21069,7 @@
       <w:r>
         <w:t>Updated Launch Dates</w:t>
       </w:r>
-      <w:bookmarkEnd w:id="558"/>
+      <w:bookmarkEnd w:id="559"/>
       <w:commentRangeEnd w:id="584"/>
       <w:r>
         <w:rPr>
@@ -21922,13 +21347,13 @@
       <w:r>
         <w:t>References</w:t>
       </w:r>
-      <w:bookmarkEnd w:id="559"/>
       <w:bookmarkEnd w:id="560"/>
       <w:bookmarkEnd w:id="561"/>
       <w:bookmarkEnd w:id="562"/>
       <w:bookmarkEnd w:id="563"/>
       <w:bookmarkEnd w:id="564"/>
       <w:bookmarkEnd w:id="565"/>
+      <w:bookmarkEnd w:id="566"/>
       <w:bookmarkEnd w:id="587"/>
     </w:p>
     <w:p>
@@ -21938,25 +21363,7 @@
           <w:sz w:val="24"/>
           <w:szCs w:val="24"/>
         </w:rPr>
-        <w:t xml:space="preserve">[1] </w:t>
-      </w:r>
-      <w:proofErr w:type="spellStart"/>
-      <w:r>
-        <w:rPr>
-          <w:rFonts w:eastAsia="Times New Roman" w:cs="Times New Roman"/>
-          <w:sz w:val="24"/>
-          <w:szCs w:val="24"/>
-        </w:rPr>
-        <w:t>Borrowman</w:t>
-      </w:r>
-      <w:proofErr w:type="spellEnd"/>
-      <w:r>
-        <w:rPr>
-          <w:rFonts w:eastAsia="Times New Roman" w:cs="Times New Roman"/>
-          <w:sz w:val="24"/>
-          <w:szCs w:val="24"/>
-        </w:rPr>
-        <w:t>, J. S. (1966). The Theoretical Prediction of the Center of Pressure. NARAM -8. NASA.</w:t>
+        <w:t>[1] Borrowman, J. S. (1966). The Theoretical Prediction of the Center of Pressure. NARAM -8. NASA.</w:t>
       </w:r>
     </w:p>
     <w:p>
@@ -21985,25 +21392,7 @@
           <w:sz w:val="24"/>
           <w:szCs w:val="24"/>
         </w:rPr>
-        <w:t>. (</w:t>
-      </w:r>
-      <w:proofErr w:type="spellStart"/>
-      <w:r>
-        <w:rPr>
-          <w:rFonts w:eastAsia="Times New Roman" w:cs="Times New Roman"/>
-          <w:sz w:val="24"/>
-          <w:szCs w:val="24"/>
-        </w:rPr>
-        <w:t>n.d.</w:t>
-      </w:r>
-      <w:proofErr w:type="spellEnd"/>
-      <w:r>
-        <w:rPr>
-          <w:rFonts w:eastAsia="Times New Roman" w:cs="Times New Roman"/>
-          <w:sz w:val="24"/>
-          <w:szCs w:val="24"/>
-        </w:rPr>
-        <w:t>). Retrieved from Astronomy Education at the University of Nebraska:</w:t>
+        <w:t>. (n.d.). Retrieved from Astronomy Education at the University of Nebraska:</w:t>
       </w:r>
       <w:bookmarkStart w:id="588" w:name="_Toc513471303"/>
       <w:r>
@@ -22093,23 +21482,13 @@
         </w:rPr>
         <w:t xml:space="preserve">] </w:t>
       </w:r>
-      <w:proofErr w:type="spellStart"/>
       <w:r>
         <w:rPr>
           <w:rFonts w:eastAsia="Times New Roman" w:cs="Times New Roman"/>
           <w:sz w:val="24"/>
           <w:szCs w:val="24"/>
         </w:rPr>
-        <w:t>Knacke</w:t>
-      </w:r>
-      <w:proofErr w:type="spellEnd"/>
-      <w:r>
-        <w:rPr>
-          <w:rFonts w:eastAsia="Times New Roman" w:cs="Times New Roman"/>
-          <w:sz w:val="24"/>
-          <w:szCs w:val="24"/>
-        </w:rPr>
-        <w:t xml:space="preserve">, T.W., </w:t>
+        <w:t xml:space="preserve">Knacke, T.W., </w:t>
       </w:r>
       <w:r>
         <w:rPr>
@@ -22139,21 +21518,7 @@
         <w:rPr>
           <w:sz w:val="24"/>
         </w:rPr>
-        <w:t xml:space="preserve">[5] </w:t>
-      </w:r>
-      <w:proofErr w:type="spellStart"/>
-      <w:r>
-        <w:rPr>
-          <w:sz w:val="24"/>
-        </w:rPr>
-        <w:t>Westerfield</w:t>
-      </w:r>
-      <w:proofErr w:type="spellEnd"/>
-      <w:r>
-        <w:rPr>
-          <w:sz w:val="24"/>
-        </w:rPr>
-        <w:t>, Mike. Make: High-Power Rockets. Maker Media, 2018.</w:t>
+        <w:t>[5] Westerfield, Mike. Make: High-Power Rockets. Maker Media, 2018.</w:t>
       </w:r>
     </w:p>
     <w:p>
@@ -22173,13 +21538,13 @@
       <w:r>
         <w:t>APPENDIX</w:t>
       </w:r>
-      <w:bookmarkEnd w:id="566"/>
       <w:bookmarkEnd w:id="567"/>
       <w:bookmarkEnd w:id="568"/>
       <w:bookmarkEnd w:id="569"/>
       <w:bookmarkEnd w:id="570"/>
       <w:bookmarkEnd w:id="571"/>
       <w:bookmarkEnd w:id="572"/>
+      <w:bookmarkEnd w:id="573"/>
       <w:bookmarkEnd w:id="589"/>
     </w:p>
     <w:p/>
@@ -32568,7 +31933,7 @@
       </w:r>
     </w:p>
   </w:comment>
-  <w:comment w:id="547" w:author="User" w:date="2018-09-13T14:22:00Z" w:initials="U">
+  <w:comment w:id="548" w:author="User" w:date="2018-09-13T14:22:00Z" w:initials="U">
     <w:p>
       <w:pPr>
         <w:pStyle w:val="CommentText"/>
@@ -32584,7 +31949,7 @@
       </w:r>
     </w:p>
   </w:comment>
-  <w:comment w:id="551" w:author="User" w:date="2018-09-13T14:23:00Z" w:initials="U">
+  <w:comment w:id="552" w:author="User" w:date="2018-09-13T14:23:00Z" w:initials="U">
     <w:p>
       <w:pPr>
         <w:pStyle w:val="CommentText"/>
@@ -32818,7 +32183,7 @@
         <w:rStyle w:val="PageNumber"/>
         <w:noProof/>
       </w:rPr>
-      <w:t>37</w:t>
+      <w:t>33</w:t>
     </w:r>
     <w:r>
       <w:rPr>
@@ -33430,6 +32795,119 @@
     </w:lvl>
   </w:abstractNum>
   <w:abstractNum w:abstractNumId="5" w15:restartNumberingAfterBreak="0">
+    <w:nsid w:val="181358D1"/>
+    <w:multiLevelType w:val="hybridMultilevel"/>
+    <w:tmpl w:val="30A24302"/>
+    <w:lvl w:ilvl="0" w:tplc="04090001">
+      <w:start w:val="1"/>
+      <w:numFmt w:val="bullet"/>
+      <w:lvlText w:val=""/>
+      <w:lvlJc w:val="left"/>
+      <w:pPr>
+        <w:ind w:left="720" w:hanging="360"/>
+      </w:pPr>
+      <w:rPr>
+        <w:rFonts w:ascii="Symbol" w:hAnsi="Symbol" w:hint="default"/>
+      </w:rPr>
+    </w:lvl>
+    <w:lvl w:ilvl="1" w:tplc="04090003" w:tentative="1">
+      <w:start w:val="1"/>
+      <w:numFmt w:val="bullet"/>
+      <w:lvlText w:val="o"/>
+      <w:lvlJc w:val="left"/>
+      <w:pPr>
+        <w:ind w:left="1440" w:hanging="360"/>
+      </w:pPr>
+      <w:rPr>
+        <w:rFonts w:ascii="Courier New" w:hAnsi="Courier New" w:cs="Courier New" w:hint="default"/>
+      </w:rPr>
+    </w:lvl>
+    <w:lvl w:ilvl="2" w:tplc="04090005" w:tentative="1">
+      <w:start w:val="1"/>
+      <w:numFmt w:val="bullet"/>
+      <w:lvlText w:val=""/>
+      <w:lvlJc w:val="left"/>
+      <w:pPr>
+        <w:ind w:left="2160" w:hanging="360"/>
+      </w:pPr>
+      <w:rPr>
+        <w:rFonts w:ascii="Wingdings" w:hAnsi="Wingdings" w:hint="default"/>
+      </w:rPr>
+    </w:lvl>
+    <w:lvl w:ilvl="3" w:tplc="04090001" w:tentative="1">
+      <w:start w:val="1"/>
+      <w:numFmt w:val="bullet"/>
+      <w:lvlText w:val=""/>
+      <w:lvlJc w:val="left"/>
+      <w:pPr>
+        <w:ind w:left="2880" w:hanging="360"/>
+      </w:pPr>
+      <w:rPr>
+        <w:rFonts w:ascii="Symbol" w:hAnsi="Symbol" w:hint="default"/>
+      </w:rPr>
+    </w:lvl>
+    <w:lvl w:ilvl="4" w:tplc="04090003" w:tentative="1">
+      <w:start w:val="1"/>
+      <w:numFmt w:val="bullet"/>
+      <w:lvlText w:val="o"/>
+      <w:lvlJc w:val="left"/>
+      <w:pPr>
+        <w:ind w:left="3600" w:hanging="360"/>
+      </w:pPr>
+      <w:rPr>
+        <w:rFonts w:ascii="Courier New" w:hAnsi="Courier New" w:cs="Courier New" w:hint="default"/>
+      </w:rPr>
+    </w:lvl>
+    <w:lvl w:ilvl="5" w:tplc="04090005" w:tentative="1">
+      <w:start w:val="1"/>
+      <w:numFmt w:val="bullet"/>
+      <w:lvlText w:val=""/>
+      <w:lvlJc w:val="left"/>
+      <w:pPr>
+        <w:ind w:left="4320" w:hanging="360"/>
+      </w:pPr>
+      <w:rPr>
+        <w:rFonts w:ascii="Wingdings" w:hAnsi="Wingdings" w:hint="default"/>
+      </w:rPr>
+    </w:lvl>
+    <w:lvl w:ilvl="6" w:tplc="04090001" w:tentative="1">
+      <w:start w:val="1"/>
+      <w:numFmt w:val="bullet"/>
+      <w:lvlText w:val=""/>
+      <w:lvlJc w:val="left"/>
+      <w:pPr>
+        <w:ind w:left="5040" w:hanging="360"/>
+      </w:pPr>
+      <w:rPr>
+        <w:rFonts w:ascii="Symbol" w:hAnsi="Symbol" w:hint="default"/>
+      </w:rPr>
+    </w:lvl>
+    <w:lvl w:ilvl="7" w:tplc="04090003" w:tentative="1">
+      <w:start w:val="1"/>
+      <w:numFmt w:val="bullet"/>
+      <w:lvlText w:val="o"/>
+      <w:lvlJc w:val="left"/>
+      <w:pPr>
+        <w:ind w:left="5760" w:hanging="360"/>
+      </w:pPr>
+      <w:rPr>
+        <w:rFonts w:ascii="Courier New" w:hAnsi="Courier New" w:cs="Courier New" w:hint="default"/>
+      </w:rPr>
+    </w:lvl>
+    <w:lvl w:ilvl="8" w:tplc="04090005" w:tentative="1">
+      <w:start w:val="1"/>
+      <w:numFmt w:val="bullet"/>
+      <w:lvlText w:val=""/>
+      <w:lvlJc w:val="left"/>
+      <w:pPr>
+        <w:ind w:left="6480" w:hanging="360"/>
+      </w:pPr>
+      <w:rPr>
+        <w:rFonts w:ascii="Wingdings" w:hAnsi="Wingdings" w:hint="default"/>
+      </w:rPr>
+    </w:lvl>
+  </w:abstractNum>
+  <w:abstractNum w:abstractNumId="6" w15:restartNumberingAfterBreak="0">
     <w:nsid w:val="1CF521B5"/>
     <w:multiLevelType w:val="multilevel"/>
     <w:tmpl w:val="8EF49CB2"/>
@@ -33545,7 +33023,7 @@
       </w:rPr>
     </w:lvl>
   </w:abstractNum>
-  <w:abstractNum w:abstractNumId="6" w15:restartNumberingAfterBreak="0">
+  <w:abstractNum w:abstractNumId="7" w15:restartNumberingAfterBreak="0">
     <w:nsid w:val="1D3B24E3"/>
     <w:multiLevelType w:val="hybridMultilevel"/>
     <w:tmpl w:val="9E769148"/>
@@ -33658,7 +33136,7 @@
       </w:rPr>
     </w:lvl>
   </w:abstractNum>
-  <w:abstractNum w:abstractNumId="7" w15:restartNumberingAfterBreak="0">
+  <w:abstractNum w:abstractNumId="8" w15:restartNumberingAfterBreak="0">
     <w:nsid w:val="2AE557A3"/>
     <w:multiLevelType w:val="hybridMultilevel"/>
     <w:tmpl w:val="7B18A8A0"/>
@@ -33798,7 +33276,7 @@
       </w:rPr>
     </w:lvl>
   </w:abstractNum>
-  <w:abstractNum w:abstractNumId="8" w15:restartNumberingAfterBreak="0">
+  <w:abstractNum w:abstractNumId="9" w15:restartNumberingAfterBreak="0">
     <w:nsid w:val="2CAA3E6C"/>
     <w:multiLevelType w:val="hybridMultilevel"/>
     <w:tmpl w:val="E9CCFE72"/>
@@ -33884,7 +33362,7 @@
       </w:pPr>
     </w:lvl>
   </w:abstractNum>
-  <w:abstractNum w:abstractNumId="9" w15:restartNumberingAfterBreak="0">
+  <w:abstractNum w:abstractNumId="10" w15:restartNumberingAfterBreak="0">
     <w:nsid w:val="3B6D1186"/>
     <w:multiLevelType w:val="multilevel"/>
     <w:tmpl w:val="8EF49CB2"/>
@@ -34000,7 +33478,7 @@
       </w:rPr>
     </w:lvl>
   </w:abstractNum>
-  <w:abstractNum w:abstractNumId="10" w15:restartNumberingAfterBreak="0">
+  <w:abstractNum w:abstractNumId="11" w15:restartNumberingAfterBreak="0">
     <w:nsid w:val="3B6F5C7D"/>
     <w:multiLevelType w:val="hybridMultilevel"/>
     <w:tmpl w:val="F880F3C6"/>
@@ -34086,7 +33564,7 @@
       </w:pPr>
     </w:lvl>
   </w:abstractNum>
-  <w:abstractNum w:abstractNumId="11" w15:restartNumberingAfterBreak="0">
+  <w:abstractNum w:abstractNumId="12" w15:restartNumberingAfterBreak="0">
     <w:nsid w:val="41FC1DE2"/>
     <w:multiLevelType w:val="hybridMultilevel"/>
     <w:tmpl w:val="5FB03F1C"/>
@@ -34226,7 +33704,7 @@
       </w:rPr>
     </w:lvl>
   </w:abstractNum>
-  <w:abstractNum w:abstractNumId="12" w15:restartNumberingAfterBreak="0">
+  <w:abstractNum w:abstractNumId="13" w15:restartNumberingAfterBreak="0">
     <w:nsid w:val="45BB4CDF"/>
     <w:multiLevelType w:val="hybridMultilevel"/>
     <w:tmpl w:val="A7E2FFDE"/>
@@ -34339,7 +33817,7 @@
       </w:rPr>
     </w:lvl>
   </w:abstractNum>
-  <w:abstractNum w:abstractNumId="13" w15:restartNumberingAfterBreak="0">
+  <w:abstractNum w:abstractNumId="14" w15:restartNumberingAfterBreak="0">
     <w:nsid w:val="47776DA3"/>
     <w:multiLevelType w:val="multilevel"/>
     <w:tmpl w:val="9DDEE3D6"/>
@@ -34452,7 +33930,7 @@
       </w:rPr>
     </w:lvl>
   </w:abstractNum>
-  <w:abstractNum w:abstractNumId="14" w15:restartNumberingAfterBreak="0">
+  <w:abstractNum w:abstractNumId="15" w15:restartNumberingAfterBreak="0">
     <w:nsid w:val="560A052B"/>
     <w:multiLevelType w:val="hybridMultilevel"/>
     <w:tmpl w:val="F0769DC4"/>
@@ -34565,7 +34043,7 @@
       </w:rPr>
     </w:lvl>
   </w:abstractNum>
-  <w:abstractNum w:abstractNumId="15" w15:restartNumberingAfterBreak="0">
+  <w:abstractNum w:abstractNumId="16" w15:restartNumberingAfterBreak="0">
     <w:nsid w:val="563040AD"/>
     <w:multiLevelType w:val="multilevel"/>
     <w:tmpl w:val="0409001F"/>
@@ -34651,7 +34129,7 @@
       </w:pPr>
     </w:lvl>
   </w:abstractNum>
-  <w:abstractNum w:abstractNumId="16" w15:restartNumberingAfterBreak="0">
+  <w:abstractNum w:abstractNumId="17" w15:restartNumberingAfterBreak="0">
     <w:nsid w:val="58AB56AB"/>
     <w:multiLevelType w:val="multilevel"/>
     <w:tmpl w:val="8EF49CB2"/>
@@ -34767,7 +34245,120 @@
       </w:rPr>
     </w:lvl>
   </w:abstractNum>
-  <w:abstractNum w:abstractNumId="17" w15:restartNumberingAfterBreak="0">
+  <w:abstractNum w:abstractNumId="18" w15:restartNumberingAfterBreak="0">
+    <w:nsid w:val="662016CD"/>
+    <w:multiLevelType w:val="hybridMultilevel"/>
+    <w:tmpl w:val="E9D8A124"/>
+    <w:lvl w:ilvl="0" w:tplc="0409000F">
+      <w:start w:val="1"/>
+      <w:numFmt w:val="decimal"/>
+      <w:lvlText w:val="%1."/>
+      <w:lvlJc w:val="left"/>
+      <w:pPr>
+        <w:ind w:left="720" w:hanging="360"/>
+      </w:pPr>
+      <w:rPr>
+        <w:rFonts w:hint="default"/>
+      </w:rPr>
+    </w:lvl>
+    <w:lvl w:ilvl="1" w:tplc="04090003" w:tentative="1">
+      <w:start w:val="1"/>
+      <w:numFmt w:val="bullet"/>
+      <w:lvlText w:val="o"/>
+      <w:lvlJc w:val="left"/>
+      <w:pPr>
+        <w:ind w:left="1440" w:hanging="360"/>
+      </w:pPr>
+      <w:rPr>
+        <w:rFonts w:ascii="Courier New" w:hAnsi="Courier New" w:cs="Courier New" w:hint="default"/>
+      </w:rPr>
+    </w:lvl>
+    <w:lvl w:ilvl="2" w:tplc="04090005" w:tentative="1">
+      <w:start w:val="1"/>
+      <w:numFmt w:val="bullet"/>
+      <w:lvlText w:val=""/>
+      <w:lvlJc w:val="left"/>
+      <w:pPr>
+        <w:ind w:left="2160" w:hanging="360"/>
+      </w:pPr>
+      <w:rPr>
+        <w:rFonts w:ascii="Wingdings" w:hAnsi="Wingdings" w:hint="default"/>
+      </w:rPr>
+    </w:lvl>
+    <w:lvl w:ilvl="3" w:tplc="04090001" w:tentative="1">
+      <w:start w:val="1"/>
+      <w:numFmt w:val="bullet"/>
+      <w:lvlText w:val=""/>
+      <w:lvlJc w:val="left"/>
+      <w:pPr>
+        <w:ind w:left="2880" w:hanging="360"/>
+      </w:pPr>
+      <w:rPr>
+        <w:rFonts w:ascii="Symbol" w:hAnsi="Symbol" w:hint="default"/>
+      </w:rPr>
+    </w:lvl>
+    <w:lvl w:ilvl="4" w:tplc="04090003" w:tentative="1">
+      <w:start w:val="1"/>
+      <w:numFmt w:val="bullet"/>
+      <w:lvlText w:val="o"/>
+      <w:lvlJc w:val="left"/>
+      <w:pPr>
+        <w:ind w:left="3600" w:hanging="360"/>
+      </w:pPr>
+      <w:rPr>
+        <w:rFonts w:ascii="Courier New" w:hAnsi="Courier New" w:cs="Courier New" w:hint="default"/>
+      </w:rPr>
+    </w:lvl>
+    <w:lvl w:ilvl="5" w:tplc="04090005" w:tentative="1">
+      <w:start w:val="1"/>
+      <w:numFmt w:val="bullet"/>
+      <w:lvlText w:val=""/>
+      <w:lvlJc w:val="left"/>
+      <w:pPr>
+        <w:ind w:left="4320" w:hanging="360"/>
+      </w:pPr>
+      <w:rPr>
+        <w:rFonts w:ascii="Wingdings" w:hAnsi="Wingdings" w:hint="default"/>
+      </w:rPr>
+    </w:lvl>
+    <w:lvl w:ilvl="6" w:tplc="04090001" w:tentative="1">
+      <w:start w:val="1"/>
+      <w:numFmt w:val="bullet"/>
+      <w:lvlText w:val=""/>
+      <w:lvlJc w:val="left"/>
+      <w:pPr>
+        <w:ind w:left="5040" w:hanging="360"/>
+      </w:pPr>
+      <w:rPr>
+        <w:rFonts w:ascii="Symbol" w:hAnsi="Symbol" w:hint="default"/>
+      </w:rPr>
+    </w:lvl>
+    <w:lvl w:ilvl="7" w:tplc="04090003" w:tentative="1">
+      <w:start w:val="1"/>
+      <w:numFmt w:val="bullet"/>
+      <w:lvlText w:val="o"/>
+      <w:lvlJc w:val="left"/>
+      <w:pPr>
+        <w:ind w:left="5760" w:hanging="360"/>
+      </w:pPr>
+      <w:rPr>
+        <w:rFonts w:ascii="Courier New" w:hAnsi="Courier New" w:cs="Courier New" w:hint="default"/>
+      </w:rPr>
+    </w:lvl>
+    <w:lvl w:ilvl="8" w:tplc="04090005" w:tentative="1">
+      <w:start w:val="1"/>
+      <w:numFmt w:val="bullet"/>
+      <w:lvlText w:val=""/>
+      <w:lvlJc w:val="left"/>
+      <w:pPr>
+        <w:ind w:left="6480" w:hanging="360"/>
+      </w:pPr>
+      <w:rPr>
+        <w:rFonts w:ascii="Wingdings" w:hAnsi="Wingdings" w:hint="default"/>
+      </w:rPr>
+    </w:lvl>
+  </w:abstractNum>
+  <w:abstractNum w:abstractNumId="19" w15:restartNumberingAfterBreak="0">
     <w:nsid w:val="685B4404"/>
     <w:multiLevelType w:val="hybridMultilevel"/>
     <w:tmpl w:val="1AA0D2C8"/>
@@ -34907,7 +34498,7 @@
       </w:rPr>
     </w:lvl>
   </w:abstractNum>
-  <w:abstractNum w:abstractNumId="18" w15:restartNumberingAfterBreak="0">
+  <w:abstractNum w:abstractNumId="20" w15:restartNumberingAfterBreak="0">
     <w:nsid w:val="76014EB8"/>
     <w:multiLevelType w:val="multilevel"/>
     <w:tmpl w:val="3DC8856C"/>
@@ -35020,7 +34611,7 @@
       </w:pPr>
     </w:lvl>
   </w:abstractNum>
-  <w:abstractNum w:abstractNumId="19" w15:restartNumberingAfterBreak="0">
+  <w:abstractNum w:abstractNumId="21" w15:restartNumberingAfterBreak="0">
     <w:nsid w:val="7F7D2689"/>
     <w:multiLevelType w:val="multilevel"/>
     <w:tmpl w:val="0409001F"/>
@@ -35110,61 +34701,67 @@
     <w:abstractNumId w:val="0"/>
   </w:num>
   <w:num w:numId="2">
-    <w:abstractNumId w:val="12"/>
+    <w:abstractNumId w:val="13"/>
   </w:num>
   <w:num w:numId="3">
-    <w:abstractNumId w:val="14"/>
+    <w:abstractNumId w:val="15"/>
   </w:num>
   <w:num w:numId="4">
     <w:abstractNumId w:val="2"/>
   </w:num>
   <w:num w:numId="5">
-    <w:abstractNumId w:val="8"/>
+    <w:abstractNumId w:val="9"/>
   </w:num>
   <w:num w:numId="6">
-    <w:abstractNumId w:val="17"/>
+    <w:abstractNumId w:val="19"/>
   </w:num>
   <w:num w:numId="7">
-    <w:abstractNumId w:val="7"/>
+    <w:abstractNumId w:val="8"/>
   </w:num>
   <w:num w:numId="8">
     <w:abstractNumId w:val="4"/>
   </w:num>
   <w:num w:numId="9">
+    <w:abstractNumId w:val="12"/>
+  </w:num>
+  <w:num w:numId="10">
     <w:abstractNumId w:val="11"/>
   </w:num>
-  <w:num w:numId="10">
-    <w:abstractNumId w:val="10"/>
-  </w:num>
   <w:num w:numId="11">
-    <w:abstractNumId w:val="15"/>
+    <w:abstractNumId w:val="16"/>
   </w:num>
   <w:num w:numId="12">
-    <w:abstractNumId w:val="19"/>
+    <w:abstractNumId w:val="21"/>
   </w:num>
   <w:num w:numId="13">
-    <w:abstractNumId w:val="5"/>
+    <w:abstractNumId w:val="6"/>
   </w:num>
   <w:num w:numId="14">
     <w:abstractNumId w:val="3"/>
   </w:num>
   <w:num w:numId="15">
-    <w:abstractNumId w:val="13"/>
+    <w:abstractNumId w:val="14"/>
   </w:num>
   <w:num w:numId="16">
     <w:abstractNumId w:val="1"/>
   </w:num>
   <w:num w:numId="17">
-    <w:abstractNumId w:val="9"/>
+    <w:abstractNumId w:val="10"/>
   </w:num>
   <w:num w:numId="18">
-    <w:abstractNumId w:val="18"/>
+    <w:abstractNumId w:val="20"/>
   </w:num>
   <w:num w:numId="19">
-    <w:abstractNumId w:val="16"/>
+    <w:abstractNumId w:val="17"/>
   </w:num>
   <w:num w:numId="20">
-    <w:abstractNumId w:val="6"/>
+    <w:abstractNumId w:val="7"/>
+  </w:num>
+  <w:num w:numId="21">
+    <w:abstractNumId w:val="5"/>
+  </w:num>
+  <w:num w:numId="22">
+    <w:abstractNumId w:val="18"/>
   </w:num>
 </w:numbering>
 </file>
@@ -36643,7 +36240,7 @@
 </file>
 
 <file path=customXml/itemProps1.xml><?xml version="1.0" encoding="utf-8"?>
-<ds:datastoreItem xmlns:ds="http://schemas.openxmlformats.org/officeDocument/2006/customXml" ds:itemID="{90407A1D-D947-4DE7-8D87-C7CCEC5E6D1E}">
+<ds:datastoreItem xmlns:ds="http://schemas.openxmlformats.org/officeDocument/2006/customXml" ds:itemID="{4F0897AF-B080-4E49-AA6B-F9AA0DC3E81A}">
   <ds:schemaRefs>
     <ds:schemaRef ds:uri="http://schemas.openxmlformats.org/officeDocument/2006/bibliography"/>
   </ds:schemaRefs>

</xml_diff>

<commit_message>
more on build process
</commit_message>
<xml_diff>
--- a/Reports and Presentations/Reports/USRC 2018/USRC TECHNICAL REPORT.docx
+++ b/Reports and Presentations/Reports/USRC 2018/USRC TECHNICAL REPORT.docx
@@ -153,7 +153,15 @@
         <w:jc w:val="center"/>
       </w:pPr>
       <w:r>
-        <w:t>Grace Johnston, Charles Gould, Ross Thyne, Ester Yee</w:t>
+        <w:t xml:space="preserve">Grace Johnston, Charles Gould, Ross </w:t>
+      </w:r>
+      <w:proofErr w:type="spellStart"/>
+      <w:r>
+        <w:t>Thyne</w:t>
+      </w:r>
+      <w:proofErr w:type="spellEnd"/>
+      <w:r>
+        <w:t>, Ester Yee</w:t>
       </w:r>
     </w:p>
     <w:p>
@@ -8027,7 +8035,15 @@
     <w:p/>
     <w:p>
       <w:r>
-        <w:t>Both engines are solid-propellant rocket motors manufactured by Cesaroni. Solid engines were chosen for simplicity and</w:t>
+        <w:t xml:space="preserve">Both engines are solid-propellant rocket motors manufactured by </w:t>
+      </w:r>
+      <w:proofErr w:type="spellStart"/>
+      <w:r>
+        <w:t>Cesaroni</w:t>
+      </w:r>
+      <w:proofErr w:type="spellEnd"/>
+      <w:r>
+        <w:t>. Solid engines were chosen for simplicity and</w:t>
       </w:r>
       <w:r>
         <w:t xml:space="preserve"> were</w:t>
@@ -8053,7 +8069,15 @@
     </w:p>
     <w:p>
       <w:r>
-        <w:t>The TeleMega GPS/Altimeter system used will be</w:t>
+        <w:t xml:space="preserve">The </w:t>
+      </w:r>
+      <w:proofErr w:type="spellStart"/>
+      <w:r>
+        <w:t>TeleMega</w:t>
+      </w:r>
+      <w:proofErr w:type="spellEnd"/>
+      <w:r>
+        <w:t xml:space="preserve"> GPS/Altimeter system used will be</w:t>
       </w:r>
       <w:r>
         <w:t xml:space="preserve"> referred to as</w:t>
@@ -9008,7 +9032,21 @@
         <w:rPr>
           <w:rFonts w:ascii="Calibri" w:eastAsia="Times New Roman" w:hAnsi="Calibri" w:cs="Calibri"/>
         </w:rPr>
-        <w:t>Verify TeleMega connection, continuity on all igniters and GPS tracking</w:t>
+        <w:t xml:space="preserve">Verify </w:t>
+      </w:r>
+      <w:proofErr w:type="spellStart"/>
+      <w:r>
+        <w:rPr>
+          <w:rFonts w:ascii="Calibri" w:eastAsia="Times New Roman" w:hAnsi="Calibri" w:cs="Calibri"/>
+        </w:rPr>
+        <w:t>TeleMega</w:t>
+      </w:r>
+      <w:proofErr w:type="spellEnd"/>
+      <w:r>
+        <w:rPr>
+          <w:rFonts w:ascii="Calibri" w:eastAsia="Times New Roman" w:hAnsi="Calibri" w:cs="Calibri"/>
+        </w:rPr>
+        <w:t xml:space="preserve"> connection, continuity on all igniters and GPS tracking</w:t>
       </w:r>
     </w:p>
     <w:p>
@@ -9455,14 +9493,27 @@
         <w:t xml:space="preserve">custom </w:t>
       </w:r>
       <w:r>
-        <w:t>STFR, two 12V batteries, a 250 lb load cell, an AD620 Amplifier, two 100 k</w:t>
+        <w:t xml:space="preserve">STFR, two 12V batteries, a 250 </w:t>
+      </w:r>
+      <w:proofErr w:type="spellStart"/>
+      <w:r>
+        <w:t>lb</w:t>
+      </w:r>
+      <w:proofErr w:type="spellEnd"/>
+      <w:r>
+        <w:t xml:space="preserve"> load cell, an AD620 Amplifier, two 100 k</w:t>
       </w:r>
       <w:r>
         <w:sym w:font="Symbol" w:char="F057"/>
       </w:r>
       <w:r>
-        <w:t xml:space="preserve"> resistors, a DATAQ and a laptop with SignalExpress</w:t>
-      </w:r>
+        <w:t xml:space="preserve"> resistors, a DATAQ and a laptop with </w:t>
+      </w:r>
+      <w:proofErr w:type="spellStart"/>
+      <w:r>
+        <w:t>SignalExpress</w:t>
+      </w:r>
+      <w:proofErr w:type="spellEnd"/>
       <w:r>
         <w:t xml:space="preserve"> software</w:t>
       </w:r>
@@ -9587,7 +9638,15 @@
     <w:p/>
     <w:p>
       <w:r>
-        <w:t>The test was conducted on Burley-Demeritt farm in Lee, NH. The STFR was placed on the ground and made as level as possible. This was made difficult by the surrounding snow. The electronics were placed on cardboard to keep them dry and undamaged.</w:t>
+        <w:t>The test was conducted on Burley-</w:t>
+      </w:r>
+      <w:proofErr w:type="spellStart"/>
+      <w:r>
+        <w:t>Demeritt</w:t>
+      </w:r>
+      <w:proofErr w:type="spellEnd"/>
+      <w:r>
+        <w:t xml:space="preserve"> farm in Lee, NH. The STFR was placed on the ground and made as level as possible. This was made difficult by the surrounding snow. The electronics were placed on cardboard to keep them dry and undamaged.</w:t>
       </w:r>
     </w:p>
     <w:p>
@@ -9730,7 +9789,15 @@
         <w:t xml:space="preserve">The booster engine maxed out a 549.6 N. The booster engine </w:t>
       </w:r>
       <w:r>
-        <w:t xml:space="preserve">used was a Cesaroni H399, which </w:t>
+        <w:t xml:space="preserve">used was a </w:t>
+      </w:r>
+      <w:proofErr w:type="spellStart"/>
+      <w:r>
+        <w:t>Cesaroni</w:t>
+      </w:r>
+      <w:proofErr w:type="spellEnd"/>
+      <w:r>
+        <w:t xml:space="preserve"> H399, which </w:t>
       </w:r>
       <w:r>
         <w:t xml:space="preserve">is rated by the manufacturer to have a maximum thrust of 545.8 N. The response was fairly smooth which leads us to believe our data acquisition setup was sufficient. The sustainer engine data, shown in </w:t>
@@ -9871,7 +9938,15 @@
         <w:t>engine</w:t>
       </w:r>
       <w:r>
-        <w:t xml:space="preserve"> reached a max thrust of 330 N. The sustainer engine used was a Cesaroni I204 and is rated to have a maximum thrust of 356.8 N. The max thrust was off by about 27 N, and the remainder of the response contained a few spikes in the data that were treated as noise and filtered out. </w:t>
+        <w:t xml:space="preserve"> reached a max thrust of 330 N. The sustainer engine used was a </w:t>
+      </w:r>
+      <w:proofErr w:type="spellStart"/>
+      <w:r>
+        <w:t>Cesaroni</w:t>
+      </w:r>
+      <w:proofErr w:type="spellEnd"/>
+      <w:r>
+        <w:t xml:space="preserve"> I204 and is rated to have a maximum thrust of 356.8 N. The max thrust was off by about 27 N, and the remainder of the response contained a few spikes in the data that were treated as noise and filtered out. </w:t>
       </w:r>
     </w:p>
     <w:p>
@@ -10075,7 +10150,15 @@
         <w:t>engine types is</w:t>
       </w:r>
       <w:r>
-        <w:t xml:space="preserve"> supplied by Cesaroni,</w:t>
+        <w:t xml:space="preserve"> supplied by </w:t>
+      </w:r>
+      <w:proofErr w:type="spellStart"/>
+      <w:r>
+        <w:t>Cesaroni</w:t>
+      </w:r>
+      <w:proofErr w:type="spellEnd"/>
+      <w:r>
+        <w:t>,</w:t>
       </w:r>
       <w:r>
         <w:t xml:space="preserve"> which can then be compared to our experimental data</w:t>
@@ -10200,7 +10283,15 @@
       </w:fldSimple>
       <w:bookmarkEnd w:id="180"/>
       <w:r>
-        <w:t>. Experimental Data vs Cesaroni Supplied Data</w:t>
+        <w:t xml:space="preserve">. Experimental Data vs </w:t>
+      </w:r>
+      <w:proofErr w:type="spellStart"/>
+      <w:r>
+        <w:t>Cesaroni</w:t>
+      </w:r>
+      <w:proofErr w:type="spellEnd"/>
+      <w:r>
+        <w:t xml:space="preserve"> Supplied Data</w:t>
       </w:r>
       <w:bookmarkEnd w:id="181"/>
       <w:bookmarkEnd w:id="182"/>
@@ -10216,8 +10307,13 @@
         <w:t>The thrust comparison between the H399</w:t>
       </w:r>
       <w:r>
-        <w:t xml:space="preserve"> booster engine data sets is noticably</w:t>
-      </w:r>
+        <w:t xml:space="preserve"> booster engine data sets is </w:t>
+      </w:r>
+      <w:proofErr w:type="spellStart"/>
+      <w:r>
+        <w:t>noticably</w:t>
+      </w:r>
+      <w:proofErr w:type="spellEnd"/>
       <w:r>
         <w:t xml:space="preserve"> similar. The measured maximum thrust was off by only about 5 N, and both burn times were approximately 0.7 s. The supplied data response seems to show a nearly instantaneous maximum thrust, whereas </w:t>
       </w:r>
@@ -10239,7 +10335,15 @@
         <w:t>the</w:t>
       </w:r>
       <w:r>
-        <w:t xml:space="preserve"> tests; the time period for which it is rated to burn by Cesaroni. In addition to the aforementioned variations in maximum thrust, the rest of the measured sustainer response was not entirely accurate. In the first 0.75 s</w:t>
+        <w:t xml:space="preserve"> tests; the time period for which it is rated to burn by </w:t>
+      </w:r>
+      <w:proofErr w:type="spellStart"/>
+      <w:r>
+        <w:t>Cesaroni</w:t>
+      </w:r>
+      <w:proofErr w:type="spellEnd"/>
+      <w:r>
+        <w:t>. In addition to the aforementioned variations in maximum thrust, the rest of the measured sustainer response was not entirely accurate. In the first 0.75 s</w:t>
       </w:r>
       <w:r>
         <w:t>,</w:t>
@@ -10310,7 +10414,15 @@
         <w:fldChar w:fldCharType="end"/>
       </w:r>
       <w:r>
-        <w:t xml:space="preserve"> shows stacked booster and sustainer impulse data compared alongside Cesaroni data. </w:t>
+        <w:t xml:space="preserve"> shows stacked booster and sustainer impulse data compared alongside </w:t>
+      </w:r>
+      <w:proofErr w:type="spellStart"/>
+      <w:r>
+        <w:t>Cesaroni</w:t>
+      </w:r>
+      <w:proofErr w:type="spellEnd"/>
+      <w:r>
+        <w:t xml:space="preserve"> data. </w:t>
       </w:r>
       <w:r>
         <w:t xml:space="preserve">The </w:t>
@@ -10573,7 +10685,15 @@
         </w:numPr>
       </w:pPr>
       <w:r>
-        <w:t>Fins are flat plates with no cant angle</w:t>
+        <w:t xml:space="preserve">Fins are flat plates with no </w:t>
+      </w:r>
+      <w:proofErr w:type="gramStart"/>
+      <w:r>
+        <w:t>cant</w:t>
+      </w:r>
+      <w:proofErr w:type="gramEnd"/>
+      <w:r>
+        <w:t xml:space="preserve"> angle</w:t>
       </w:r>
     </w:p>
     <w:p>
@@ -11438,7 +11558,21 @@
         <w:rPr>
           <w:rFonts w:eastAsiaTheme="minorEastAsia"/>
         </w:rPr>
-        <w:t>). Square fins can also be represented as Xr goes to zero and Ct=Cr.</w:t>
+        <w:t xml:space="preserve">). Square fins can also be represented as </w:t>
+      </w:r>
+      <w:proofErr w:type="spellStart"/>
+      <w:r>
+        <w:rPr>
+          <w:rFonts w:eastAsiaTheme="minorEastAsia"/>
+        </w:rPr>
+        <w:t>Xr</w:t>
+      </w:r>
+      <w:proofErr w:type="spellEnd"/>
+      <w:r>
+        <w:rPr>
+          <w:rFonts w:eastAsiaTheme="minorEastAsia"/>
+        </w:rPr>
+        <w:t xml:space="preserve"> goes to zero and Ct=Cr.</w:t>
       </w:r>
     </w:p>
     <w:p>
@@ -13628,7 +13762,23 @@
         </m:sSub>
       </m:oMath>
       <w:r>
-        <w:t>, is calculated by calling a function called GetDrag. GetDrag calculates the combined drag force on the rocket, which is dependent on instantaneous velocity (</w:t>
+        <w:t xml:space="preserve">, is calculated by calling a function called </w:t>
+      </w:r>
+      <w:proofErr w:type="spellStart"/>
+      <w:r>
+        <w:t>GetDrag</w:t>
+      </w:r>
+      <w:proofErr w:type="spellEnd"/>
+      <w:r>
+        <w:t xml:space="preserve">. </w:t>
+      </w:r>
+      <w:proofErr w:type="spellStart"/>
+      <w:r>
+        <w:t>GetDrag</w:t>
+      </w:r>
+      <w:proofErr w:type="spellEnd"/>
+      <w:r>
+        <w:t xml:space="preserve"> calculates the combined drag force on the rocket, which is dependent on instantaneous velocity (</w:t>
       </w:r>
       <m:oMath>
         <m:sSub>
@@ -16656,7 +16806,23 @@
     <w:p/>
     <w:p>
       <w:r>
-        <w:t xml:space="preserve">The MATLAB model can then be verified by comparing simulated results to the experimental results for a given design. Additionally, we modeled the flight our rockets with OpenRocket. OpenRocket is a widely accepted, open-source rocket simulation program which performs similar calculations to our MATLAB model. Significant data points to compare are the apogee and descent velocity. Verification using the </w:t>
+        <w:t xml:space="preserve">The MATLAB model can then be verified by comparing simulated results to the experimental results for a given design. Additionally, we modeled the flight our rockets with </w:t>
+      </w:r>
+      <w:proofErr w:type="spellStart"/>
+      <w:r>
+        <w:t>OpenRocket</w:t>
+      </w:r>
+      <w:proofErr w:type="spellEnd"/>
+      <w:r>
+        <w:t xml:space="preserve">. </w:t>
+      </w:r>
+      <w:proofErr w:type="spellStart"/>
+      <w:r>
+        <w:t>OpenRocket</w:t>
+      </w:r>
+      <w:proofErr w:type="spellEnd"/>
+      <w:r>
+        <w:t xml:space="preserve"> is a widely accepted, open-source rocket simulation program which performs similar calculations to our MATLAB model. Significant data points to compare are the apogee and descent velocity. Verification using the </w:t>
       </w:r>
       <w:r>
         <w:rPr>
@@ -16930,7 +17096,15 @@
     </w:p>
     <w:p>
       <w:r>
-        <w:t xml:space="preserve">Considering the assumptions used in our calculations, the modelled trajectories were decent projections of the experimental flight data. There are many uncertainties that we cannot account for in our simulations, such as varying wind speeds at altitude, friction between the lugs on the rocket and the launch rail, and increases in base drag while the engine is not firing; to name a few. The booster apogee was more accurately predicted by the MATLAB model but the sustainer apogee was better simulated by OpenRocket. For the typical unpredictability of a rocket launch, we were satisfied with our estimations for apogee. Moving forward, the focus for </w:t>
+        <w:t xml:space="preserve">Considering the assumptions used in our calculations, the modelled trajectories were decent projections of the experimental flight data. There are many uncertainties that we cannot account for in our simulations, such as varying wind speeds at altitude, friction between the lugs on the rocket and the launch rail, and increases in base drag while the engine is not firing; to name a few. The booster apogee was more accurately predicted by the MATLAB model but the sustainer apogee was better simulated by </w:t>
+      </w:r>
+      <w:proofErr w:type="spellStart"/>
+      <w:r>
+        <w:t>OpenRocket</w:t>
+      </w:r>
+      <w:proofErr w:type="spellEnd"/>
+      <w:r>
+        <w:t xml:space="preserve">. For the typical unpredictability of a rocket launch, we were satisfied with our estimations for apogee. Moving forward, the focus for </w:t>
       </w:r>
       <w:r>
         <w:rPr>
@@ -17104,7 +17278,15 @@
         <w:t xml:space="preserve">Aether </w:t>
       </w:r>
       <w:r>
-        <w:t>series rockets use Cesaroni G54 engines for the booster stage; a cheaper, lower impulse engine used for proof of concept.</w:t>
+        <w:t xml:space="preserve">series rockets use </w:t>
+      </w:r>
+      <w:proofErr w:type="spellStart"/>
+      <w:r>
+        <w:t>Cesaroni</w:t>
+      </w:r>
+      <w:proofErr w:type="spellEnd"/>
+      <w:r>
+        <w:t xml:space="preserve"> G54 engines for the booster stage; a cheaper, lower impulse engine used for proof of concept.</w:t>
       </w:r>
     </w:p>
     <w:p>
@@ -17773,7 +17955,15 @@
     </w:p>
     <w:p>
       <w:r>
-        <w:t>The following section of the report will highlight each individual rocket iteration, describe our developmental process, and explain, in great detail, our improved MATLAB simulations. Unlike many senior design projects, rocketry requires constant redesign; testing and analyzing results each time, learning from successes and failures alike. Redesign Details will continue to discuss flight test results and how they compared to our MATLAB and OpenRocket models.</w:t>
+        <w:t xml:space="preserve">The following section of the report will highlight each individual rocket iteration, describe our developmental process, and explain, in great detail, our improved MATLAB simulations. Unlike many senior design projects, rocketry requires constant redesign; testing and analyzing results each time, learning from successes and failures alike. Redesign Details will continue to discuss flight test results and how they compared to our MATLAB and </w:t>
+      </w:r>
+      <w:proofErr w:type="spellStart"/>
+      <w:r>
+        <w:t>OpenRocket</w:t>
+      </w:r>
+      <w:proofErr w:type="spellEnd"/>
+      <w:r>
+        <w:t xml:space="preserve"> models.</w:t>
       </w:r>
     </w:p>
     <w:p>
@@ -17849,12 +18039,14 @@
       <w:r>
         <w:t xml:space="preserve"> </w:t>
       </w:r>
+      <w:proofErr w:type="spellStart"/>
       <w:r>
         <w:rPr>
           <w:i/>
         </w:rPr>
         <w:t>fmincon</w:t>
       </w:r>
+      <w:proofErr w:type="spellEnd"/>
       <w:r>
         <w:t xml:space="preserve">. </w:t>
       </w:r>
@@ -19591,28 +19783,53 @@
       </w:r>
     </w:p>
     <w:p>
+      <w:pPr>
+        <w:pStyle w:val="ListParagraph"/>
+        <w:numPr>
+          <w:ilvl w:val="0"/>
+          <w:numId w:val="22"/>
+        </w:numPr>
+      </w:pPr>
       <w:r>
         <w:lastRenderedPageBreak/>
+        <w:t>The creation of the staging coupler</w:t>
+      </w:r>
+    </w:p>
+    <w:p>
+      <w:r>
         <w:t>Five minute, two-part epoxy is used for the connection of the majority of the compon</w:t>
       </w:r>
       <w:r>
         <w:t xml:space="preserve">ents on the competition rocket. Over every critical connection, </w:t>
       </w:r>
       <w:r>
-        <w:t xml:space="preserve">generous fillets are created for greater strength. The centering rings are one of the most critical components in regards to strength. One centering ring was attached to the top of the booster engine tube and one was placed so the end of the ring would fit directly to the top of the fin tab, once inserted. The shock cord is then wrapped around the top centering ring and pulled through the entire body tube to be later attached to the bulk place on the staging coupler connecting the sustainer and booster together for the first few seconds of flight. Once the shock cord position is set, and the centering rings have gone through a full cure (1 hour), we place epoxy inside the body tube to meet the top centering ring when the engine tube assembly is pushed up. By having the top centering ring encased by the body tube, it is easiest to have the centering ring create a natural fillet from the epoxy placed loosely inside the body tube near the final position of the top centering ring. We do the same for the bottom centering rings when the engine assembly is halfway to its final location. Once the </w:t>
-      </w:r>
-      <w:r>
-        <w:t>engine</w:t>
-      </w:r>
-      <w:r>
-        <w:t xml:space="preserve"> tube assembly is pushed slowly to its final location, </w:t>
-      </w:r>
-      <w:r>
-        <w:t xml:space="preserve">we add more epoxy to the aft end of the bottom centering rings for extra strength connecting the engine tube assembly to the booster body tube. The booster fin tabs are then covered with epoxy and pushed through the fin slots in the booster body tube. Additional fillets are made inside as the tab presses against the engine tube. When the epoxy is beginning to set, our laser cut fin alignment tool is brought in to ensure correct fin alignment with respect to the body tube (perpendicular mate). A third centering ring is then brought in to the bottom of the rocket to seal the bottom of the rocket completely and provide further support to the aft end of the fin tabs. Epoxy fillets are created for the third centering ring </w:t>
+        <w:t>generous fillets are created for greater strength. The centering rings are one of the most critical components in regards to strength. One centering ring was attached to the top of the booster engine tube and one was placed so the end of the ring would fit directly to the top of the fin tab, once inserted. The shock cord is then wrapped around the top centering ring and pulled through the entire body tube to be later attached to the bulk place on the staging coupler connecting the sustainer and booster together for the first few seconds of flight. Once the shock cord position is set, and the centering rings have gone through a full cure (1 hour), we place epoxy inside the body tube to meet the top centering ring when the engine tube assembly i</w:t>
       </w:r>
       <w:bookmarkStart w:id="544" w:name="_GoBack"/>
       <w:bookmarkEnd w:id="544"/>
-    </w:p>
+      <w:r>
+        <w:t xml:space="preserve">s pushed up. By having the top centering ring encased by the body tube, it is easiest to have the centering ring create a natural fillet from the epoxy placed loosely inside the body tube near the final position of the top centering ring. We do the same for the bottom centering rings when the engine assembly is halfway to its final location. Once the </w:t>
+      </w:r>
+      <w:r>
+        <w:t>engine</w:t>
+      </w:r>
+      <w:r>
+        <w:t xml:space="preserve"> tube assembly is pushed slowly to its final location, </w:t>
+      </w:r>
+      <w:r>
+        <w:t xml:space="preserve">we add more epoxy to the aft end of the bottom centering rings for extra strength connecting the engine tube assembly to the booster body tube. The booster fin tabs are then covered with epoxy and pushed through the fin slots in the booster body tube. Additional fillets are made inside as the tab presses against the engine tube. When the epoxy is beginning to set, our laser cut fin alignment tool is brought in to ensure correct fin alignment with respect to the body tube (perpendicular mate). A third centering ring is then brought in to the bottom of the rocket to seal the bottom completely and provide further support to the aft end of the fin tabs. Epoxy fillets are created for the third centering ring </w:t>
+      </w:r>
+      <w:r>
+        <w:t xml:space="preserve">on the aft end. </w:t>
+      </w:r>
+      <w:r>
+        <w:t>The aft retainer is then epoxied onto the end of the engine tube for boos</w:t>
+      </w:r>
+      <w:r>
+        <w:t>ter engine retainment at launch. The forward end of the Kevlar will then be connected to our staging coupler which will complete the booster rocket section. The staging coupler is assembled from our carbon fiber coupler body tube, a carbon fiber body tube piece (2cm long), and two different acrylic bulk plates. The carbon fiber body tube is slipped onto the middle of the coupler body tube and epoxied one with fillets on either side. We then grab the small and large bulk plates and epoxy them together so that the small bulk plate fits into the coupler body tube, and the larger one mates with the edge of the coupler body tube. The bulk plates are then epoxied onto the aft side o</w:t>
+      </w:r>
+    </w:p>
+    <w:p/>
     <w:p>
       <w:r>
         <w:tab/>
@@ -19641,14 +19858,21 @@
         <w:rPr>
           <w:sz w:val="36"/>
         </w:rPr>
-        <w:t xml:space="preserve">Like most rockets, ours was designed with the engines picked. With our experience in Cessaroni engines, we picked a booster </w:t>
-      </w:r>
+        <w:t xml:space="preserve">Like most rockets, ours was designed with the engines picked. With our experience in </w:t>
+      </w:r>
+      <w:proofErr w:type="spellStart"/>
       <w:r>
         <w:rPr>
           <w:sz w:val="36"/>
         </w:rPr>
-        <w:lastRenderedPageBreak/>
-        <w:t xml:space="preserve">and sustainer engine that would bring us to a maximum of 640 Ns. We were able to use our simulations to justify that that booster and sustainer engine combination we selected produced the greatest height for a basic multi-stage rocket compared to other engines available to us. </w:t>
+        <w:t>Cessaroni</w:t>
+      </w:r>
+      <w:proofErr w:type="spellEnd"/>
+      <w:r>
+        <w:rPr>
+          <w:sz w:val="36"/>
+        </w:rPr>
+        <w:t xml:space="preserve"> engines, we picked a booster and sustainer engine that would bring us to a maximum of 640 Ns. We were able to use our simulations to justify that that booster and sustainer engine combination we selected produced the greatest height for a basic multi-stage rocket compared to other engines available to us. </w:t>
       </w:r>
     </w:p>
     <w:p/>
@@ -19714,6 +19938,7 @@
         </w:rPr>
         <w:t xml:space="preserve">; although as the team fine-tunes its MATLAB code and </w:t>
       </w:r>
+      <w:proofErr w:type="spellStart"/>
       <w:r>
         <w:rPr>
           <w:rFonts w:eastAsia="Times New Roman" w:cs="Times New Roman"/>
@@ -19723,6 +19948,7 @@
         </w:rPr>
         <w:t>fmincon</w:t>
       </w:r>
+      <w:proofErr w:type="spellEnd"/>
       <w:r>
         <w:rPr>
           <w:rFonts w:eastAsia="Times New Roman" w:cs="Times New Roman"/>
@@ -19827,12 +20053,19 @@
         <w:rPr>
           <w:szCs w:val="24"/>
         </w:rPr>
-        <w:t xml:space="preserve"> servo and Arduino was proposed to trigger each deployment.</w:t>
+        <w:t xml:space="preserve"> servo and Arduino was proposed to trigger each </w:t>
       </w:r>
       <w:r>
         <w:rPr>
           <w:szCs w:val="24"/>
         </w:rPr>
+        <w:lastRenderedPageBreak/>
+        <w:t>deployment.</w:t>
+      </w:r>
+      <w:r>
+        <w:rPr>
+          <w:szCs w:val="24"/>
+        </w:rPr>
         <w:t xml:space="preserve"> </w:t>
       </w:r>
       <w:r>
@@ -19860,7 +20093,15 @@
         <w:t xml:space="preserve">it was in the </w:t>
       </w:r>
       <w:r>
-        <w:t>team’s best interest to use the TeleMega altimeter</w:t>
+        <w:t xml:space="preserve">team’s best interest to use the </w:t>
+      </w:r>
+      <w:proofErr w:type="spellStart"/>
+      <w:r>
+        <w:t>TeleMega</w:t>
+      </w:r>
+      <w:proofErr w:type="spellEnd"/>
+      <w:r>
+        <w:t xml:space="preserve"> altimeter</w:t>
       </w:r>
       <w:r>
         <w:t>.</w:t>
@@ -19961,7 +20202,6 @@
           <w:szCs w:val="28"/>
           <w:u w:val="single"/>
         </w:rPr>
-        <w:lastRenderedPageBreak/>
         <w:drawing>
           <wp:inline distT="0" distB="0" distL="0" distR="0" wp14:anchorId="7E50B318" wp14:editId="59D5BDE7">
             <wp:extent cx="3040911" cy="3593803"/>
@@ -20322,7 +20562,16 @@
           <w:color w:val="000000"/>
           <w:szCs w:val="27"/>
         </w:rPr>
-        <w:t>. From there we can address the differences between the</w:t>
+        <w:t xml:space="preserve">. </w:t>
+      </w:r>
+      <w:r>
+        <w:rPr>
+          <w:rFonts w:eastAsia="Times New Roman" w:cs="Times New Roman"/>
+          <w:color w:val="000000"/>
+          <w:szCs w:val="27"/>
+        </w:rPr>
+        <w:lastRenderedPageBreak/>
+        <w:t>From there we can address the differences between the</w:t>
       </w:r>
       <w:r>
         <w:rPr>
@@ -20365,16 +20614,7 @@
           <w:color w:val="000000"/>
           <w:szCs w:val="27"/>
         </w:rPr>
-        <w:t xml:space="preserve">, we plan to test the opening of our small and main parachute in the sustainer body tube using very fine gun powder and an electrical spark made from the </w:t>
-      </w:r>
-      <w:r>
-        <w:rPr>
-          <w:rFonts w:eastAsia="Times New Roman" w:cs="Times New Roman"/>
-          <w:color w:val="000000"/>
-          <w:szCs w:val="27"/>
-        </w:rPr>
-        <w:lastRenderedPageBreak/>
-        <w:t>Telemega. Last year, we were able to master the software of the Telemega (with many mistakes) to ensure we understand it enough to ensure a safe and successful flight with full recovery.</w:t>
+        <w:t>, we plan to test the opening of our small and main parachute in the sustainer body tube using very fine gun powder and an electrical spark made from the Telemega. Last year, we were able to master the software of the Telemega (with many mistakes) to ensure we understand it enough to ensure a safe and successful flight with full recovery.</w:t>
       </w:r>
     </w:p>
     <w:p/>
@@ -20749,6 +20989,7 @@
       <w:bookmarkStart w:id="557" w:name="_Toc514801820"/>
       <w:bookmarkStart w:id="558" w:name="_Toc524608587"/>
       <w:r>
+        <w:lastRenderedPageBreak/>
         <w:t>Parachute</w:t>
       </w:r>
       <w:r>
@@ -20768,11 +21009,7 @@
         <w:t xml:space="preserve"> easily transferable to our competition rocket. </w:t>
       </w:r>
       <w:r>
-        <w:t xml:space="preserve">A major change from our original design report, the negation of our drogue parachute, was chosen mainly to ensure the rocket gets down to sight level as soon as it can. We will be incorporating a small, drogue-like parachute with our main parachute, folded in a way to </w:t>
-      </w:r>
-      <w:r>
-        <w:lastRenderedPageBreak/>
-        <w:t xml:space="preserve">ensure the drogue opens first. With the extra strength of 1000 lb. Kevlar shock cord, professionally made parachutes and reinforced centering rings, we have calculated that the force from two separate parachutes opening at different times does not have the required strength to break any critical components to lead to failure. </w:t>
+        <w:t xml:space="preserve">A major change from our original design report, the negation of our drogue parachute, was chosen mainly to ensure the rocket gets down to sight level as soon as it can. We will be incorporating a small, drogue-like parachute with our main parachute, folded in a way to ensure the drogue opens first. With the extra strength of 1000 lb. Kevlar shock cord, professionally made parachutes and reinforced centering rings, we have calculated that the force from two separate parachutes opening at different times does not have the required strength to break any critical components to lead to failure. </w:t>
       </w:r>
     </w:p>
     <w:p/>
@@ -21363,7 +21600,25 @@
           <w:sz w:val="24"/>
           <w:szCs w:val="24"/>
         </w:rPr>
-        <w:t>[1] Borrowman, J. S. (1966). The Theoretical Prediction of the Center of Pressure. NARAM -8. NASA.</w:t>
+        <w:t xml:space="preserve">[1] </w:t>
+      </w:r>
+      <w:proofErr w:type="spellStart"/>
+      <w:r>
+        <w:rPr>
+          <w:rFonts w:eastAsia="Times New Roman" w:cs="Times New Roman"/>
+          <w:sz w:val="24"/>
+          <w:szCs w:val="24"/>
+        </w:rPr>
+        <w:t>Borrowman</w:t>
+      </w:r>
+      <w:proofErr w:type="spellEnd"/>
+      <w:r>
+        <w:rPr>
+          <w:rFonts w:eastAsia="Times New Roman" w:cs="Times New Roman"/>
+          <w:sz w:val="24"/>
+          <w:szCs w:val="24"/>
+        </w:rPr>
+        <w:t>, J. S. (1966). The Theoretical Prediction of the Center of Pressure. NARAM -8. NASA.</w:t>
       </w:r>
     </w:p>
     <w:p>
@@ -21392,7 +21647,25 @@
           <w:sz w:val="24"/>
           <w:szCs w:val="24"/>
         </w:rPr>
-        <w:t>. (n.d.). Retrieved from Astronomy Education at the University of Nebraska:</w:t>
+        <w:t>. (</w:t>
+      </w:r>
+      <w:proofErr w:type="spellStart"/>
+      <w:r>
+        <w:rPr>
+          <w:rFonts w:eastAsia="Times New Roman" w:cs="Times New Roman"/>
+          <w:sz w:val="24"/>
+          <w:szCs w:val="24"/>
+        </w:rPr>
+        <w:t>n.d.</w:t>
+      </w:r>
+      <w:proofErr w:type="spellEnd"/>
+      <w:r>
+        <w:rPr>
+          <w:rFonts w:eastAsia="Times New Roman" w:cs="Times New Roman"/>
+          <w:sz w:val="24"/>
+          <w:szCs w:val="24"/>
+        </w:rPr>
+        <w:t>). Retrieved from Astronomy Education at the University of Nebraska:</w:t>
       </w:r>
       <w:bookmarkStart w:id="588" w:name="_Toc513471303"/>
       <w:r>
@@ -21482,13 +21755,23 @@
         </w:rPr>
         <w:t xml:space="preserve">] </w:t>
       </w:r>
+      <w:proofErr w:type="spellStart"/>
       <w:r>
         <w:rPr>
           <w:rFonts w:eastAsia="Times New Roman" w:cs="Times New Roman"/>
           <w:sz w:val="24"/>
           <w:szCs w:val="24"/>
         </w:rPr>
-        <w:t xml:space="preserve">Knacke, T.W., </w:t>
+        <w:t>Knacke</w:t>
+      </w:r>
+      <w:proofErr w:type="spellEnd"/>
+      <w:r>
+        <w:rPr>
+          <w:rFonts w:eastAsia="Times New Roman" w:cs="Times New Roman"/>
+          <w:sz w:val="24"/>
+          <w:szCs w:val="24"/>
+        </w:rPr>
+        <w:t xml:space="preserve">, T.W., </w:t>
       </w:r>
       <w:r>
         <w:rPr>
@@ -21518,7 +21801,21 @@
         <w:rPr>
           <w:sz w:val="24"/>
         </w:rPr>
-        <w:t>[5] Westerfield, Mike. Make: High-Power Rockets. Maker Media, 2018.</w:t>
+        <w:t xml:space="preserve">[5] </w:t>
+      </w:r>
+      <w:proofErr w:type="spellStart"/>
+      <w:r>
+        <w:rPr>
+          <w:sz w:val="24"/>
+        </w:rPr>
+        <w:t>Westerfield</w:t>
+      </w:r>
+      <w:proofErr w:type="spellEnd"/>
+      <w:r>
+        <w:rPr>
+          <w:sz w:val="24"/>
+        </w:rPr>
+        <w:t>, Mike. Make: High-Power Rockets. Maker Media, 2018.</w:t>
       </w:r>
     </w:p>
     <w:p>
@@ -32183,7 +32480,7 @@
         <w:rStyle w:val="PageNumber"/>
         <w:noProof/>
       </w:rPr>
-      <w:t>33</w:t>
+      <w:t>42</w:t>
     </w:r>
     <w:r>
       <w:rPr>
@@ -36240,7 +36537,7 @@
 </file>
 
 <file path=customXml/itemProps1.xml><?xml version="1.0" encoding="utf-8"?>
-<ds:datastoreItem xmlns:ds="http://schemas.openxmlformats.org/officeDocument/2006/customXml" ds:itemID="{4F0897AF-B080-4E49-AA6B-F9AA0DC3E81A}">
+<ds:datastoreItem xmlns:ds="http://schemas.openxmlformats.org/officeDocument/2006/customXml" ds:itemID="{16D4173A-5F2C-4926-AA8C-92B0715FE4D1}">
   <ds:schemaRefs>
     <ds:schemaRef ds:uri="http://schemas.openxmlformats.org/officeDocument/2006/bibliography"/>
   </ds:schemaRefs>

</xml_diff>

<commit_message>
almost done with build process
</commit_message>
<xml_diff>
--- a/Reports and Presentations/Reports/USRC 2018/USRC TECHNICAL REPORT.docx
+++ b/Reports and Presentations/Reports/USRC 2018/USRC TECHNICAL REPORT.docx
@@ -19660,7 +19660,6 @@
         <w:t xml:space="preserve"> </w:t>
       </w:r>
     </w:p>
-    <w:p/>
     <w:p>
       <w:r>
         <w:t xml:space="preserve">With the final dimensions selected for each part of the entire competition rocket, we could begin the building and integration of our rocket. The carbon fiber body tubes, engine tubes, and coupler tubes were purchased online due to our inexperience in rolling our own. This is a goal for the future composite rockets we make. The nosecone was attempted to be made from a 3D printed female mold and fiberglass (because fiberglass allows radio waves through, unlike carbon fiber). Being that it was everyone’s first time dealing with the composites, we made a fiberglass nosecone that was strong and correct inner dimensions, but the outside dimensions were not acceptable for our expectations. Instead, we quickly were able to 3D print our nosecone to the exact dimensions and verify that plastic would be able to handle the amount of force we are expecting on our rocket due to drag. The centering rings and bulk plates used for our couplers were going to be made from a 1/8-inch carbon fiber sheet, but without the necessary equipment to manufacture it to size, we were forced to use a ½-inch acrylic sheet laser cut using out local makerspace. The difference in material and overall thickness proved to be a suitable replacement.  </w:t>
@@ -19681,7 +19680,14 @@
         <w:t xml:space="preserve"> </w:t>
       </w:r>
     </w:p>
-    <w:p/>
+    <w:p>
+      <w:pPr>
+        <w:pStyle w:val="Heading3"/>
+      </w:pPr>
+      <w:r>
+        <w:t>Booster Build Process</w:t>
+      </w:r>
+    </w:p>
     <w:p>
       <w:r>
         <w:t>The</w:t>
@@ -19791,48 +19797,230 @@
         </w:numPr>
       </w:pPr>
       <w:r>
+        <w:t>The creation of the staging coupler</w:t>
+      </w:r>
+    </w:p>
+    <w:p>
+      <w:pPr>
+        <w:pStyle w:val="ListParagraph"/>
+        <w:numPr>
+          <w:ilvl w:val="0"/>
+          <w:numId w:val="22"/>
+        </w:numPr>
+      </w:pPr>
+      <w:r>
+        <w:t>The addition of the recovery system to the shock cord</w:t>
+      </w:r>
+    </w:p>
+    <w:p>
+      <w:r>
         <w:lastRenderedPageBreak/>
-        <w:t>The creation of the staging coupler</w:t>
-      </w:r>
-    </w:p>
-    <w:p>
-      <w:r>
         <w:t>Five minute, two-part epoxy is used for the connection of the majority of the compon</w:t>
       </w:r>
       <w:r>
         <w:t xml:space="preserve">ents on the competition rocket. Over every critical connection, </w:t>
       </w:r>
       <w:r>
-        <w:t>generous fillets are created for greater strength. The centering rings are one of the most critical components in regards to strength. One centering ring was attached to the top of the booster engine tube and one was placed so the end of the ring would fit directly to the top of the fin tab, once inserted. The shock cord is then wrapped around the top centering ring and pulled through the entire body tube to be later attached to the bulk place on the staging coupler connecting the sustainer and booster together for the first few seconds of flight. Once the shock cord position is set, and the centering rings have gone through a full cure (1 hour), we place epoxy inside the body tube to meet the top centering ring when the engine tube assembly i</w:t>
+        <w:t xml:space="preserve">generous fillets are created for greater strength. The centering rings are one of the most critical components in regards to strength. One centering ring was attached to the top of the booster engine tube and one was placed so the end of the ring would fit directly to the top of the fin tab, once inserted. The shock cord is then wrapped around the top centering ring and pulled through the entire body tube to be later attached to the bulk place on the staging coupler connecting the sustainer and booster together for the first few seconds of flight. Once the shock cord position is set, and the centering rings have gone through a full cure (1 hour), we place epoxy inside the body tube to meet the top centering ring when the engine tube assembly is pushed up. By having the top centering ring encased by the body tube, it is easiest to have the centering ring create a natural fillet from the epoxy placed loosely inside the body tube near the final position of the top centering ring. We do the same for the bottom centering rings when the engine assembly is halfway to its final location. Once the </w:t>
+      </w:r>
+      <w:r>
+        <w:t>engine</w:t>
+      </w:r>
+      <w:r>
+        <w:t xml:space="preserve"> tube assembly is pushed slowly to its final location, </w:t>
+      </w:r>
+      <w:r>
+        <w:t xml:space="preserve">we add more epoxy to the aft end of the bottom centering rings for extra strength connecting the engine tube assembly to the booster body tube. The booster fin tabs are then covered with epoxy and pushed through the fin slots in the booster body tube. Additional fillets are made inside as the tab presses against the engine tube. When the epoxy is beginning to set, our laser cut fin alignment tool is brought in to ensure correct fin alignment with respect to the body tube (perpendicular mate). A third centering ring is then brought in to the bottom of the rocket to seal the bottom completely and provide further support to the aft end of the fin tabs. Epoxy fillets are created for the third centering ring </w:t>
+      </w:r>
+      <w:r>
+        <w:t xml:space="preserve">on the aft end. </w:t>
+      </w:r>
+      <w:r>
+        <w:t>The aft retainer is then epoxied onto the end of the engine tube for boos</w:t>
+      </w:r>
+      <w:r>
+        <w:t>ter engine retainment at launch. The forward end of the Kevlar will then be connected to our staging coupler which will complete the booster rocket section. The staging coupler is assembled from our carbon fiber coupler body tube, a carbon fiber body tube piece (2cm long), and two different acrylic bulk plates. The carbon fiber body tube is slipped onto the middle of the coupler body tube and epoxied one with fillets on either side. We then grab the small and large bulk plates and epoxy them together so that the small bulk plate fits into the coupler body tube, and the larger one mates with the edge of the coupler body tube. The bulk plates are then epoxied onto the aft side o</w:t>
+      </w:r>
+      <w:r>
+        <w:t xml:space="preserve">f the staging coupler with the forward end of the shock cord wrapped around two holes within the bulk plates. The parachute swivel hook and parachute lines can then be attached to the middle of the shock cord sticking out of the booster body tube. The parachute is then wrapped with the parachute lines and excess shock cord and positioned inside the forward end of the booster body tube. The staging coupler is placed inside the forward end of the booster body tube with a The parachute will then open after a set time from the built-in black powder ejection charge from the booster engine which will be set to a time that is predicted for booster apogee. </w:t>
+      </w:r>
+    </w:p>
+    <w:p>
+      <w:pPr>
+        <w:pStyle w:val="Heading3"/>
+      </w:pPr>
+      <w:r>
+        <w:t>Sustainer Build Process</w:t>
+      </w:r>
+    </w:p>
+    <w:p>
+      <w:r>
+        <w:t>The sustainer has similar build process’, but there are additional features to consider.</w:t>
+      </w:r>
+      <w:r>
+        <w:t xml:space="preserve"> </w:t>
+      </w:r>
+      <w:r>
+        <w:t>To avoid repetition, the sustainer build process explained below will only elaborate on the differences from the booster build.</w:t>
+      </w:r>
+    </w:p>
+    <w:p>
+      <w:r>
+        <w:t xml:space="preserve"> The main sections that need to be assembled for the sustainer are as follows:</w:t>
+      </w:r>
+    </w:p>
+    <w:p>
+      <w:pPr>
+        <w:pStyle w:val="ListParagraph"/>
+        <w:numPr>
+          <w:ilvl w:val="0"/>
+          <w:numId w:val="24"/>
+        </w:numPr>
+      </w:pPr>
+      <w:r>
+        <w:t>The engine tube and centering ring</w:t>
+      </w:r>
+      <w:r>
+        <w:t xml:space="preserve"> assembly with shock cord and sustainer ignition wire slots</w:t>
+      </w:r>
+      <w:r>
+        <w:t xml:space="preserve"> </w:t>
+      </w:r>
+    </w:p>
+    <w:p>
+      <w:pPr>
+        <w:pStyle w:val="ListParagraph"/>
+        <w:numPr>
+          <w:ilvl w:val="0"/>
+          <w:numId w:val="24"/>
+        </w:numPr>
+      </w:pPr>
+      <w:r>
+        <w:t>The addition of the shock cord to the engine tube assembly for recovery attachment</w:t>
+      </w:r>
+    </w:p>
+    <w:p>
+      <w:pPr>
+        <w:pStyle w:val="ListParagraph"/>
+        <w:numPr>
+          <w:ilvl w:val="0"/>
+          <w:numId w:val="24"/>
+        </w:numPr>
+      </w:pPr>
+      <w:r>
+        <w:t>The insertion of the engine tube assembly to the body tube</w:t>
+      </w:r>
+    </w:p>
+    <w:p>
+      <w:pPr>
+        <w:pStyle w:val="ListParagraph"/>
+        <w:numPr>
+          <w:ilvl w:val="0"/>
+          <w:numId w:val="24"/>
+        </w:numPr>
+      </w:pPr>
+      <w:r>
+        <w:t>The connection of the fins to the fin slots of the body tube</w:t>
+      </w:r>
+    </w:p>
+    <w:p>
+      <w:pPr>
+        <w:pStyle w:val="ListParagraph"/>
+        <w:numPr>
+          <w:ilvl w:val="0"/>
+          <w:numId w:val="24"/>
+        </w:numPr>
+      </w:pPr>
+      <w:r>
+        <w:t>The addition of an aft retainer to the end of the engine tube</w:t>
+      </w:r>
+    </w:p>
+    <w:p>
+      <w:pPr>
+        <w:pStyle w:val="ListParagraph"/>
+        <w:numPr>
+          <w:ilvl w:val="0"/>
+          <w:numId w:val="24"/>
+        </w:numPr>
+      </w:pPr>
+      <w:r>
+        <w:t xml:space="preserve">The </w:t>
+      </w:r>
+      <w:r>
+        <w:t>creation of the forward</w:t>
+      </w:r>
+      <w:r>
+        <w:t xml:space="preserve"> coupler</w:t>
+      </w:r>
+      <w:r>
+        <w:t xml:space="preserve"> </w:t>
+      </w:r>
+    </w:p>
+    <w:p>
+      <w:pPr>
+        <w:pStyle w:val="ListParagraph"/>
+        <w:numPr>
+          <w:ilvl w:val="0"/>
+          <w:numId w:val="24"/>
+        </w:numPr>
+      </w:pPr>
+      <w:r>
+        <w:t>The assembly of the e-bay inside the nose cone</w:t>
+      </w:r>
+    </w:p>
+    <w:p>
+      <w:pPr>
+        <w:pStyle w:val="ListParagraph"/>
+        <w:numPr>
+          <w:ilvl w:val="0"/>
+          <w:numId w:val="24"/>
+        </w:numPr>
+      </w:pPr>
+      <w:r>
+        <w:lastRenderedPageBreak/>
+        <w:t>The addition of the recovery system to the shock cord</w:t>
+      </w:r>
+      <w:r>
+        <w:t xml:space="preserve"> and </w:t>
+      </w:r>
+      <w:r>
+        <w:t>an aft ejection charge</w:t>
+      </w:r>
+      <w:r>
+        <w:t xml:space="preserve"> on the forward coupler bulk plate</w:t>
+      </w:r>
+    </w:p>
+    <w:p/>
+    <w:p/>
+    <w:p>
+      <w:r>
+        <w:t xml:space="preserve">The sustainer engine tube and centering ring assembly is created nearly identically, but the centering rings have an extra slot for the sustainer ignition wire to travel through. The shock cord is then wrapped around the engine tube using both centering rings. Once the shock cord is attached to the engine tube and centering ring assembly, the attachment to the body tube works the same as the booster. The fins are attached with heavy fillets on every mated surface. The aft retainer can then be attached to the end of the sustainer engine tube. The staging coupler from the booster assembly must then be modified to be able to insert into the bottom of the sustainer body tube by cutting slits that avoid the fin tabs, and light sanding all around. The forward coupler can then be made by an identical process from the booster assembly. The </w:t>
+      </w:r>
+      <w:r>
+        <w:t xml:space="preserve">electronics </w:t>
+      </w:r>
+      <w:r>
+        <w:t>sled is then outfitted with the Telemega, battery, switch and the SEDS altimeter.</w:t>
+      </w:r>
+      <w:r>
+        <w:t xml:space="preserve"> With Styrofoam being epoxied into the tip of the nose cone creating a tight slit in the middle, the front of the electronics sled can be wedged in between making the it static in the nose cone. The forward coupler can then be sanded to a tolerance fit to close the electronic bay in the nose cone. Vent holes are then added to the forward coupler to ensure correct pressure readings through flight. This new electronics bay offers a huge upgrade to instantaneous accessibility a</w:t>
       </w:r>
       <w:bookmarkStart w:id="544" w:name="_GoBack"/>
       <w:bookmarkEnd w:id="544"/>
       <w:r>
-        <w:t xml:space="preserve">s pushed up. By having the top centering ring encased by the body tube, it is easiest to have the centering ring create a natural fillet from the epoxy placed loosely inside the body tube near the final position of the top centering ring. We do the same for the bottom centering rings when the engine assembly is halfway to its final location. Once the </w:t>
-      </w:r>
-      <w:r>
-        <w:t>engine</w:t>
-      </w:r>
-      <w:r>
-        <w:t xml:space="preserve"> tube assembly is pushed slowly to its final location, </w:t>
-      </w:r>
-      <w:r>
-        <w:t xml:space="preserve">we add more epoxy to the aft end of the bottom centering rings for extra strength connecting the engine tube assembly to the booster body tube. The booster fin tabs are then covered with epoxy and pushed through the fin slots in the booster body tube. Additional fillets are made inside as the tab presses against the engine tube. When the epoxy is beginning to set, our laser cut fin alignment tool is brought in to ensure correct fin alignment with respect to the body tube (perpendicular mate). A third centering ring is then brought in to the bottom of the rocket to seal the bottom completely and provide further support to the aft end of the fin tabs. Epoxy fillets are created for the third centering ring </w:t>
-      </w:r>
-      <w:r>
-        <w:t xml:space="preserve">on the aft end. </w:t>
-      </w:r>
-      <w:r>
-        <w:t>The aft retainer is then epoxied onto the end of the engine tube for boos</w:t>
-      </w:r>
-      <w:r>
-        <w:t>ter engine retainment at launch. The forward end of the Kevlar will then be connected to our staging coupler which will complete the booster rocket section. The staging coupler is assembled from our carbon fiber coupler body tube, a carbon fiber body tube piece (2cm long), and two different acrylic bulk plates. The carbon fiber body tube is slipped onto the middle of the coupler body tube and epoxied one with fillets on either side. We then grab the small and large bulk plates and epoxy them together so that the small bulk plate fits into the coupler body tube, and the larger one mates with the edge of the coupler body tube. The bulk plates are then epoxied onto the aft side o</w:t>
-      </w:r>
-    </w:p>
-    <w:p/>
-    <w:p>
-      <w:r>
-        <w:tab/>
+        <w:t xml:space="preserve">nd testing. </w:t>
+      </w:r>
+      <w:r>
+        <w:t xml:space="preserve">The front of the shock cord attached to the sustainer engine tube and centering ring assembly can then be attached to the aft bulk plates of the forward coupler. The small and large parachutes </w:t>
+      </w:r>
+      <w:r>
+        <w:t>can then attach</w:t>
+      </w:r>
+      <w:r>
+        <w:t xml:space="preserve"> so that the small parachute would open first.</w:t>
+      </w:r>
+      <w:r>
+        <w:t xml:space="preserve"> The aft ejection charge is then equipped onto the forward coupler bulk plate to ensure safe recovery of the sustainer. </w:t>
       </w:r>
     </w:p>
     <w:p/>
@@ -19858,6 +20046,7 @@
         <w:rPr>
           <w:sz w:val="36"/>
         </w:rPr>
+        <w:lastRenderedPageBreak/>
         <w:t xml:space="preserve">Like most rockets, ours was designed with the engines picked. With our experience in </w:t>
       </w:r>
       <w:proofErr w:type="spellStart"/>
@@ -20053,14 +20242,7 @@
         <w:rPr>
           <w:szCs w:val="24"/>
         </w:rPr>
-        <w:t xml:space="preserve"> servo and Arduino was proposed to trigger each </w:t>
-      </w:r>
-      <w:r>
-        <w:rPr>
-          <w:szCs w:val="24"/>
-        </w:rPr>
-        <w:lastRenderedPageBreak/>
-        <w:t>deployment.</w:t>
+        <w:t xml:space="preserve"> servo and Arduino was proposed to trigger each deployment.</w:t>
       </w:r>
       <w:r>
         <w:rPr>
@@ -20202,6 +20384,7 @@
           <w:szCs w:val="28"/>
           <w:u w:val="single"/>
         </w:rPr>
+        <w:lastRenderedPageBreak/>
         <w:drawing>
           <wp:inline distT="0" distB="0" distL="0" distR="0" wp14:anchorId="7E50B318" wp14:editId="59D5BDE7">
             <wp:extent cx="3040911" cy="3593803"/>
@@ -20562,16 +20745,7 @@
           <w:color w:val="000000"/>
           <w:szCs w:val="27"/>
         </w:rPr>
-        <w:t xml:space="preserve">. </w:t>
-      </w:r>
-      <w:r>
-        <w:rPr>
-          <w:rFonts w:eastAsia="Times New Roman" w:cs="Times New Roman"/>
-          <w:color w:val="000000"/>
-          <w:szCs w:val="27"/>
-        </w:rPr>
-        <w:lastRenderedPageBreak/>
-        <w:t>From there we can address the differences between the</w:t>
+        <w:t>. From there we can address the differences between the</w:t>
       </w:r>
       <w:r>
         <w:rPr>
@@ -20614,7 +20788,16 @@
           <w:color w:val="000000"/>
           <w:szCs w:val="27"/>
         </w:rPr>
-        <w:t>, we plan to test the opening of our small and main parachute in the sustainer body tube using very fine gun powder and an electrical spark made from the Telemega. Last year, we were able to master the software of the Telemega (with many mistakes) to ensure we understand it enough to ensure a safe and successful flight with full recovery.</w:t>
+        <w:t xml:space="preserve">, we plan to test the opening of our small and main parachute in the sustainer body tube using very fine gun powder and an electrical spark made from the </w:t>
+      </w:r>
+      <w:r>
+        <w:rPr>
+          <w:rFonts w:eastAsia="Times New Roman" w:cs="Times New Roman"/>
+          <w:color w:val="000000"/>
+          <w:szCs w:val="27"/>
+        </w:rPr>
+        <w:lastRenderedPageBreak/>
+        <w:t>Telemega. Last year, we were able to master the software of the Telemega (with many mistakes) to ensure we understand it enough to ensure a safe and successful flight with full recovery.</w:t>
       </w:r>
     </w:p>
     <w:p/>
@@ -20989,7 +21172,6 @@
       <w:bookmarkStart w:id="557" w:name="_Toc514801820"/>
       <w:bookmarkStart w:id="558" w:name="_Toc524608587"/>
       <w:r>
-        <w:lastRenderedPageBreak/>
         <w:t>Parachute</w:t>
       </w:r>
       <w:r>
@@ -21009,7 +21191,11 @@
         <w:t xml:space="preserve"> easily transferable to our competition rocket. </w:t>
       </w:r>
       <w:r>
-        <w:t xml:space="preserve">A major change from our original design report, the negation of our drogue parachute, was chosen mainly to ensure the rocket gets down to sight level as soon as it can. We will be incorporating a small, drogue-like parachute with our main parachute, folded in a way to ensure the drogue opens first. With the extra strength of 1000 lb. Kevlar shock cord, professionally made parachutes and reinforced centering rings, we have calculated that the force from two separate parachutes opening at different times does not have the required strength to break any critical components to lead to failure. </w:t>
+        <w:t xml:space="preserve">A major change from our original design report, the negation of our drogue parachute, was chosen mainly to ensure the rocket gets down to sight level as soon as it can. We will be incorporating a small, drogue-like parachute with our main parachute, folded in a way to </w:t>
+      </w:r>
+      <w:r>
+        <w:lastRenderedPageBreak/>
+        <w:t xml:space="preserve">ensure the drogue opens first. With the extra strength of 1000 lb. Kevlar shock cord, professionally made parachutes and reinforced centering rings, we have calculated that the force from two separate parachutes opening at different times does not have the required strength to break any critical components to lead to failure. </w:t>
       </w:r>
     </w:p>
     <w:p/>
@@ -32480,7 +32666,7 @@
         <w:rStyle w:val="PageNumber"/>
         <w:noProof/>
       </w:rPr>
-      <w:t>42</w:t>
+      <w:t>44</w:t>
     </w:r>
     <w:r>
       <w:rPr>
@@ -32839,6 +33025,92 @@
     </w:lvl>
   </w:abstractNum>
   <w:abstractNum w:abstractNumId="3" w15:restartNumberingAfterBreak="0">
+    <w:nsid w:val="0AC84EF3"/>
+    <w:multiLevelType w:val="hybridMultilevel"/>
+    <w:tmpl w:val="3070BADA"/>
+    <w:lvl w:ilvl="0" w:tplc="0409000F">
+      <w:start w:val="1"/>
+      <w:numFmt w:val="decimal"/>
+      <w:lvlText w:val="%1."/>
+      <w:lvlJc w:val="left"/>
+      <w:pPr>
+        <w:ind w:left="720" w:hanging="360"/>
+      </w:pPr>
+    </w:lvl>
+    <w:lvl w:ilvl="1" w:tplc="04090019" w:tentative="1">
+      <w:start w:val="1"/>
+      <w:numFmt w:val="lowerLetter"/>
+      <w:lvlText w:val="%2."/>
+      <w:lvlJc w:val="left"/>
+      <w:pPr>
+        <w:ind w:left="1440" w:hanging="360"/>
+      </w:pPr>
+    </w:lvl>
+    <w:lvl w:ilvl="2" w:tplc="0409001B" w:tentative="1">
+      <w:start w:val="1"/>
+      <w:numFmt w:val="lowerRoman"/>
+      <w:lvlText w:val="%3."/>
+      <w:lvlJc w:val="right"/>
+      <w:pPr>
+        <w:ind w:left="2160" w:hanging="180"/>
+      </w:pPr>
+    </w:lvl>
+    <w:lvl w:ilvl="3" w:tplc="0409000F" w:tentative="1">
+      <w:start w:val="1"/>
+      <w:numFmt w:val="decimal"/>
+      <w:lvlText w:val="%4."/>
+      <w:lvlJc w:val="left"/>
+      <w:pPr>
+        <w:ind w:left="2880" w:hanging="360"/>
+      </w:pPr>
+    </w:lvl>
+    <w:lvl w:ilvl="4" w:tplc="04090019" w:tentative="1">
+      <w:start w:val="1"/>
+      <w:numFmt w:val="lowerLetter"/>
+      <w:lvlText w:val="%5."/>
+      <w:lvlJc w:val="left"/>
+      <w:pPr>
+        <w:ind w:left="3600" w:hanging="360"/>
+      </w:pPr>
+    </w:lvl>
+    <w:lvl w:ilvl="5" w:tplc="0409001B" w:tentative="1">
+      <w:start w:val="1"/>
+      <w:numFmt w:val="lowerRoman"/>
+      <w:lvlText w:val="%6."/>
+      <w:lvlJc w:val="right"/>
+      <w:pPr>
+        <w:ind w:left="4320" w:hanging="180"/>
+      </w:pPr>
+    </w:lvl>
+    <w:lvl w:ilvl="6" w:tplc="0409000F" w:tentative="1">
+      <w:start w:val="1"/>
+      <w:numFmt w:val="decimal"/>
+      <w:lvlText w:val="%7."/>
+      <w:lvlJc w:val="left"/>
+      <w:pPr>
+        <w:ind w:left="5040" w:hanging="360"/>
+      </w:pPr>
+    </w:lvl>
+    <w:lvl w:ilvl="7" w:tplc="04090019" w:tentative="1">
+      <w:start w:val="1"/>
+      <w:numFmt w:val="lowerLetter"/>
+      <w:lvlText w:val="%8."/>
+      <w:lvlJc w:val="left"/>
+      <w:pPr>
+        <w:ind w:left="5760" w:hanging="360"/>
+      </w:pPr>
+    </w:lvl>
+    <w:lvl w:ilvl="8" w:tplc="0409001B" w:tentative="1">
+      <w:start w:val="1"/>
+      <w:numFmt w:val="lowerRoman"/>
+      <w:lvlText w:val="%9."/>
+      <w:lvlJc w:val="right"/>
+      <w:pPr>
+        <w:ind w:left="6480" w:hanging="180"/>
+      </w:pPr>
+    </w:lvl>
+  </w:abstractNum>
+  <w:abstractNum w:abstractNumId="4" w15:restartNumberingAfterBreak="0">
     <w:nsid w:val="0CDC76C5"/>
     <w:multiLevelType w:val="multilevel"/>
     <w:tmpl w:val="871E2D46"/>
@@ -32951,7 +33223,7 @@
       </w:pPr>
     </w:lvl>
   </w:abstractNum>
-  <w:abstractNum w:abstractNumId="4" w15:restartNumberingAfterBreak="0">
+  <w:abstractNum w:abstractNumId="5" w15:restartNumberingAfterBreak="0">
     <w:nsid w:val="10B64689"/>
     <w:multiLevelType w:val="hybridMultilevel"/>
     <w:tmpl w:val="4EC43A32"/>
@@ -33091,7 +33363,7 @@
       </w:rPr>
     </w:lvl>
   </w:abstractNum>
-  <w:abstractNum w:abstractNumId="5" w15:restartNumberingAfterBreak="0">
+  <w:abstractNum w:abstractNumId="6" w15:restartNumberingAfterBreak="0">
     <w:nsid w:val="181358D1"/>
     <w:multiLevelType w:val="hybridMultilevel"/>
     <w:tmpl w:val="30A24302"/>
@@ -33204,7 +33476,7 @@
       </w:rPr>
     </w:lvl>
   </w:abstractNum>
-  <w:abstractNum w:abstractNumId="6" w15:restartNumberingAfterBreak="0">
+  <w:abstractNum w:abstractNumId="7" w15:restartNumberingAfterBreak="0">
     <w:nsid w:val="1CF521B5"/>
     <w:multiLevelType w:val="multilevel"/>
     <w:tmpl w:val="8EF49CB2"/>
@@ -33320,7 +33592,7 @@
       </w:rPr>
     </w:lvl>
   </w:abstractNum>
-  <w:abstractNum w:abstractNumId="7" w15:restartNumberingAfterBreak="0">
+  <w:abstractNum w:abstractNumId="8" w15:restartNumberingAfterBreak="0">
     <w:nsid w:val="1D3B24E3"/>
     <w:multiLevelType w:val="hybridMultilevel"/>
     <w:tmpl w:val="9E769148"/>
@@ -33433,7 +33705,7 @@
       </w:rPr>
     </w:lvl>
   </w:abstractNum>
-  <w:abstractNum w:abstractNumId="8" w15:restartNumberingAfterBreak="0">
+  <w:abstractNum w:abstractNumId="9" w15:restartNumberingAfterBreak="0">
     <w:nsid w:val="2AE557A3"/>
     <w:multiLevelType w:val="hybridMultilevel"/>
     <w:tmpl w:val="7B18A8A0"/>
@@ -33573,7 +33845,7 @@
       </w:rPr>
     </w:lvl>
   </w:abstractNum>
-  <w:abstractNum w:abstractNumId="9" w15:restartNumberingAfterBreak="0">
+  <w:abstractNum w:abstractNumId="10" w15:restartNumberingAfterBreak="0">
     <w:nsid w:val="2CAA3E6C"/>
     <w:multiLevelType w:val="hybridMultilevel"/>
     <w:tmpl w:val="E9CCFE72"/>
@@ -33659,7 +33931,7 @@
       </w:pPr>
     </w:lvl>
   </w:abstractNum>
-  <w:abstractNum w:abstractNumId="10" w15:restartNumberingAfterBreak="0">
+  <w:abstractNum w:abstractNumId="11" w15:restartNumberingAfterBreak="0">
     <w:nsid w:val="3B6D1186"/>
     <w:multiLevelType w:val="multilevel"/>
     <w:tmpl w:val="8EF49CB2"/>
@@ -33775,7 +34047,7 @@
       </w:rPr>
     </w:lvl>
   </w:abstractNum>
-  <w:abstractNum w:abstractNumId="11" w15:restartNumberingAfterBreak="0">
+  <w:abstractNum w:abstractNumId="12" w15:restartNumberingAfterBreak="0">
     <w:nsid w:val="3B6F5C7D"/>
     <w:multiLevelType w:val="hybridMultilevel"/>
     <w:tmpl w:val="F880F3C6"/>
@@ -33861,7 +34133,7 @@
       </w:pPr>
     </w:lvl>
   </w:abstractNum>
-  <w:abstractNum w:abstractNumId="12" w15:restartNumberingAfterBreak="0">
+  <w:abstractNum w:abstractNumId="13" w15:restartNumberingAfterBreak="0">
     <w:nsid w:val="41FC1DE2"/>
     <w:multiLevelType w:val="hybridMultilevel"/>
     <w:tmpl w:val="5FB03F1C"/>
@@ -34001,7 +34273,7 @@
       </w:rPr>
     </w:lvl>
   </w:abstractNum>
-  <w:abstractNum w:abstractNumId="13" w15:restartNumberingAfterBreak="0">
+  <w:abstractNum w:abstractNumId="14" w15:restartNumberingAfterBreak="0">
     <w:nsid w:val="45BB4CDF"/>
     <w:multiLevelType w:val="hybridMultilevel"/>
     <w:tmpl w:val="A7E2FFDE"/>
@@ -34114,7 +34386,7 @@
       </w:rPr>
     </w:lvl>
   </w:abstractNum>
-  <w:abstractNum w:abstractNumId="14" w15:restartNumberingAfterBreak="0">
+  <w:abstractNum w:abstractNumId="15" w15:restartNumberingAfterBreak="0">
     <w:nsid w:val="47776DA3"/>
     <w:multiLevelType w:val="multilevel"/>
     <w:tmpl w:val="9DDEE3D6"/>
@@ -34227,7 +34499,7 @@
       </w:rPr>
     </w:lvl>
   </w:abstractNum>
-  <w:abstractNum w:abstractNumId="15" w15:restartNumberingAfterBreak="0">
+  <w:abstractNum w:abstractNumId="16" w15:restartNumberingAfterBreak="0">
     <w:nsid w:val="560A052B"/>
     <w:multiLevelType w:val="hybridMultilevel"/>
     <w:tmpl w:val="F0769DC4"/>
@@ -34340,7 +34612,7 @@
       </w:rPr>
     </w:lvl>
   </w:abstractNum>
-  <w:abstractNum w:abstractNumId="16" w15:restartNumberingAfterBreak="0">
+  <w:abstractNum w:abstractNumId="17" w15:restartNumberingAfterBreak="0">
     <w:nsid w:val="563040AD"/>
     <w:multiLevelType w:val="multilevel"/>
     <w:tmpl w:val="0409001F"/>
@@ -34426,7 +34698,7 @@
       </w:pPr>
     </w:lvl>
   </w:abstractNum>
-  <w:abstractNum w:abstractNumId="17" w15:restartNumberingAfterBreak="0">
+  <w:abstractNum w:abstractNumId="18" w15:restartNumberingAfterBreak="0">
     <w:nsid w:val="58AB56AB"/>
     <w:multiLevelType w:val="multilevel"/>
     <w:tmpl w:val="8EF49CB2"/>
@@ -34542,8 +34814,8 @@
       </w:rPr>
     </w:lvl>
   </w:abstractNum>
-  <w:abstractNum w:abstractNumId="18" w15:restartNumberingAfterBreak="0">
-    <w:nsid w:val="662016CD"/>
+  <w:abstractNum w:abstractNumId="19" w15:restartNumberingAfterBreak="0">
+    <w:nsid w:val="61537224"/>
     <w:multiLevelType w:val="hybridMultilevel"/>
     <w:tmpl w:val="E9D8A124"/>
     <w:lvl w:ilvl="0" w:tplc="0409000F">
@@ -34655,7 +34927,120 @@
       </w:rPr>
     </w:lvl>
   </w:abstractNum>
-  <w:abstractNum w:abstractNumId="19" w15:restartNumberingAfterBreak="0">
+  <w:abstractNum w:abstractNumId="20" w15:restartNumberingAfterBreak="0">
+    <w:nsid w:val="662016CD"/>
+    <w:multiLevelType w:val="hybridMultilevel"/>
+    <w:tmpl w:val="E9D8A124"/>
+    <w:lvl w:ilvl="0" w:tplc="0409000F">
+      <w:start w:val="1"/>
+      <w:numFmt w:val="decimal"/>
+      <w:lvlText w:val="%1."/>
+      <w:lvlJc w:val="left"/>
+      <w:pPr>
+        <w:ind w:left="720" w:hanging="360"/>
+      </w:pPr>
+      <w:rPr>
+        <w:rFonts w:hint="default"/>
+      </w:rPr>
+    </w:lvl>
+    <w:lvl w:ilvl="1" w:tplc="04090003" w:tentative="1">
+      <w:start w:val="1"/>
+      <w:numFmt w:val="bullet"/>
+      <w:lvlText w:val="o"/>
+      <w:lvlJc w:val="left"/>
+      <w:pPr>
+        <w:ind w:left="1440" w:hanging="360"/>
+      </w:pPr>
+      <w:rPr>
+        <w:rFonts w:ascii="Courier New" w:hAnsi="Courier New" w:cs="Courier New" w:hint="default"/>
+      </w:rPr>
+    </w:lvl>
+    <w:lvl w:ilvl="2" w:tplc="04090005" w:tentative="1">
+      <w:start w:val="1"/>
+      <w:numFmt w:val="bullet"/>
+      <w:lvlText w:val=""/>
+      <w:lvlJc w:val="left"/>
+      <w:pPr>
+        <w:ind w:left="2160" w:hanging="360"/>
+      </w:pPr>
+      <w:rPr>
+        <w:rFonts w:ascii="Wingdings" w:hAnsi="Wingdings" w:hint="default"/>
+      </w:rPr>
+    </w:lvl>
+    <w:lvl w:ilvl="3" w:tplc="04090001" w:tentative="1">
+      <w:start w:val="1"/>
+      <w:numFmt w:val="bullet"/>
+      <w:lvlText w:val=""/>
+      <w:lvlJc w:val="left"/>
+      <w:pPr>
+        <w:ind w:left="2880" w:hanging="360"/>
+      </w:pPr>
+      <w:rPr>
+        <w:rFonts w:ascii="Symbol" w:hAnsi="Symbol" w:hint="default"/>
+      </w:rPr>
+    </w:lvl>
+    <w:lvl w:ilvl="4" w:tplc="04090003" w:tentative="1">
+      <w:start w:val="1"/>
+      <w:numFmt w:val="bullet"/>
+      <w:lvlText w:val="o"/>
+      <w:lvlJc w:val="left"/>
+      <w:pPr>
+        <w:ind w:left="3600" w:hanging="360"/>
+      </w:pPr>
+      <w:rPr>
+        <w:rFonts w:ascii="Courier New" w:hAnsi="Courier New" w:cs="Courier New" w:hint="default"/>
+      </w:rPr>
+    </w:lvl>
+    <w:lvl w:ilvl="5" w:tplc="04090005" w:tentative="1">
+      <w:start w:val="1"/>
+      <w:numFmt w:val="bullet"/>
+      <w:lvlText w:val=""/>
+      <w:lvlJc w:val="left"/>
+      <w:pPr>
+        <w:ind w:left="4320" w:hanging="360"/>
+      </w:pPr>
+      <w:rPr>
+        <w:rFonts w:ascii="Wingdings" w:hAnsi="Wingdings" w:hint="default"/>
+      </w:rPr>
+    </w:lvl>
+    <w:lvl w:ilvl="6" w:tplc="04090001" w:tentative="1">
+      <w:start w:val="1"/>
+      <w:numFmt w:val="bullet"/>
+      <w:lvlText w:val=""/>
+      <w:lvlJc w:val="left"/>
+      <w:pPr>
+        <w:ind w:left="5040" w:hanging="360"/>
+      </w:pPr>
+      <w:rPr>
+        <w:rFonts w:ascii="Symbol" w:hAnsi="Symbol" w:hint="default"/>
+      </w:rPr>
+    </w:lvl>
+    <w:lvl w:ilvl="7" w:tplc="04090003" w:tentative="1">
+      <w:start w:val="1"/>
+      <w:numFmt w:val="bullet"/>
+      <w:lvlText w:val="o"/>
+      <w:lvlJc w:val="left"/>
+      <w:pPr>
+        <w:ind w:left="5760" w:hanging="360"/>
+      </w:pPr>
+      <w:rPr>
+        <w:rFonts w:ascii="Courier New" w:hAnsi="Courier New" w:cs="Courier New" w:hint="default"/>
+      </w:rPr>
+    </w:lvl>
+    <w:lvl w:ilvl="8" w:tplc="04090005" w:tentative="1">
+      <w:start w:val="1"/>
+      <w:numFmt w:val="bullet"/>
+      <w:lvlText w:val=""/>
+      <w:lvlJc w:val="left"/>
+      <w:pPr>
+        <w:ind w:left="6480" w:hanging="360"/>
+      </w:pPr>
+      <w:rPr>
+        <w:rFonts w:ascii="Wingdings" w:hAnsi="Wingdings" w:hint="default"/>
+      </w:rPr>
+    </w:lvl>
+  </w:abstractNum>
+  <w:abstractNum w:abstractNumId="21" w15:restartNumberingAfterBreak="0">
     <w:nsid w:val="685B4404"/>
     <w:multiLevelType w:val="hybridMultilevel"/>
     <w:tmpl w:val="1AA0D2C8"/>
@@ -34795,7 +35180,7 @@
       </w:rPr>
     </w:lvl>
   </w:abstractNum>
-  <w:abstractNum w:abstractNumId="20" w15:restartNumberingAfterBreak="0">
+  <w:abstractNum w:abstractNumId="22" w15:restartNumberingAfterBreak="0">
     <w:nsid w:val="76014EB8"/>
     <w:multiLevelType w:val="multilevel"/>
     <w:tmpl w:val="3DC8856C"/>
@@ -34908,7 +35293,7 @@
       </w:pPr>
     </w:lvl>
   </w:abstractNum>
-  <w:abstractNum w:abstractNumId="21" w15:restartNumberingAfterBreak="0">
+  <w:abstractNum w:abstractNumId="23" w15:restartNumberingAfterBreak="0">
     <w:nsid w:val="7F7D2689"/>
     <w:multiLevelType w:val="multilevel"/>
     <w:tmpl w:val="0409001F"/>
@@ -34998,67 +35383,73 @@
     <w:abstractNumId w:val="0"/>
   </w:num>
   <w:num w:numId="2">
-    <w:abstractNumId w:val="13"/>
+    <w:abstractNumId w:val="14"/>
   </w:num>
   <w:num w:numId="3">
-    <w:abstractNumId w:val="15"/>
+    <w:abstractNumId w:val="16"/>
   </w:num>
   <w:num w:numId="4">
     <w:abstractNumId w:val="2"/>
   </w:num>
   <w:num w:numId="5">
+    <w:abstractNumId w:val="10"/>
+  </w:num>
+  <w:num w:numId="6">
+    <w:abstractNumId w:val="21"/>
+  </w:num>
+  <w:num w:numId="7">
     <w:abstractNumId w:val="9"/>
   </w:num>
-  <w:num w:numId="6">
-    <w:abstractNumId w:val="19"/>
+  <w:num w:numId="8">
+    <w:abstractNumId w:val="5"/>
   </w:num>
-  <w:num w:numId="7">
-    <w:abstractNumId w:val="8"/>
+  <w:num w:numId="9">
+    <w:abstractNumId w:val="13"/>
   </w:num>
-  <w:num w:numId="8">
+  <w:num w:numId="10">
+    <w:abstractNumId w:val="12"/>
+  </w:num>
+  <w:num w:numId="11">
+    <w:abstractNumId w:val="17"/>
+  </w:num>
+  <w:num w:numId="12">
+    <w:abstractNumId w:val="23"/>
+  </w:num>
+  <w:num w:numId="13">
+    <w:abstractNumId w:val="7"/>
+  </w:num>
+  <w:num w:numId="14">
     <w:abstractNumId w:val="4"/>
   </w:num>
-  <w:num w:numId="9">
-    <w:abstractNumId w:val="12"/>
-  </w:num>
-  <w:num w:numId="10">
-    <w:abstractNumId w:val="11"/>
-  </w:num>
-  <w:num w:numId="11">
-    <w:abstractNumId w:val="16"/>
-  </w:num>
-  <w:num w:numId="12">
-    <w:abstractNumId w:val="21"/>
-  </w:num>
-  <w:num w:numId="13">
-    <w:abstractNumId w:val="6"/>
-  </w:num>
-  <w:num w:numId="14">
-    <w:abstractNumId w:val="3"/>
-  </w:num>
   <w:num w:numId="15">
-    <w:abstractNumId w:val="14"/>
+    <w:abstractNumId w:val="15"/>
   </w:num>
   <w:num w:numId="16">
     <w:abstractNumId w:val="1"/>
   </w:num>
   <w:num w:numId="17">
-    <w:abstractNumId w:val="10"/>
+    <w:abstractNumId w:val="11"/>
   </w:num>
   <w:num w:numId="18">
+    <w:abstractNumId w:val="22"/>
+  </w:num>
+  <w:num w:numId="19">
+    <w:abstractNumId w:val="18"/>
+  </w:num>
+  <w:num w:numId="20">
+    <w:abstractNumId w:val="8"/>
+  </w:num>
+  <w:num w:numId="21">
+    <w:abstractNumId w:val="6"/>
+  </w:num>
+  <w:num w:numId="22">
     <w:abstractNumId w:val="20"/>
   </w:num>
-  <w:num w:numId="19">
-    <w:abstractNumId w:val="17"/>
+  <w:num w:numId="23">
+    <w:abstractNumId w:val="3"/>
   </w:num>
-  <w:num w:numId="20">
-    <w:abstractNumId w:val="7"/>
-  </w:num>
-  <w:num w:numId="21">
-    <w:abstractNumId w:val="5"/>
-  </w:num>
-  <w:num w:numId="22">
-    <w:abstractNumId w:val="18"/>
+  <w:num w:numId="24">
+    <w:abstractNumId w:val="19"/>
   </w:num>
 </w:numbering>
 </file>
@@ -36537,7 +36928,7 @@
 </file>
 
 <file path=customXml/itemProps1.xml><?xml version="1.0" encoding="utf-8"?>
-<ds:datastoreItem xmlns:ds="http://schemas.openxmlformats.org/officeDocument/2006/customXml" ds:itemID="{16D4173A-5F2C-4926-AA8C-92B0715FE4D1}">
+<ds:datastoreItem xmlns:ds="http://schemas.openxmlformats.org/officeDocument/2006/customXml" ds:itemID="{BCA9524F-ECD0-4E99-B363-C80A03726937}">
   <ds:schemaRefs>
     <ds:schemaRef ds:uri="http://schemas.openxmlformats.org/officeDocument/2006/bibliography"/>
   </ds:schemaRefs>

</xml_diff>